<commit_message>
final and cover letter commit
</commit_message>
<xml_diff>
--- a/WD_prey_relations_Final.docx
+++ b/WD_prey_relations_Final.docx
@@ -1,6 +1,6 @@
 
 <file path=word/document.xml><?xml version="1.0" encoding="utf-8"?>
-<w:document xmlns:wpc="http://schemas.microsoft.com/office/word/2010/wordprocessingCanvas" xmlns:cx="http://schemas.microsoft.com/office/drawing/2014/chartex" xmlns:cx1="http://schemas.microsoft.com/office/drawing/2015/9/8/chartex" xmlns:cx2="http://schemas.microsoft.com/office/drawing/2015/10/21/chartex" xmlns:cx3="http://schemas.microsoft.com/office/drawing/2016/5/9/chartex" xmlns:cx4="http://schemas.microsoft.com/office/drawing/2016/5/10/chartex" xmlns:cx5="http://schemas.microsoft.com/office/drawing/2016/5/11/chartex" xmlns:cx6="http://schemas.microsoft.com/office/drawing/2016/5/12/chartex" xmlns:cx7="http://schemas.microsoft.com/office/drawing/2016/5/13/chartex" xmlns:cx8="http://schemas.microsoft.com/office/drawing/2016/5/14/chartex" xmlns:mc="http://schemas.openxmlformats.org/markup-compatibility/2006" xmlns:aink="http://schemas.microsoft.com/office/drawing/2016/ink" xmlns:am3d="http://schemas.microsoft.com/office/drawing/2017/model3d" xmlns:o="urn:schemas-microsoft-com:office:office" xmlns:r="http://schemas.openxmlformats.org/officeDocument/2006/relationships" xmlns:m="http://schemas.openxmlformats.org/officeDocument/2006/math" xmlns:v="urn:schemas-microsoft-com:vml" xmlns:wp14="http://schemas.microsoft.com/office/word/2010/wordprocessingDrawing" xmlns:wp="http://schemas.openxmlformats.org/drawingml/2006/wordprocessingDrawing" xmlns:w10="urn:schemas-microsoft-com:office:word" xmlns:w="http://schemas.openxmlformats.org/wordprocessingml/2006/main" xmlns:w14="http://schemas.microsoft.com/office/word/2010/wordml" xmlns:w15="http://schemas.microsoft.com/office/word/2012/wordml" xmlns:w16cid="http://schemas.microsoft.com/office/word/2016/wordml/cid" xmlns:w16se="http://schemas.microsoft.com/office/word/2015/wordml/symex" xmlns:wpg="http://schemas.microsoft.com/office/word/2010/wordprocessingGroup" xmlns:wpi="http://schemas.microsoft.com/office/word/2010/wordprocessingInk" xmlns:wne="http://schemas.microsoft.com/office/word/2006/wordml" xmlns:wps="http://schemas.microsoft.com/office/word/2010/wordprocessingShape" mc:Ignorable="w14 w15 w16se w16cid wp14">
+<w:document xmlns:wpc="http://schemas.microsoft.com/office/word/2010/wordprocessingCanvas" xmlns:mc="http://schemas.openxmlformats.org/markup-compatibility/2006" xmlns:o="urn:schemas-microsoft-com:office:office" xmlns:r="http://schemas.openxmlformats.org/officeDocument/2006/relationships" xmlns:m="http://schemas.openxmlformats.org/officeDocument/2006/math" xmlns:v="urn:schemas-microsoft-com:vml" xmlns:wp14="http://schemas.microsoft.com/office/word/2010/wordprocessingDrawing" xmlns:wp="http://schemas.openxmlformats.org/drawingml/2006/wordprocessingDrawing" xmlns:w10="urn:schemas-microsoft-com:office:word" xmlns:w="http://schemas.openxmlformats.org/wordprocessingml/2006/main" xmlns:w14="http://schemas.microsoft.com/office/word/2010/wordml" xmlns:wpg="http://schemas.microsoft.com/office/word/2010/wordprocessingGroup" xmlns:wpi="http://schemas.microsoft.com/office/word/2010/wordprocessingInk" xmlns:wne="http://schemas.microsoft.com/office/word/2006/wordml" xmlns:wps="http://schemas.microsoft.com/office/word/2010/wordprocessingShape" mc:Ignorable="w14 wp14">
   <w:body>
     <w:p>
       <w:pPr>
@@ -38,8 +38,16 @@
         <w:rPr>
           <w:vertAlign w:val="superscript"/>
         </w:rPr>
-        <w:t>1,2</w:t>
-      </w:r>
+        <w:t>1</w:t>
+      </w:r>
+      <w:proofErr w:type="gramStart"/>
+      <w:r>
+        <w:rPr>
+          <w:vertAlign w:val="superscript"/>
+        </w:rPr>
+        <w:t>,2</w:t>
+      </w:r>
+      <w:proofErr w:type="gramEnd"/>
       <w:r>
         <w:t xml:space="preserve">, Adam </w:t>
       </w:r>
@@ -263,28 +271,21 @@
       <w:r>
         <w:t>) would increase predation on impala, (</w:t>
       </w:r>
+      <w:proofErr w:type="spellStart"/>
       <w:r>
         <w:rPr>
           <w:i/>
           <w:iCs/>
         </w:rPr>
-        <w:t>Aepyceros melampus</w:t>
-      </w:r>
-      <w:r>
-        <w:t xml:space="preserve">) relative to </w:t>
-      </w:r>
-      <w:r>
-        <w:t>dikdik</w:t>
-      </w:r>
-      <w:r>
-        <w:t xml:space="preserve"> (</w:t>
-      </w:r>
+        <w:t>Aepyceros</w:t>
+      </w:r>
+      <w:proofErr w:type="spellEnd"/>
       <w:r>
         <w:rPr>
           <w:i/>
           <w:iCs/>
         </w:rPr>
-        <w:t xml:space="preserve">Madoqua </w:t>
+        <w:t xml:space="preserve"> </w:t>
       </w:r>
       <w:proofErr w:type="spellStart"/>
       <w:r>
@@ -292,6 +293,42 @@
           <w:i/>
           <w:iCs/>
         </w:rPr>
+        <w:t>melampus</w:t>
+      </w:r>
+      <w:proofErr w:type="spellEnd"/>
+      <w:r>
+        <w:t xml:space="preserve">) relative to </w:t>
+      </w:r>
+      <w:proofErr w:type="spellStart"/>
+      <w:r>
+        <w:t>dikdik</w:t>
+      </w:r>
+      <w:proofErr w:type="spellEnd"/>
+      <w:r>
+        <w:t xml:space="preserve"> (</w:t>
+      </w:r>
+      <w:proofErr w:type="spellStart"/>
+      <w:r>
+        <w:rPr>
+          <w:i/>
+          <w:iCs/>
+        </w:rPr>
+        <w:t>Madoqua</w:t>
+      </w:r>
+      <w:proofErr w:type="spellEnd"/>
+      <w:r>
+        <w:rPr>
+          <w:i/>
+          <w:iCs/>
+        </w:rPr>
+        <w:t xml:space="preserve"> </w:t>
+      </w:r>
+      <w:proofErr w:type="spellStart"/>
+      <w:r>
+        <w:rPr>
+          <w:i/>
+          <w:iCs/>
+        </w:rPr>
         <w:t>guentheri</w:t>
       </w:r>
       <w:proofErr w:type="spellEnd"/>
@@ -304,15 +341,7 @@
       </w:r>
       <w:proofErr w:type="spellEnd"/>
       <w:r>
-        <w:t xml:space="preserve">) wild dogs become more nocturnal in hot weather, and impala are predictably located in large aggregations at night; (ii) impala might seek shade on hot days, making themselves more vulnerable to predation in dense habitat; and (iii) being larger than wild dogs, impala would be less able to dissipate the body heat generated during high-speed chases, and so would be easier to capture, whereas the smaller dikdik would be harder to capture. In contrast with these predictions, we found that fewer wild dog scats contained impala when temperatures were high. We found that wild dogs spent less time hunting on hot days and, consistent with the predictions of optimal foraging theory, selected the abundant, lower value dikdik over the rarer, but higher value impala. Our findings contrast with the </w:t>
-      </w:r>
-      <w:proofErr w:type="gramStart"/>
-      <w:r>
-        <w:t>widely-held</w:t>
-      </w:r>
-      <w:proofErr w:type="gramEnd"/>
-      <w:r>
-        <w:t xml:space="preserve"> assumption that climate change will not affect interactions between endothermic predators and prey.</w:t>
+        <w:t>) wild dogs become more nocturnal in hot weather, and impala are predictably located in large aggregations at night; (ii) impala might seek shade on hot days, making themselves more vulnerable to predation in dense habitat; and (iii) being larger than wild dogs, impala would be less able to dissipate the body heat generated during high-speed chases, and so would be easier to capture, whereas the smaller dikdik would be harder to capture. In contrast with these predictions, we found that fewer wild dog scats contained impala when temperatures were high. We found that wild dogs spent less time hunting on hot days and, consistent with the predictions of optimal foraging theory, selected the abundant, lower value dikdik over the rarer, but higher value impala. Our findings contrast with the widely-held assumption that climate change will not affect interactions between endothermic predators and prey.</w:t>
       </w:r>
     </w:p>
     <w:p/>
@@ -2126,18 +2155,29 @@
       <w:r>
         <w:t xml:space="preserve">) and Guenther’s </w:t>
       </w:r>
+      <w:proofErr w:type="spellStart"/>
       <w:r>
         <w:t>dikdik</w:t>
       </w:r>
+      <w:proofErr w:type="spellEnd"/>
       <w:r>
         <w:t xml:space="preserve"> (</w:t>
       </w:r>
+      <w:proofErr w:type="spellStart"/>
       <w:r>
         <w:rPr>
           <w:i/>
           <w:iCs/>
         </w:rPr>
-        <w:t xml:space="preserve">Madoqua </w:t>
+        <w:t>Madoqua</w:t>
+      </w:r>
+      <w:proofErr w:type="spellEnd"/>
+      <w:r>
+        <w:rPr>
+          <w:i/>
+          <w:iCs/>
+        </w:rPr>
+        <w:t xml:space="preserve"> </w:t>
       </w:r>
       <w:proofErr w:type="spellStart"/>
       <w:r>
@@ -2904,15 +2944,7 @@
         <w:t>dikdik</w:t>
       </w:r>
       <w:r>
-        <w:t xml:space="preserve"> (summarised in Table 1). By testing these predictions, we explored the behavioural mechanisms underlying whether, and how, ambient temperature influenced interactions between these three endothermic species, </w:t>
-      </w:r>
-      <w:proofErr w:type="gramStart"/>
-      <w:r>
-        <w:t>in an attempt to</w:t>
-      </w:r>
-      <w:proofErr w:type="gramEnd"/>
-      <w:r>
-        <w:t xml:space="preserve"> evaluate how climate change might affect this ecosystem through predator-prey interactions.</w:t>
+        <w:t xml:space="preserve"> (summarised in Table 1). By testing these predictions, we explored the behavioural mechanisms underlying whether, and how, ambient temperature influenced interactions between these three endothermic species, in an attempt to evaluate how climate change might affect this ecosystem through predator-prey interactions.</w:t>
       </w:r>
     </w:p>
     <w:p/>
@@ -3047,50 +3079,52 @@
       <w:r>
         <w:t>large predator: lion (</w:t>
       </w:r>
+      <w:proofErr w:type="spellStart"/>
       <w:r>
         <w:rPr>
           <w:i/>
           <w:iCs/>
         </w:rPr>
-        <w:t xml:space="preserve">Panthera </w:t>
-      </w:r>
-      <w:proofErr w:type="spellStart"/>
+        <w:t>Panthera</w:t>
+      </w:r>
+      <w:proofErr w:type="spellEnd"/>
       <w:r>
         <w:rPr>
           <w:i/>
           <w:iCs/>
         </w:rPr>
-        <w:t>leo</w:t>
-      </w:r>
-      <w:proofErr w:type="spellEnd"/>
-      <w:r>
-        <w:t>), leopard (</w:t>
-      </w:r>
+        <w:t xml:space="preserve"> </w:t>
+      </w:r>
+      <w:proofErr w:type="spellStart"/>
       <w:r>
         <w:rPr>
           <w:i/>
           <w:iCs/>
         </w:rPr>
-        <w:t xml:space="preserve">P. </w:t>
-      </w:r>
-      <w:proofErr w:type="spellStart"/>
+        <w:t>leo</w:t>
+      </w:r>
+      <w:proofErr w:type="spellEnd"/>
+      <w:r>
+        <w:t>), leopard (</w:t>
+      </w:r>
       <w:r>
         <w:rPr>
           <w:i/>
           <w:iCs/>
         </w:rPr>
-        <w:t>pardus</w:t>
-      </w:r>
-      <w:proofErr w:type="spellEnd"/>
-      <w:r>
-        <w:t>), cheetah (</w:t>
-      </w:r>
+        <w:t xml:space="preserve">P. </w:t>
+      </w:r>
+      <w:proofErr w:type="spellStart"/>
       <w:r>
         <w:rPr>
           <w:i/>
           <w:iCs/>
         </w:rPr>
-        <w:t xml:space="preserve">Acinonyx </w:t>
+        <w:t>pardus</w:t>
+      </w:r>
+      <w:proofErr w:type="spellEnd"/>
+      <w:r>
+        <w:t>), cheetah (</w:t>
       </w:r>
       <w:proofErr w:type="spellStart"/>
       <w:r>
@@ -3098,18 +3132,15 @@
           <w:i/>
           <w:iCs/>
         </w:rPr>
-        <w:t>jubatus</w:t>
+        <w:t>Acinonyx</w:t>
       </w:r>
       <w:proofErr w:type="spellEnd"/>
-      <w:r>
-        <w:t>), spotted hyaena (</w:t>
-      </w:r>
       <w:r>
         <w:rPr>
           <w:i/>
           <w:iCs/>
         </w:rPr>
-        <w:t xml:space="preserve">Crocuta </w:t>
+        <w:t xml:space="preserve"> </w:t>
       </w:r>
       <w:proofErr w:type="spellStart"/>
       <w:r>
@@ -3117,18 +3148,71 @@
           <w:i/>
           <w:iCs/>
         </w:rPr>
-        <w:t>crocuta</w:t>
+        <w:t>jubatus</w:t>
       </w:r>
       <w:proofErr w:type="spellEnd"/>
       <w:r>
-        <w:t>), striped hyaena (</w:t>
-      </w:r>
+        <w:t xml:space="preserve">), spotted </w:t>
+      </w:r>
+      <w:proofErr w:type="spellStart"/>
+      <w:r>
+        <w:t>hyaena</w:t>
+      </w:r>
+      <w:proofErr w:type="spellEnd"/>
+      <w:r>
+        <w:t xml:space="preserve"> (</w:t>
+      </w:r>
+      <w:proofErr w:type="spellStart"/>
       <w:r>
         <w:rPr>
           <w:i/>
           <w:iCs/>
         </w:rPr>
-        <w:t>Hyaena hyaena</w:t>
+        <w:t>Crocuta</w:t>
+      </w:r>
+      <w:proofErr w:type="spellEnd"/>
+      <w:r>
+        <w:rPr>
+          <w:i/>
+          <w:iCs/>
+        </w:rPr>
+        <w:t xml:space="preserve"> </w:t>
+      </w:r>
+      <w:proofErr w:type="spellStart"/>
+      <w:r>
+        <w:rPr>
+          <w:i/>
+          <w:iCs/>
+        </w:rPr>
+        <w:t>crocuta</w:t>
+      </w:r>
+      <w:proofErr w:type="spellEnd"/>
+      <w:r>
+        <w:t xml:space="preserve">), striped </w:t>
+      </w:r>
+      <w:proofErr w:type="spellStart"/>
+      <w:r>
+        <w:t>hyaena</w:t>
+      </w:r>
+      <w:proofErr w:type="spellEnd"/>
+      <w:r>
+        <w:t xml:space="preserve"> (</w:t>
+      </w:r>
+      <w:proofErr w:type="spellStart"/>
+      <w:r>
+        <w:rPr>
+          <w:i/>
+          <w:iCs/>
+        </w:rPr>
+        <w:t>Hyaena</w:t>
+      </w:r>
+      <w:proofErr w:type="spellEnd"/>
+      <w:r>
+        <w:rPr>
+          <w:i/>
+          <w:iCs/>
+        </w:rPr>
+        <w:t xml:space="preserve"> hyaena</w:t>
       </w:r>
       <w:r>
         <w:t xml:space="preserve">) and African wild dog </w:t>
@@ -3377,15 +3461,7 @@
         <w:t>Each wild dog GPS-</w:t>
       </w:r>
       <w:r>
-        <w:t xml:space="preserve">collar recorded locations at 01:00, 06:30, 07:00, 07:30, 08:00, 13:00, 18:00, 18:30, 19:30, </w:t>
-      </w:r>
-      <w:proofErr w:type="gramStart"/>
-      <w:r>
-        <w:t>and also</w:t>
-      </w:r>
-      <w:proofErr w:type="gramEnd"/>
-      <w:r>
-        <w:t xml:space="preserve"> recorded average acceleration in two planes (on a scale of 0 to 255) every five minutes</w:t>
+        <w:t>collar recorded locations at 01:00, 06:30, 07:00, 07:30, 08:00, 13:00, 18:00, 18:30, 19:30, and also recorded average acceleration in two planes (on a scale of 0 to 255) every five minutes</w:t>
       </w:r>
       <w:r>
         <w:t>, for 218 days on average.</w:t>
@@ -3628,10 +3704,25 @@
         <w:t xml:space="preserve">For each hunting period, we recorded start time, end time, duration (in minutes), and intensity (total activity divided by duration). The distributions of start and stop times are shown in </w:t>
       </w:r>
       <w:r>
-        <w:t>Figure S1</w:t>
-      </w:r>
-      <w:r>
-        <w:t xml:space="preserve">. We classified hunting periods as “morning”, “evening”, “night” or “midday”, based on their start and stop times, as detailed in Table S1 and Figure S1. Bouts that spanned multiple time periods were excluded from the analysis. After using </w:t>
+        <w:t>Figure S</w:t>
+      </w:r>
+      <w:r>
+        <w:t>1</w:t>
+      </w:r>
+      <w:r>
+        <w:t xml:space="preserve">. We classified hunting periods as “morning”, “evening”, “night” or “midday”, based on their start and stop times, as detailed in </w:t>
+      </w:r>
+      <w:r>
+        <w:t>Table S</w:t>
+      </w:r>
+      <w:r>
+        <w:t xml:space="preserve">1 and </w:t>
+      </w:r>
+      <w:r>
+        <w:t>Figure S</w:t>
+      </w:r>
+      <w:r>
+        <w:t xml:space="preserve">1. Bouts that spanned multiple time periods were excluded from the analysis. After using </w:t>
       </w:r>
       <w:proofErr w:type="spellStart"/>
       <w:r>
@@ -3732,7 +3823,10 @@
         <w:t>Figure S</w:t>
       </w:r>
       <w:r>
-        <w:t xml:space="preserve">2). For example, if </w:t>
+        <w:t>1</w:t>
+      </w:r>
+      <w:r>
+        <w:t xml:space="preserve">). For example, if </w:t>
       </w:r>
       <w:r>
         <w:t>sunrise was at 0600</w:t>
@@ -3837,7 +3931,10 @@
         <w:t xml:space="preserve">sunset; </w:t>
       </w:r>
       <w:r>
-        <w:t>Figure S2</w:t>
+        <w:t>Figure S</w:t>
+      </w:r>
+      <w:r>
+        <w:t>1</w:t>
       </w:r>
       <w:r>
         <w:t xml:space="preserve">) and </w:t>
@@ -4058,15 +4155,7 @@
         <w:t>using</w:t>
       </w:r>
       <w:r>
-        <w:t xml:space="preserve"> explanatory variables and </w:t>
-      </w:r>
-      <w:proofErr w:type="gramStart"/>
-      <w:r>
-        <w:t>biologically-meaningful</w:t>
-      </w:r>
-      <w:proofErr w:type="gramEnd"/>
-      <w:r>
-        <w:t xml:space="preserve"> interactions between explanatory variables, with individual identity as a random variable. We then used </w:t>
+        <w:t xml:space="preserve"> explanatory variables and biologically-meaningful interactions between explanatory variables, with individual identity as a random variable. We then used </w:t>
       </w:r>
       <w:r>
         <w:t>Akaike</w:t>
@@ -4196,15 +4285,7 @@
     </w:p>
     <w:p>
       <w:r>
-        <w:t xml:space="preserve">In the reduced foraging time scenario (Scenario 1), we predicted that wild dogs would spend less time hunting on hot days. To test this hypothesis, we analysed continuous outcome variables describing hunt duration, start time, and stop time, within the morning, evening, and night-time periods. We also analysed hunt intensity as a continuous outcome variable, as well as a binary outcome variable describing </w:t>
-      </w:r>
-      <w:proofErr w:type="gramStart"/>
-      <w:r>
-        <w:t>whether or not</w:t>
-      </w:r>
-      <w:proofErr w:type="gramEnd"/>
-      <w:r>
-        <w:t xml:space="preserve"> a hunt was recorded during each period. Only 10% of hunting periods occurred during midday (accounting for 2% of daily activity), so these were not subjected to statistical analyses. For each of these outcome variables, we constructed Generalised Linear Mixed Models (GLMMs)</w:t>
+        <w:t>In the reduced foraging time scenario (Scenario 1), we predicted that wild dogs would spend less time hunting on hot days. To test this hypothesis, we analysed continuous outcome variables describing hunt duration, start time, and stop time, within the morning, evening, and night-time periods. We also analysed hunt intensity as a continuous outcome variable, as well as a binary outcome variable describing whether or not a hunt was recorded during each period. Only 10% of hunting periods occurred during midday (accounting for 2% of daily activity), so these were not subjected to statistical analyses. For each of these outcome variables, we constructed Generalised Linear Mixed Models (GLMMs)</w:t>
       </w:r>
       <w:r>
         <w:t xml:space="preserve"> </w:t>
@@ -4266,9 +4347,22 @@
         <w:t>R</w:t>
       </w:r>
       <w:r>
+        <w:rPr>
+          <w:i/>
+          <w:iCs/>
+        </w:rPr>
         <w:t xml:space="preserve"> </w:t>
       </w:r>
       <w:r>
+        <w:rPr>
+          <w:iCs/>
+        </w:rPr>
+        <w:t>3.3.4</w:t>
+      </w:r>
+      <w:r>
+        <w:t xml:space="preserve"> </w:t>
+      </w:r>
+      <w:r>
         <w:fldChar w:fldCharType="begin"/>
       </w:r>
       <w:r>
@@ -4281,7 +4375,19 @@
         <w:rPr>
           <w:noProof/>
         </w:rPr>
-        <w:t>(R Core Team 2015)</w:t>
+        <w:t>(R Core Team 201</w:t>
+      </w:r>
+      <w:r>
+        <w:rPr>
+          <w:noProof/>
+        </w:rPr>
+        <w:t>8</w:t>
+      </w:r>
+      <w:r>
+        <w:rPr>
+          <w:noProof/>
+        </w:rPr>
+        <w:t>)</w:t>
       </w:r>
       <w:r>
         <w:fldChar w:fldCharType="end"/>
@@ -4299,11 +4405,8 @@
         <w:t xml:space="preserve">outcome </w:t>
       </w:r>
       <w:r>
-        <w:t xml:space="preserve">variable. </w:t>
-      </w:r>
-      <w:r>
         <w:lastRenderedPageBreak/>
-        <w:t xml:space="preserve">Each model included the identity of individual animals as a random effect. Temperature was included as an explanatory variable; for morning and evening hunts the temperature variable was maximum temperature (in °C) on the day of the hunt, while the variable for night-time hunts was maximum temperature during the preceding daytime period. </w:t>
+        <w:t xml:space="preserve">variable. Each model included the identity of individual animals as a random effect. Temperature was included as an explanatory variable; for morning and evening hunts the temperature variable was maximum temperature (in °C) on the day of the hunt, while the variable for night-time hunts was maximum temperature during the preceding daytime period. </w:t>
       </w:r>
     </w:p>
     <w:p>
@@ -4329,15 +4432,7 @@
         <w:fldChar w:fldCharType="end"/>
       </w:r>
       <w:r>
-        <w:t xml:space="preserve">. The first of these variables described </w:t>
-      </w:r>
-      <w:proofErr w:type="gramStart"/>
-      <w:r>
-        <w:t>whether or not</w:t>
-      </w:r>
-      <w:proofErr w:type="gramEnd"/>
-      <w:r>
-        <w:t xml:space="preserve"> the pack was denning. This </w:t>
+        <w:t xml:space="preserve">. The first of these variables described whether or not the pack was denning. This </w:t>
       </w:r>
       <w:r>
         <w:t xml:space="preserve">variable was included </w:t>
@@ -4450,17 +4545,14 @@
     </w:p>
     <w:p>
       <w:r>
+        <w:lastRenderedPageBreak/>
         <w:t xml:space="preserve">In the shade-seeking scenario (Scenario 3), we hypothesised that wild dogs, impala, and </w:t>
       </w:r>
       <w:r>
         <w:t>dikdik</w:t>
       </w:r>
       <w:r>
-        <w:t xml:space="preserve"> would increase their use of shaded habitat at high ambient temperatures. To test this </w:t>
-      </w:r>
-      <w:r>
-        <w:lastRenderedPageBreak/>
-        <w:t xml:space="preserve">hypothesis, we constructed a series of models with use of woody cover as the outcome variable. To avoid </w:t>
+        <w:t xml:space="preserve"> would increase their use of shaded habitat at high ambient temperatures. To test this hypothesis, we constructed a series of models with use of woody cover as the outcome variable. To avoid </w:t>
       </w:r>
       <w:proofErr w:type="spellStart"/>
       <w:r>
@@ -4468,15 +4560,15 @@
       </w:r>
       <w:proofErr w:type="spellEnd"/>
       <w:r>
-        <w:t xml:space="preserve">, we averaged the woody cover values for </w:t>
+        <w:t xml:space="preserve">, we averaged the woody cover values for each individual across each morning, midday, </w:t>
       </w:r>
       <w:proofErr w:type="gramStart"/>
       <w:r>
-        <w:t>each individual</w:t>
+        <w:t>evening</w:t>
       </w:r>
       <w:proofErr w:type="gramEnd"/>
       <w:r>
-        <w:t xml:space="preserve"> across each morning, midday, evening or night-time period. For wild dogs, only locations from hunting periods were included. We analysed these outcome variables using GLMMs with individual identity as a random effect, building a separate array of models for each time of day, and for all times of day together. Candidate explanatory variables were the same as for the analyses of wild dog activity (i.e., temperature, rainfall, moonlight, and, for wild dogs, denning), but also included a variable describing rainfall phase. Reflecting the unpredictable rainfall at our study site, and following </w:t>
+        <w:t xml:space="preserve"> or night-time period. For wild dogs, only locations from hunting periods were included. We analysed these outcome variables using GLMMs with individual identity as a random effect, building a separate array of models for each time of day, and for all times of day together. Candidate explanatory variables were the same as for the analyses of wild dog activity (i.e., temperature, rainfall, moonlight, and, for wild dogs, denning), but also included a variable describing rainfall phase. Reflecting the unpredictable rainfall at our study site, and following </w:t>
       </w:r>
       <w:r>
         <w:t xml:space="preserve">Ford </w:t>
@@ -4536,15 +4628,7 @@
         <w:t>dikdik</w:t>
       </w:r>
       <w:r>
-        <w:t xml:space="preserve"> would be longer, leading to greater predation on impala on hotter days (Table 1). We could not measure chase distance as our GPS-collar locations were recorded too infrequently, so our evaluation of this scenario relied on testing the hypothesis that wild dogs killed impala more frequently on hot days. This outcome was also predicted under the nocturnal prey-switching and shade-seeking scenarios (Scenarios 2 and 3). We tested this hypothesis by using a GLM with binomial error distribution to analyse </w:t>
-      </w:r>
-      <w:proofErr w:type="gramStart"/>
-      <w:r>
-        <w:t>whether or not</w:t>
-      </w:r>
-      <w:proofErr w:type="gramEnd"/>
-      <w:r>
-        <w:t xml:space="preserve"> wild dog scats contained impala remains. In this model, candidate explanatory variables were temperature during the previous seven days (to account for delays between a scat being deposited and collected), and land use type </w:t>
+        <w:t xml:space="preserve"> would be longer, leading to greater predation on impala on hotter days (Table 1). We could not measure chase distance as our GPS-collar locations were recorded too infrequently, so our evaluation of this scenario relied on testing the hypothesis that wild dogs killed impala more frequently on hot days. This outcome was also predicted under the nocturnal prey-switching and shade-seeking scenarios (Scenarios 2 and 3). We tested this hypothesis by using a GLM with binomial error distribution to analyse whether or not wild dog scats contained impala remains. In this model, candidate explanatory variables were temperature during the previous seven days (to account for delays between a scat being deposited and collected), and land use type </w:t>
       </w:r>
       <w:r>
         <w:fldChar w:fldCharType="begin"/>
@@ -4603,25 +4687,14 @@
         <w:rPr>
           <w:rFonts w:ascii="Cambria" w:hAnsi="Cambria"/>
         </w:rPr>
+        <w:lastRenderedPageBreak/>
         <w:tab/>
       </w:r>
       <w:r>
         <w:t xml:space="preserve">African wild dogs showed a strongly crepuscular activity pattern, </w:t>
       </w:r>
       <w:r>
-        <w:t xml:space="preserve">with </w:t>
-      </w:r>
-      <w:proofErr w:type="gramStart"/>
-      <w:r>
-        <w:t>the majority of</w:t>
-      </w:r>
-      <w:proofErr w:type="gramEnd"/>
-      <w:r>
-        <w:t xml:space="preserve"> both hunts and daily activity occurring in the morning and evening time periods (Figure 1, </w:t>
-      </w:r>
-      <w:r>
-        <w:lastRenderedPageBreak/>
-        <w:t>Figure 2</w:t>
+        <w:t>with the majority of both hunts and daily activity occurring in the morning and evening time periods (Figure 1, Figure 2</w:t>
       </w:r>
       <w:r>
         <w:t xml:space="preserve">). </w:t>
@@ -4683,23 +4756,86 @@
         <w:t xml:space="preserve"> at high ambient temperatures </w:t>
       </w:r>
       <w:r>
-        <w:t xml:space="preserve">(Table 2). These shorter hunting periods reflected earlier start and stop times in the morning (Table S2) and later start times in the evening (Table S3). </w:t>
+        <w:t>(Table 2). These shorter hunting periods reflected earlier start and stop times in the morning (</w:t>
+      </w:r>
+      <w:r>
+        <w:t>Table S</w:t>
+      </w:r>
+      <w:r>
+        <w:t>2) and later start times in the evening (</w:t>
+      </w:r>
+      <w:r>
+        <w:t>Table S</w:t>
+      </w:r>
+      <w:r>
+        <w:t xml:space="preserve">3). </w:t>
       </w:r>
       <w:r>
         <w:t>In addition to</w:t>
       </w:r>
       <w:r>
-        <w:t xml:space="preserve"> being shorter, both morning and evening hunts entailed less intense activity on hotter days (Table S2, Table S2). Evening hunts were less likely to occur at all on days with higher ambient temperatures (Table S3), though there was no such effect on morning hunts (Table S2). Rainfall may have mitigated the effects of high ambient temperatures, with </w:t>
+        <w:t xml:space="preserve"> being shorter, both morning and evening hunts entailed less intense activity on hotter days (</w:t>
+      </w:r>
+      <w:r>
+        <w:t>Table S</w:t>
+      </w:r>
+      <w:r>
+        <w:t xml:space="preserve">2, </w:t>
+      </w:r>
+      <w:r>
+        <w:t>Table S</w:t>
+      </w:r>
+      <w:r>
+        <w:t>2). Evening hunts were less likely to occur at all on days with higher ambient temperatures (</w:t>
+      </w:r>
+      <w:r>
+        <w:t>Table S</w:t>
+      </w:r>
+      <w:r>
+        <w:t>3), though there was no such effect on morning hunts (</w:t>
+      </w:r>
+      <w:r>
+        <w:t>Table S</w:t>
+      </w:r>
+      <w:r>
+        <w:t xml:space="preserve">2). Rainfall may have mitigated the effects of high ambient temperatures, with </w:t>
       </w:r>
       <w:proofErr w:type="spellStart"/>
+      <w:r>
+        <w:t>rainfall</w:t>
+      </w:r>
       <w:proofErr w:type="gramStart"/>
       <w:r>
-        <w:t>rainfall:temperature</w:t>
+        <w:t>:temperature</w:t>
       </w:r>
       <w:proofErr w:type="spellEnd"/>
       <w:proofErr w:type="gramEnd"/>
       <w:r>
-        <w:t xml:space="preserve"> interactions included in some of the top models for hunt duration and intensity (Table S2, Table S3). Packs were consistently more active during daytime when they were denning (Table S2, Table S3).</w:t>
+        <w:t xml:space="preserve"> interactions included in some of the top models for hunt duration and intensity (</w:t>
+      </w:r>
+      <w:r>
+        <w:t>Table S</w:t>
+      </w:r>
+      <w:r>
+        <w:t xml:space="preserve">2, </w:t>
+      </w:r>
+      <w:r>
+        <w:t>Table S</w:t>
+      </w:r>
+      <w:r>
+        <w:t>3). Packs were consistently more active during daytime when they were denning (</w:t>
+      </w:r>
+      <w:r>
+        <w:t>Table S</w:t>
+      </w:r>
+      <w:r>
+        <w:t xml:space="preserve">2, </w:t>
+      </w:r>
+      <w:r>
+        <w:t>Table S</w:t>
+      </w:r>
+      <w:r>
+        <w:t>3).</w:t>
       </w:r>
     </w:p>
     <w:p>
@@ -4722,13 +4858,37 @@
         <w:t>increased</w:t>
       </w:r>
       <w:r>
-        <w:t xml:space="preserve"> the duration and intensity of night-time hunts (Table S3). Nocturnal activity was </w:t>
+        <w:t xml:space="preserve"> the duration and intensity of night-time hunts (</w:t>
+      </w:r>
+      <w:r>
+        <w:t>Table S</w:t>
+      </w:r>
+      <w:r>
+        <w:t xml:space="preserve">3). Nocturnal activity was </w:t>
       </w:r>
       <w:r>
         <w:t>increased at higher levels of</w:t>
       </w:r>
       <w:r>
-        <w:t xml:space="preserve"> moonlight (Table 2, Table S4), with corresponding reductions in daytime activity on dates with high moonlight indices (Table 2, Table S2, Table S3).</w:t>
+        <w:t xml:space="preserve"> moonlight (Table 2, </w:t>
+      </w:r>
+      <w:r>
+        <w:t>Table S</w:t>
+      </w:r>
+      <w:r>
+        <w:t xml:space="preserve">4), with corresponding reductions in daytime activity on dates with high moonlight indices (Table 2, </w:t>
+      </w:r>
+      <w:r>
+        <w:t>Table S</w:t>
+      </w:r>
+      <w:r>
+        <w:t xml:space="preserve">2, </w:t>
+      </w:r>
+      <w:r>
+        <w:t>Table S</w:t>
+      </w:r>
+      <w:r>
+        <w:t>3).</w:t>
       </w:r>
     </w:p>
     <w:p/>
@@ -4819,6 +4979,7 @@
     </w:p>
     <w:p>
       <w:r>
+        <w:lastRenderedPageBreak/>
         <w:tab/>
         <w:t xml:space="preserve">As predicted under the shade-seeking scenario (Scenario 3), impala selected </w:t>
       </w:r>
@@ -4844,11 +5005,7 @@
         <w:t>dikdik</w:t>
       </w:r>
       <w:r>
-        <w:t xml:space="preserve"> selecting woody </w:t>
-      </w:r>
-      <w:r>
-        <w:lastRenderedPageBreak/>
-        <w:t>cover based on ambient temperature, and no evidence of such selection by hunting wild dog packs (Table 3).</w:t>
+        <w:t xml:space="preserve"> selecting woody cover based on ambient temperature, and no evidence of such selection by hunting wild dog packs (Table 3).</w:t>
       </w:r>
     </w:p>
     <w:p>
@@ -4869,18 +5026,19 @@
         <w:t>, irrespective of time period</w:t>
       </w:r>
       <w:r>
-        <w:t xml:space="preserve"> (Figure S4)</w:t>
-      </w:r>
-      <w:r>
-        <w:t xml:space="preserve">. Consistent with the nocturnal prey-switching scenario (Scenario 2), impala </w:t>
-      </w:r>
-      <w:proofErr w:type="gramStart"/>
-      <w:r>
-        <w:t>were</w:t>
-      </w:r>
-      <w:proofErr w:type="gramEnd"/>
-      <w:r>
-        <w:t xml:space="preserve"> more likely to be located in glades at night than at other times</w:t>
+        <w:t xml:space="preserve"> (</w:t>
+      </w:r>
+      <w:r>
+        <w:t>Figure S</w:t>
+      </w:r>
+      <w:r>
+        <w:t>2</w:t>
+      </w:r>
+      <w:r>
+        <w:t>)</w:t>
+      </w:r>
+      <w:r>
+        <w:t>. Consistent with the nocturnal prey-switching scenario (Scenario 2), impala were more likely to be located in glades at night than at other times</w:t>
       </w:r>
       <w:r>
         <w:t xml:space="preserve"> (Figure </w:t>
@@ -4898,23 +5056,7 @@
         <w:t>dikdik</w:t>
       </w:r>
       <w:r>
-        <w:t xml:space="preserve"> (Table 4). In contrast with predictions under Scenario 2, wild dogs were not located closer to glades at night than at other times of </w:t>
-      </w:r>
-      <w:proofErr w:type="gramStart"/>
-      <w:r>
-        <w:t>day, and</w:t>
-      </w:r>
-      <w:proofErr w:type="gramEnd"/>
-      <w:r>
-        <w:t xml:space="preserve"> were no more likely to be found close to glades at night when daytime temperatures had been high (Table 4). Impala were less likely to </w:t>
-      </w:r>
-      <w:proofErr w:type="gramStart"/>
-      <w:r>
-        <w:t>be located in</w:t>
-      </w:r>
-      <w:proofErr w:type="gramEnd"/>
-      <w:r>
-        <w:t xml:space="preserve"> glades on moonlit nights, and following days with high temperatures, whereas </w:t>
+        <w:t xml:space="preserve"> (Table 4). In contrast with predictions under Scenario 2, wild dogs were not located closer to glades at night than at other times of day, and were no more likely to be found close to glades at night when daytime temperatures had been high (Table 4). Impala were less likely to be located in glades on moonlit nights, and following days with high temperatures, whereas </w:t>
       </w:r>
       <w:r>
         <w:t>dikdik</w:t>
@@ -4968,27 +5110,27 @@
     <w:p>
       <w:r>
         <w:tab/>
-        <w:t xml:space="preserve">Our analyses revealed clear associations between ambient temperature and the behaviour of both predator and prey species, which appeared to influence predation risk. Our findings were most consistent with the reduced foraging time scenario (Scenario 1), </w:t>
-      </w:r>
-      <w:r>
-        <w:t>under which we predicted that,</w:t>
-      </w:r>
-      <w:r>
-        <w:t xml:space="preserve"> on hot days, wild dogs </w:t>
-      </w:r>
-      <w:r>
-        <w:t>would spend</w:t>
-      </w:r>
-      <w:r>
-        <w:t xml:space="preserve"> less of the daylight period </w:t>
+        <w:t xml:space="preserve">Our analyses revealed clear associations between ambient temperature and the behaviour of both predator and prey species, which appeared to influence predation risk. Our findings were most consistent with the reduced foraging time scenario (Scenario 1), under which we predicted that, on hot days, wild dogs would spend less of the daylight period hunting, and would therefore prefer abundant small prey over larger </w:t>
       </w:r>
       <w:proofErr w:type="gramStart"/>
       <w:r>
-        <w:t>hunting, and</w:t>
+        <w:t>prey which take</w:t>
       </w:r>
       <w:proofErr w:type="gramEnd"/>
       <w:r>
-        <w:t xml:space="preserve"> would therefore prefer abundant small prey over larger prey which take longer to locate. Consistent with these predictions, we found that wild dogs’ morning hunts ended earlier (Table S2), and evening hunts started later (Table S3)</w:t>
+        <w:t xml:space="preserve"> longer to locate. Consistent with these predictions, we found that wild dogs’ morning hunts ended earlier (</w:t>
+      </w:r>
+      <w:r>
+        <w:t>Table S</w:t>
+      </w:r>
+      <w:r>
+        <w:t>2), and evening hunts started later (</w:t>
+      </w:r>
+      <w:r>
+        <w:t>Table S</w:t>
+      </w:r>
+      <w:r>
+        <w:t>3)</w:t>
       </w:r>
       <w:r>
         <w:t>:</w:t>
@@ -5012,7 +5154,11 @@
         <w:t xml:space="preserve"> and impala would </w:t>
       </w:r>
       <w:r>
-        <w:t>yield comparable returns</w:t>
+        <w:t xml:space="preserve">yield </w:t>
+      </w:r>
+      <w:r>
+        <w:lastRenderedPageBreak/>
+        <w:t>comparable returns</w:t>
       </w:r>
       <w:r>
         <w:t xml:space="preserve">, because the greater energy intake achievable by hunting impala was offset by the shorter travel distances associated with hunting </w:t>
@@ -5058,11 +5204,7 @@
         <w:fldChar w:fldCharType="end"/>
       </w:r>
       <w:r>
-        <w:t xml:space="preserve">. However, optimal foraging theory predicts that a predator with limited time should select a </w:t>
-      </w:r>
-      <w:r>
-        <w:lastRenderedPageBreak/>
-        <w:t xml:space="preserve">more abundant but lower-value prey (such as </w:t>
+        <w:t xml:space="preserve">. However, optimal foraging theory predicts that a predator with limited time should select a more abundant but lower-value prey (such as </w:t>
       </w:r>
       <w:r>
         <w:t>dikdik</w:t>
@@ -5107,23 +5249,7 @@
     <w:p>
       <w:r>
         <w:tab/>
-        <w:t xml:space="preserve">Under the nocturnal prey-switching scenario (Scenario 2), we predicted that, when ambient temperatures were high, wild dogs would hunt at night, targeting impala which are predictably located in glades. Although wild dogs hunted more often at night in hot weather (Table 2), and impala were usually located in glades at night (Table 4), there was no evidence that wild dogs targeted impala at night. Wild dogs were no closer to glades at night than at other times of </w:t>
-      </w:r>
-      <w:proofErr w:type="gramStart"/>
-      <w:r>
-        <w:t>day, and</w:t>
-      </w:r>
-      <w:proofErr w:type="gramEnd"/>
-      <w:r>
-        <w:t xml:space="preserve"> were no closer to glades on nights when daytime temperatures had been high (Table 4). Interestingly, impala </w:t>
-      </w:r>
-      <w:proofErr w:type="gramStart"/>
-      <w:r>
-        <w:t>were</w:t>
-      </w:r>
-      <w:proofErr w:type="gramEnd"/>
-      <w:r>
-        <w:t xml:space="preserve"> less frequently located in glades on moonlit nights, when wild dogs were more active (Table 4). Moonlight is associated with reduced hunting success in lions </w:t>
+        <w:t xml:space="preserve">Under the nocturnal prey-switching scenario (Scenario 2), we predicted that, when ambient temperatures were high, wild dogs would hunt at night, targeting impala which are predictably located in glades. Although wild dogs hunted more often at night in hot weather (Table 2), and impala were usually located in glades at night (Table 4), there was no evidence that wild dogs targeted impala at night. Wild dogs were no closer to glades at night than at other times of day, and were no closer to glades on nights when daytime temperatures had been high (Table 4). Interestingly, impala were less frequently located in glades on moonlit nights, when wild dogs were more active (Table 4). Moonlight is associated with reduced hunting success in lions </w:t>
       </w:r>
       <w:r>
         <w:fldChar w:fldCharType="begin"/>
@@ -5219,7 +5345,11 @@
         <w:t>The tendency of impala</w:t>
       </w:r>
       <w:r>
-        <w:t xml:space="preserve"> to move into denser cover at high temperatures would be expected to increase their risk of being killed, since wild dogs typically occupied denser cover (Figure </w:t>
+        <w:t xml:space="preserve"> to move into denser cover at high temperatures would be expected to increase their risk of being killed, </w:t>
+      </w:r>
+      <w:r>
+        <w:lastRenderedPageBreak/>
+        <w:t xml:space="preserve">since wild dogs typically occupied denser cover (Figure </w:t>
       </w:r>
       <w:r>
         <w:t>3</w:t>
@@ -5259,11 +5389,7 @@
         <w:fldChar w:fldCharType="end"/>
       </w:r>
       <w:r>
-        <w:t xml:space="preserve">. Nevertheless, we found that impala remains were less likely to be found in wild dog scats following periods of high ambient temperature </w:t>
-      </w:r>
-      <w:r>
-        <w:lastRenderedPageBreak/>
-        <w:t>(Table 4). Hence, although impala behaviour changed in line with the predictions of the shade-seeking scenario (Scenario 3), this change did not generate the predicted impact on predation risk.</w:t>
+        <w:t>. Nevertheless, we found that impala remains were less likely to be found in wild dog scats following periods of high ambient temperature (Table 4). Hence, although impala behaviour changed in line with the predictions of the shade-seeking scenario (Scenario 3), this change did not generate the predicted impact on predation risk.</w:t>
       </w:r>
     </w:p>
     <w:p>
@@ -5390,6 +5516,7 @@
         <w:t xml:space="preserve">through its effect on predation by wild dogs. First, we have shown previously that wild dogs suppressed </w:t>
       </w:r>
       <w:r>
+        <w:lastRenderedPageBreak/>
         <w:t>dikdik</w:t>
       </w:r>
       <w:r>
@@ -5442,7 +5569,6 @@
         <w:t xml:space="preserve"> did not trigger cascading effects on vegetation </w:t>
       </w:r>
       <w:r>
-        <w:lastRenderedPageBreak/>
         <w:fldChar w:fldCharType="begin"/>
       </w:r>
       <w:r>
@@ -5803,15 +5929,7 @@
         <w:t xml:space="preserve">to </w:t>
       </w:r>
       <w:r>
-        <w:t xml:space="preserve">buffer wild dog populations against the effects of climate change, because abundant prey </w:t>
-      </w:r>
-      <w:proofErr w:type="gramStart"/>
-      <w:r>
-        <w:t>are</w:t>
-      </w:r>
-      <w:proofErr w:type="gramEnd"/>
-      <w:r>
-        <w:t xml:space="preserve"> readily located even when hunting time is constrained. This observation suggests that measures which maintain prey densities </w:t>
+        <w:t xml:space="preserve">buffer wild dog populations against the effects of climate change, because abundant prey are readily located even when hunting time is constrained. This observation suggests that measures which maintain prey densities </w:t>
       </w:r>
       <w:r>
         <w:t xml:space="preserve">and diversity </w:t>
@@ -5988,17 +6106,11 @@
         <w:t xml:space="preserve"> </w:t>
       </w:r>
       <w:r>
-        <w:t>and suggests that such models may not accurately represent the responses of ecological communities</w:t>
-      </w:r>
-      <w:r>
-        <w:t xml:space="preserve"> in which endotherms play important roles</w:t>
-      </w:r>
-      <w:r>
-        <w:t xml:space="preserve">. However, our findings also highlight the difficulty of accurately predicting exactly how temperature would be expected to influence predation involving endotherms: all four of the scenarios that we investigated were </w:t>
+        <w:t xml:space="preserve">and suggests that such models may not accurately represent the responses of ecological communities in which endotherms play important roles. However, our findings also highlight </w:t>
       </w:r>
       <w:r>
         <w:lastRenderedPageBreak/>
-        <w:t xml:space="preserve">plausible, but they generated conflicting hypotheses about how predation on impala and </w:t>
+        <w:t xml:space="preserve">the difficulty of accurately predicting exactly how temperature would be expected to influence predation involving endotherms: all four of the scenarios that we investigated were plausible, but they generated conflicting hypotheses about how predation on impala and </w:t>
       </w:r>
       <w:r>
         <w:t>dikdik</w:t>
@@ -6121,7 +6233,7 @@
         </w:rPr>
         <w:t xml:space="preserve">. </w:t>
       </w:r>
-      <w:hyperlink r:id="rId8" w:history="1">
+      <w:hyperlink r:id="rId9" w:history="1">
         <w:r>
           <w:rPr>
             <w:rStyle w:val="Hyperlink"/>
@@ -6336,7 +6448,7 @@
         </w:rPr>
         <w:t xml:space="preserve">. </w:t>
       </w:r>
-      <w:hyperlink r:id="rId9" w:history="1">
+      <w:hyperlink r:id="rId10" w:history="1">
         <w:r>
           <w:rPr>
             <w:rStyle w:val="Hyperlink"/>
@@ -8113,7 +8225,7 @@
         </w:rPr>
         <w:t xml:space="preserve">. </w:t>
       </w:r>
-      <w:hyperlink r:id="rId10" w:history="1">
+      <w:hyperlink r:id="rId11" w:history="1">
         <w:r>
           <w:rPr>
             <w:rStyle w:val="Hyperlink"/>
@@ -8173,7 +8285,7 @@
         </w:rPr>
         <w:t xml:space="preserve">. Open Source Geospatial Foundation Project, </w:t>
       </w:r>
-      <w:hyperlink r:id="rId11" w:history="1">
+      <w:hyperlink r:id="rId12" w:history="1">
         <w:r>
           <w:rPr>
             <w:rStyle w:val="Hyperlink"/>
@@ -8291,7 +8403,7 @@
         </w:rPr>
         <w:t xml:space="preserve">. R Foundation for Statistical Computing </w:t>
       </w:r>
-      <w:hyperlink r:id="rId12" w:history="1">
+      <w:hyperlink r:id="rId13" w:history="1">
         <w:r>
           <w:rPr>
             <w:rStyle w:val="Hyperlink"/>
@@ -8821,12 +8933,12 @@
           <w:noProof/>
         </w:rPr>
         <w:sectPr>
-          <w:headerReference w:type="even" r:id="rId13"/>
-          <w:headerReference w:type="default" r:id="rId14"/>
-          <w:footerReference w:type="even" r:id="rId15"/>
-          <w:footerReference w:type="default" r:id="rId16"/>
-          <w:headerReference w:type="first" r:id="rId17"/>
-          <w:footerReference w:type="first" r:id="rId18"/>
+          <w:headerReference w:type="even" r:id="rId14"/>
+          <w:headerReference w:type="default" r:id="rId15"/>
+          <w:footerReference w:type="even" r:id="rId16"/>
+          <w:footerReference w:type="default" r:id="rId17"/>
+          <w:headerReference w:type="first" r:id="rId18"/>
+          <w:footerReference w:type="first" r:id="rId19"/>
           <w:pgSz w:w="11906" w:h="16838"/>
           <w:pgMar w:top="873" w:right="1440" w:bottom="1440" w:left="1440" w:header="709" w:footer="709" w:gutter="0"/>
           <w:lnNumType w:countBy="1" w:restart="continuous"/>
@@ -9567,18 +9679,6 @@
               </w:rPr>
               <w:t>unchanged foraging during daytime</w:t>
             </w:r>
-          </w:p>
-          <w:p>
-            <w:pPr>
-              <w:pStyle w:val="NoSpacing"/>
-              <w:rPr>
-                <w:del w:id="0" w:author="Rosie Woodroffe" w:date="2019-08-10T12:07:00Z"/>
-                <w:rFonts w:ascii="Cambria" w:hAnsi="Cambria"/>
-                <w:color w:val="808080" w:themeColor="background1" w:themeShade="80"/>
-                <w:sz w:val="20"/>
-                <w:szCs w:val="20"/>
-              </w:rPr>
-            </w:pPr>
           </w:p>
           <w:p>
             <w:pPr>
@@ -22721,7 +22821,7 @@
       <w:r>
         <w:rPr>
           <w:noProof/>
-          <w:lang w:val="en-US"/>
+          <w:lang w:eastAsia="en-GB"/>
         </w:rPr>
         <w:lastRenderedPageBreak/>
         <mc:AlternateContent>
@@ -22787,6 +22887,7 @@
                               </w:rPr>
                               <w:t xml:space="preserve">Figure </w:t>
                             </w:r>
+                            <w:proofErr w:type="gramStart"/>
                             <w:r>
                               <w:rPr>
                                 <w:b/>
@@ -22797,6 +22898,7 @@
                             <w:r>
                               <w:t xml:space="preserve">  </w:t>
                             </w:r>
+                            <w:proofErr w:type="gramEnd"/>
                             <w:r>
                               <w:rPr>
                                 <w:rStyle w:val="CommentReference"/>
@@ -22804,24 +22906,16 @@
                                 <w:sz w:val="22"/>
                                 <w:szCs w:val="22"/>
                               </w:rPr>
-                              <w:annotationRef/>
+                              <w:t/>
                             </w:r>
                             <w:r>
-                              <w:t xml:space="preserve">Glade and woody cover use by African wild dogs impala and </w:t>
-                            </w:r>
-                            <w:proofErr w:type="gramStart"/>
-                            <w:r>
-                              <w:t xml:space="preserve">dikdik </w:t>
+                              <w:t xml:space="preserve">Glade and woody cover use by African wild dogs impala and dikdik </w:t>
                             </w:r>
                             <w:r>
                               <w:t xml:space="preserve"> </w:t>
                             </w:r>
                             <w:r>
-                              <w:t>during</w:t>
-                            </w:r>
-                            <w:proofErr w:type="gramEnd"/>
-                            <w:r>
-                              <w:t xml:space="preserve"> morning, midday, evening and night time periods. (A) Wild dog mean distance to glades during hunts in each time period, with bars representing the standard error (B) Probability of impala and dikdik locations falling within glades at each time period (C) Mean woody cover use by African wild dogs (when hunting), impala and dikdik during morning, midday, evening and night time periods. Bars denote the standard error.</w:t>
+                              <w:t>during morning, midday, evening and night time periods. (A) Wild dog mean distance to glades during hunts in each time period, with bars representing the standard error (B) Probability of impala and dikdik locations falling within glades at each time period (C) Mean woody cover use by African wild dogs (when hunting), impala and dikdik during morning, midday, evening and night time periods. Bars denote the standard error.</w:t>
                             </w:r>
                           </w:p>
                         </w:txbxContent>
@@ -22843,7 +22937,7 @@
           </mc:Choice>
           <mc:Fallback>
             <w:pict>
-              <v:shapetype w14:anchorId="70F9CB79" id="_x0000_t202" coordsize="21600,21600" o:spt="202" path="m,l,21600r21600,l21600,xe">
+              <v:shapetype id="_x0000_t202" coordsize="21600,21600" o:spt="202" path="m,l,21600r21600,l21600,xe">
                 <v:stroke joinstyle="miter"/>
                 <v:path gradientshapeok="t" o:connecttype="rect"/>
               </v:shapetype>
@@ -22861,6 +22955,7 @@
                         </w:rPr>
                         <w:t xml:space="preserve">Figure </w:t>
                       </w:r>
+                      <w:proofErr w:type="gramStart"/>
                       <w:r>
                         <w:rPr>
                           <w:b/>
@@ -22871,6 +22966,7 @@
                       <w:r>
                         <w:t xml:space="preserve">  </w:t>
                       </w:r>
+                      <w:proofErr w:type="gramEnd"/>
                       <w:r>
                         <w:rPr>
                           <w:rStyle w:val="CommentReference"/>
@@ -22878,24 +22974,16 @@
                           <w:sz w:val="22"/>
                           <w:szCs w:val="22"/>
                         </w:rPr>
-                        <w:annotationRef/>
+                        <w:t/>
                       </w:r>
                       <w:r>
-                        <w:t xml:space="preserve">Glade and woody cover use by African wild dogs impala and </w:t>
-                      </w:r>
-                      <w:proofErr w:type="gramStart"/>
-                      <w:r>
-                        <w:t xml:space="preserve">dikdik </w:t>
+                        <w:t xml:space="preserve">Glade and woody cover use by African wild dogs impala and dikdik </w:t>
                       </w:r>
                       <w:r>
                         <w:t xml:space="preserve"> </w:t>
                       </w:r>
                       <w:r>
-                        <w:t>during</w:t>
-                      </w:r>
-                      <w:proofErr w:type="gramEnd"/>
-                      <w:r>
-                        <w:t xml:space="preserve"> morning, midday, evening and night time periods. (A) Wild dog mean distance to glades during hunts in each time period, with bars representing the standard error (B) Probability of impala and dikdik locations falling within glades at each time period (C) Mean woody cover use by African wild dogs (when hunting), impala and dikdik during morning, midday, evening and night time periods. Bars denote the standard error.</w:t>
+                        <w:t>during morning, midday, evening and night time periods. (A) Wild dog mean distance to glades during hunts in each time period, with bars representing the standard error (B) Probability of impala and dikdik locations falling within glades at each time period (C) Mean woody cover use by African wild dogs (when hunting), impala and dikdik during morning, midday, evening and night time periods. Bars denote the standard error.</w:t>
                       </w:r>
                     </w:p>
                   </w:txbxContent>
@@ -22909,7 +22997,7 @@
       <w:r>
         <w:rPr>
           <w:noProof/>
-          <w:lang w:val="en-US"/>
+          <w:lang w:eastAsia="en-GB"/>
         </w:rPr>
         <mc:AlternateContent>
           <mc:Choice Requires="wps">
@@ -22984,7 +23072,7 @@
                                 <w:sz w:val="22"/>
                                 <w:szCs w:val="22"/>
                               </w:rPr>
-                              <w:annotationRef/>
+                              <w:t/>
                             </w:r>
                             <w:r>
                               <w:t xml:space="preserve">Daily movement patterns of African wild dogs (A) activity measured by collar-mounted accelerometers fitted to 18 wild dogs; </w:t>
@@ -23033,7 +23121,7 @@
           </mc:Choice>
           <mc:Fallback>
             <w:pict>
-              <v:shape w14:anchorId="11866890" id="_x0000_s1027" type="#_x0000_t202" style="position:absolute;margin-left:-5.8pt;margin-top:79.3pt;width:427.45pt;height:110.55pt;z-index:-251635712;visibility:visible;mso-wrap-style:square;mso-width-percent:0;mso-height-percent:200;mso-wrap-distance-left:9pt;mso-wrap-distance-top:0;mso-wrap-distance-right:9pt;mso-wrap-distance-bottom:0;mso-position-horizontal:absolute;mso-position-horizontal-relative:text;mso-position-vertical:absolute;mso-position-vertical-relative:text;mso-width-percent:0;mso-height-percent:200;mso-width-relative:margin;mso-height-relative:margin;v-text-anchor:top" o:gfxdata="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" stroked="f">
+              <v:shape id="_x0000_s1027" type="#_x0000_t202" style="position:absolute;margin-left:-5.8pt;margin-top:79.3pt;width:427.45pt;height:110.55pt;z-index:-251635712;visibility:visible;mso-wrap-style:square;mso-width-percent:0;mso-height-percent:200;mso-wrap-distance-left:9pt;mso-wrap-distance-top:0;mso-wrap-distance-right:9pt;mso-wrap-distance-bottom:0;mso-position-horizontal:absolute;mso-position-horizontal-relative:text;mso-position-vertical:absolute;mso-position-vertical-relative:text;mso-width-percent:0;mso-height-percent:200;mso-width-relative:margin;mso-height-relative:margin;v-text-anchor:top" o:gfxdata="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" stroked="f">
                 <v:textbox style="mso-fit-shape-to-text:t">
                   <w:txbxContent>
                     <w:p>
@@ -23057,7 +23145,7 @@
                           <w:sz w:val="22"/>
                           <w:szCs w:val="22"/>
                         </w:rPr>
-                        <w:annotationRef/>
+                        <w:t/>
                       </w:r>
                       <w:r>
                         <w:t xml:space="preserve">Daily movement patterns of African wild dogs (A) activity measured by collar-mounted accelerometers fitted to 18 wild dogs; </w:t>
@@ -23098,7 +23186,7 @@
       <w:r>
         <w:rPr>
           <w:noProof/>
-          <w:lang w:val="en-US"/>
+          <w:lang w:eastAsia="en-GB"/>
         </w:rPr>
         <mc:AlternateContent>
           <mc:Choice Requires="wps">
@@ -23172,18 +23260,18 @@
                                 <w:sz w:val="22"/>
                                 <w:szCs w:val="22"/>
                               </w:rPr>
-                              <w:annotationRef/>
+                              <w:t/>
                             </w:r>
                             <w:r>
-                              <w:t xml:space="preserve">Percentage of hunts and total activity which fall in Morning, Midday, Evening and Night periods. Other denotes bouts of activity that incorporated </w:t>
+                              <w:t xml:space="preserve">Percentage of hunts and total activity which fall in Morning, Midday, Evening and Night periods. Other denotes bouts of </w:t>
                             </w:r>
                             <w:proofErr w:type="gramStart"/>
                             <w:r>
-                              <w:t>a number of</w:t>
+                              <w:t>activity that incorporated a number of time periods and were</w:t>
                             </w:r>
                             <w:proofErr w:type="gramEnd"/>
                             <w:r>
-                              <w:t xml:space="preserve"> time periods and were therefore determined not to be hunts.</w:t>
+                              <w:t xml:space="preserve"> therefore determined not to be hunts.</w:t>
                             </w:r>
                           </w:p>
                         </w:txbxContent>
@@ -23199,7 +23287,7 @@
           </mc:Choice>
           <mc:Fallback>
             <w:pict>
-              <v:shape w14:anchorId="33639290" id="_x0000_s1028" type="#_x0000_t202" style="position:absolute;margin-left:-6.6pt;margin-top:6.95pt;width:399pt;height:47.25pt;z-index:251678720;visibility:visible;mso-wrap-style:square;mso-wrap-distance-left:9pt;mso-wrap-distance-top:0;mso-wrap-distance-right:9pt;mso-wrap-distance-bottom:0;mso-position-horizontal:absolute;mso-position-horizontal-relative:text;mso-position-vertical:absolute;mso-position-vertical-relative:text;v-text-anchor:top" o:gfxdata="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" stroked="f">
+              <v:shape id="_x0000_s1028" type="#_x0000_t202" style="position:absolute;margin-left:-6.6pt;margin-top:6.95pt;width:399pt;height:47.25pt;z-index:251678720;visibility:visible;mso-wrap-style:square;mso-wrap-distance-left:9pt;mso-wrap-distance-top:0;mso-wrap-distance-right:9pt;mso-wrap-distance-bottom:0;mso-position-horizontal:absolute;mso-position-horizontal-relative:text;mso-position-vertical:absolute;mso-position-vertical-relative:text;v-text-anchor:top" o:gfxdata="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" stroked="f">
                 <v:textbox style="mso-fit-shape-to-text:t">
                   <w:txbxContent>
                     <w:p>
@@ -23230,18 +23318,18 @@
                           <w:sz w:val="22"/>
                           <w:szCs w:val="22"/>
                         </w:rPr>
-                        <w:annotationRef/>
+                        <w:t/>
                       </w:r>
                       <w:r>
-                        <w:t xml:space="preserve">Percentage of hunts and total activity which fall in Morning, Midday, Evening and Night periods. Other denotes bouts of activity that incorporated </w:t>
+                        <w:t xml:space="preserve">Percentage of hunts and total activity which fall in Morning, Midday, Evening and Night periods. Other denotes bouts of </w:t>
                       </w:r>
                       <w:proofErr w:type="gramStart"/>
                       <w:r>
-                        <w:t>a number of</w:t>
+                        <w:t>activity that incorporated a number of time periods and were</w:t>
                       </w:r>
                       <w:proofErr w:type="gramEnd"/>
                       <w:r>
-                        <w:t xml:space="preserve"> time periods and were therefore determined not to be hunts.</w:t>
+                        <w:t xml:space="preserve"> therefore determined not to be hunts.</w:t>
                       </w:r>
                     </w:p>
                   </w:txbxContent>
@@ -23272,6 +23360,7 @@
         <w:rPr>
           <w:rFonts w:ascii="Cambria" w:hAnsi="Cambria"/>
           <w:noProof/>
+          <w:lang w:eastAsia="en-GB"/>
         </w:rPr>
         <w:lastRenderedPageBreak/>
         <mc:AlternateContent>
@@ -23321,7 +23410,7 @@
                           </pic:cNvPicPr>
                         </pic:nvPicPr>
                         <pic:blipFill>
-                          <a:blip r:embed="rId19" cstate="print">
+                          <a:blip r:embed="rId20" cstate="print">
                             <a:extLst>
                               <a:ext uri="{28A0092B-C50C-407E-A947-70E740481C1C}">
                                 <a14:useLocalDpi xmlns:a14="http://schemas.microsoft.com/office/drawing/2010/main" val="0"/>
@@ -23400,7 +23489,7 @@
           </mc:Choice>
           <mc:Fallback>
             <w:pict>
-              <v:group w14:anchorId="498C4DF2" id="Group 7" o:spid="_x0000_s1029" style="position:absolute;margin-left:0;margin-top:.3pt;width:511.4pt;height:441.15pt;z-index:251685888" coordsize="64947,56026" o:gfxdata="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">
+              <v:group id="Group 7" o:spid="_x0000_s1029" style="position:absolute;margin-left:0;margin-top:.3pt;width:511.4pt;height:441.15pt;z-index:251685888" coordsize="64947,56026" o:gfxdata="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">
                 <v:shapetype id="_x0000_t75" coordsize="21600,21600" o:spt="75" o:preferrelative="t" path="m@4@5l@4@11@9@11@9@5xe" filled="f" stroked="f">
                   <v:stroke joinstyle="miter"/>
                   <v:formulas>
@@ -23420,10 +23509,11 @@
                   <v:path o:extrusionok="f" gradientshapeok="t" o:connecttype="rect"/>
                   <o:lock v:ext="edit" aspectratio="t"/>
                 </v:shapetype>
-                <v:shape id="Picture 6" o:spid="_x0000_s1030" type="#_x0000_t75" alt="A screenshot of a cell phone&#10;&#10;Description automatically generated" style="position:absolute;width:64947;height:54959;visibility:visible;mso-wrap-style:square" o:gfxdata="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">
-                  <v:imagedata r:id="rId20" o:title="A screenshot of a cell phone&#10;&#10;Description automatically generated"/>
+                <v:shape id="Picture 6" o:spid="_x0000_s1030" type="#_x0000_t75" alt="A screenshot of a cell phone&#10;&#10;Description automatically generated" style="position:absolute;width:64947;height:54959;visibility:visible;mso-wrap-style:square" o:gfxdata="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">
+                  <v:imagedata r:id="rId21" o:title="A screenshot of a cell phone&#10;&#10;Description automatically generated"/>
+                  <v:path arrowok="t"/>
                 </v:shape>
-                <v:shape id="_x0000_s1031" type="#_x0000_t202" style="position:absolute;left:952;top:53340;width:50679;height:2686;visibility:visible;mso-wrap-style:square;v-text-anchor:top" o:gfxdata="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" stroked="f">
+                <v:shape id="_x0000_s1031" type="#_x0000_t202" style="position:absolute;left:952;top:53340;width:50679;height:2686;visibility:visible;mso-wrap-style:square;v-text-anchor:top" o:gfxdata="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" stroked="f">
                   <v:textbox style="mso-fit-shape-to-text:t">
                     <w:txbxContent>
                       <w:p>
@@ -23475,7 +23565,7 @@
       <w:r>
         <w:rPr>
           <w:noProof/>
-          <w:lang w:val="en-US"/>
+          <w:lang w:eastAsia="en-GB"/>
         </w:rPr>
         <w:lastRenderedPageBreak/>
         <mc:AlternateContent>
@@ -23551,7 +23641,7 @@
                                 <w:sz w:val="22"/>
                                 <w:szCs w:val="22"/>
                               </w:rPr>
-                              <w:annotationRef/>
+                              <w:t/>
                             </w:r>
                             <w:r>
                               <w:t xml:space="preserve"> </w:t>
@@ -23576,7 +23666,7 @@
           </mc:Choice>
           <mc:Fallback>
             <w:pict>
-              <v:shape w14:anchorId="017D3A2D" id="_x0000_s1032" type="#_x0000_t202" style="position:absolute;margin-left:7.8pt;margin-top:459.3pt;width:427.45pt;height:110.55pt;z-index:-251652096;visibility:visible;mso-wrap-style:square;mso-width-percent:0;mso-height-percent:200;mso-wrap-distance-left:9pt;mso-wrap-distance-top:0;mso-wrap-distance-right:9pt;mso-wrap-distance-bottom:0;mso-position-horizontal:absolute;mso-position-horizontal-relative:text;mso-position-vertical:absolute;mso-position-vertical-relative:text;mso-width-percent:0;mso-height-percent:200;mso-width-relative:margin;mso-height-relative:margin;v-text-anchor:top" o:gfxdata="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" stroked="f">
+              <v:shape id="_x0000_s1032" type="#_x0000_t202" style="position:absolute;margin-left:7.8pt;margin-top:459.3pt;width:427.45pt;height:110.55pt;z-index:-251652096;visibility:visible;mso-wrap-style:square;mso-width-percent:0;mso-height-percent:200;mso-wrap-distance-left:9pt;mso-wrap-distance-top:0;mso-wrap-distance-right:9pt;mso-wrap-distance-bottom:0;mso-position-horizontal:absolute;mso-position-horizontal-relative:text;mso-position-vertical:absolute;mso-position-vertical-relative:text;mso-width-percent:0;mso-height-percent:200;mso-width-relative:margin;mso-height-relative:margin;v-text-anchor:top" o:gfxdata="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" stroked="f">
                 <v:textbox style="mso-fit-shape-to-text:t">
                   <w:txbxContent>
                     <w:p>
@@ -23600,7 +23690,7 @@
                           <w:sz w:val="22"/>
                           <w:szCs w:val="22"/>
                         </w:rPr>
-                        <w:annotationRef/>
+                        <w:t/>
                       </w:r>
                       <w:r>
                         <w:t xml:space="preserve"> </w:t>
@@ -23618,7 +23708,7 @@
         <w:rPr>
           <w:rFonts w:ascii="Cambria" w:hAnsi="Cambria"/>
           <w:noProof/>
-          <w:lang w:val="en-US"/>
+          <w:lang w:eastAsia="en-GB"/>
         </w:rPr>
         <w:drawing>
           <wp:inline distT="0" distB="0" distL="0" distR="0" wp14:anchorId="0100A4B2" wp14:editId="09C921FF">
@@ -23636,7 +23726,7 @@
                     <pic:cNvPicPr/>
                   </pic:nvPicPr>
                   <pic:blipFill>
-                    <a:blip r:embed="rId21" cstate="print">
+                    <a:blip r:embed="rId22" cstate="print">
                       <a:extLst>
                         <a:ext uri="{28A0092B-C50C-407E-A947-70E740481C1C}">
                           <a14:useLocalDpi xmlns:a14="http://schemas.microsoft.com/office/drawing/2010/main" val="0"/>
@@ -23691,7 +23781,7 @@
       <w:r>
         <w:rPr>
           <w:noProof/>
-          <w:lang w:val="en-US"/>
+          <w:lang w:eastAsia="en-GB"/>
         </w:rPr>
         <w:lastRenderedPageBreak/>
         <mc:AlternateContent>
@@ -23774,7 +23864,7 @@
                                 <w:sz w:val="22"/>
                                 <w:szCs w:val="22"/>
                               </w:rPr>
-                              <w:annotationRef/>
+                              <w:t/>
                             </w:r>
                           </w:p>
                         </w:txbxContent>
@@ -23796,7 +23886,7 @@
           </mc:Choice>
           <mc:Fallback>
             <w:pict>
-              <v:shape w14:anchorId="5B1201F0" id="_x0000_s1033" type="#_x0000_t202" style="position:absolute;margin-left:44.3pt;margin-top:594pt;width:479.4pt;height:110.55pt;z-index:-251648000;visibility:visible;mso-wrap-style:square;mso-width-percent:0;mso-height-percent:200;mso-wrap-distance-left:9pt;mso-wrap-distance-top:0;mso-wrap-distance-right:9pt;mso-wrap-distance-bottom:0;mso-position-horizontal:absolute;mso-position-horizontal-relative:text;mso-position-vertical:absolute;mso-position-vertical-relative:text;mso-width-percent:0;mso-height-percent:200;mso-width-relative:margin;mso-height-relative:margin;v-text-anchor:top" o:gfxdata="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" stroked="f">
+              <v:shape id="_x0000_s1033" type="#_x0000_t202" style="position:absolute;margin-left:44.3pt;margin-top:594pt;width:479.4pt;height:110.55pt;z-index:-251648000;visibility:visible;mso-wrap-style:square;mso-width-percent:0;mso-height-percent:200;mso-wrap-distance-left:9pt;mso-wrap-distance-top:0;mso-wrap-distance-right:9pt;mso-wrap-distance-bottom:0;mso-position-horizontal:absolute;mso-position-horizontal-relative:text;mso-position-vertical:absolute;mso-position-vertical-relative:text;mso-width-percent:0;mso-height-percent:200;mso-width-relative:margin;mso-height-relative:margin;v-text-anchor:top" o:gfxdata="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" stroked="f">
                 <v:textbox style="mso-fit-shape-to-text:t">
                   <w:txbxContent>
                     <w:p>
@@ -23827,7 +23917,7 @@
                           <w:sz w:val="22"/>
                           <w:szCs w:val="22"/>
                         </w:rPr>
-                        <w:annotationRef/>
+                        <w:t/>
                       </w:r>
                     </w:p>
                   </w:txbxContent>
@@ -23842,7 +23932,7 @@
         <w:rPr>
           <w:rFonts w:ascii="Cambria" w:hAnsi="Cambria"/>
           <w:noProof/>
-          <w:lang w:val="en-US"/>
+          <w:lang w:eastAsia="en-GB"/>
         </w:rPr>
         <w:drawing>
           <wp:anchor distT="0" distB="0" distL="114300" distR="114300" simplePos="0" relativeHeight="251676672" behindDoc="1" locked="0" layoutInCell="1" allowOverlap="1" wp14:anchorId="034CEE18" wp14:editId="564398D4">
@@ -23876,7 +23966,7 @@
                     <pic:cNvPicPr/>
                   </pic:nvPicPr>
                   <pic:blipFill>
-                    <a:blip r:embed="rId22" cstate="print">
+                    <a:blip r:embed="rId23" cstate="print">
                       <a:extLst>
                         <a:ext uri="{28A0092B-C50C-407E-A947-70E740481C1C}">
                           <a14:useLocalDpi xmlns:a14="http://schemas.microsoft.com/office/drawing/2010/main" val="0"/>
@@ -24049,25 +24139,16 @@
           <w:szCs w:val="40"/>
         </w:rPr>
       </w:pPr>
-      <w:commentRangeStart w:id="1"/>
       <w:r>
         <w:rPr>
           <w:b/>
           <w:sz w:val="40"/>
           <w:szCs w:val="40"/>
         </w:rPr>
-        <w:t>Supporting Information</w:t>
-      </w:r>
-      <w:commentRangeEnd w:id="1"/>
-      <w:r>
-        <w:rPr>
-          <w:rStyle w:val="CommentReference"/>
-          <w:b/>
-          <w:sz w:val="40"/>
-          <w:szCs w:val="40"/>
-        </w:rPr>
-        <w:commentReference w:id="1"/>
-      </w:r>
+        <w:t>Supplementary Information</w:t>
+      </w:r>
+      <w:bookmarkStart w:id="0" w:name="_GoBack"/>
+      <w:bookmarkEnd w:id="0"/>
     </w:p>
     <w:p/>
     <w:p/>
@@ -24081,240 +24162,18 @@
         <w:rPr>
           <w:b/>
           <w:bCs/>
-          <w:noProof/>
-          <w:lang w:val="en-US"/>
         </w:rPr>
         <w:lastRenderedPageBreak/>
-        <mc:AlternateContent>
-          <mc:Choice Requires="wpg">
-            <w:drawing>
-              <wp:anchor distT="0" distB="0" distL="114300" distR="114300" simplePos="0" relativeHeight="251662336" behindDoc="0" locked="0" layoutInCell="1" allowOverlap="1" wp14:anchorId="3F24ADB8" wp14:editId="7A4AD6B4">
-                <wp:simplePos x="0" y="0"/>
-                <wp:positionH relativeFrom="column">
-                  <wp:posOffset>-47625</wp:posOffset>
-                </wp:positionH>
-                <wp:positionV relativeFrom="paragraph">
-                  <wp:posOffset>676275</wp:posOffset>
-                </wp:positionV>
-                <wp:extent cx="5724525" cy="8629650"/>
-                <wp:effectExtent l="0" t="0" r="9525" b="0"/>
-                <wp:wrapNone/>
-                <wp:docPr id="5" name="Group 5"/>
-                <wp:cNvGraphicFramePr/>
-                <a:graphic xmlns:a="http://schemas.openxmlformats.org/drawingml/2006/main">
-                  <a:graphicData uri="http://schemas.microsoft.com/office/word/2010/wordprocessingGroup">
-                    <wpg:wgp>
-                      <wpg:cNvGrpSpPr/>
-                      <wpg:grpSpPr>
-                        <a:xfrm>
-                          <a:off x="0" y="0"/>
-                          <a:ext cx="5724525" cy="8629650"/>
-                          <a:chOff x="0" y="0"/>
-                          <a:chExt cx="5724525" cy="8629650"/>
-                        </a:xfrm>
-                      </wpg:grpSpPr>
-                      <pic:pic xmlns:pic="http://schemas.openxmlformats.org/drawingml/2006/picture">
-                        <pic:nvPicPr>
-                          <pic:cNvPr id="3" name="Picture 3"/>
-                          <pic:cNvPicPr>
-                            <a:picLocks noChangeAspect="1"/>
-                          </pic:cNvPicPr>
-                        </pic:nvPicPr>
-                        <pic:blipFill>
-                          <a:blip r:embed="rId26">
-                            <a:extLst>
-                              <a:ext uri="{28A0092B-C50C-407E-A947-70E740481C1C}">
-                                <a14:useLocalDpi xmlns:a14="http://schemas.microsoft.com/office/drawing/2010/main" val="0"/>
-                              </a:ext>
-                            </a:extLst>
-                          </a:blip>
-                          <a:stretch>
-                            <a:fillRect/>
-                          </a:stretch>
-                        </pic:blipFill>
-                        <pic:spPr>
-                          <a:xfrm>
-                            <a:off x="0" y="0"/>
-                            <a:ext cx="5724525" cy="4295775"/>
-                          </a:xfrm>
-                          <a:prstGeom prst="rect">
-                            <a:avLst/>
-                          </a:prstGeom>
-                        </pic:spPr>
-                      </pic:pic>
-                      <pic:pic xmlns:pic="http://schemas.openxmlformats.org/drawingml/2006/picture">
-                        <pic:nvPicPr>
-                          <pic:cNvPr id="4" name="Picture 4"/>
-                          <pic:cNvPicPr>
-                            <a:picLocks noChangeAspect="1"/>
-                          </pic:cNvPicPr>
-                        </pic:nvPicPr>
-                        <pic:blipFill>
-                          <a:blip r:embed="rId27">
-                            <a:extLst>
-                              <a:ext uri="{28A0092B-C50C-407E-A947-70E740481C1C}">
-                                <a14:useLocalDpi xmlns:a14="http://schemas.microsoft.com/office/drawing/2010/main" val="0"/>
-                              </a:ext>
-                            </a:extLst>
-                          </a:blip>
-                          <a:stretch>
-                            <a:fillRect/>
-                          </a:stretch>
-                        </pic:blipFill>
-                        <pic:spPr>
-                          <a:xfrm>
-                            <a:off x="0" y="4333875"/>
-                            <a:ext cx="5724525" cy="4295775"/>
-                          </a:xfrm>
-                          <a:prstGeom prst="rect">
-                            <a:avLst/>
-                          </a:prstGeom>
-                        </pic:spPr>
-                      </pic:pic>
-                      <wps:wsp>
-                        <wps:cNvPr id="47" name="Text Box 47"/>
-                        <wps:cNvSpPr txBox="1"/>
-                        <wps:spPr>
-                          <a:xfrm rot="10800000" flipV="1">
-                            <a:off x="428625" y="19050"/>
-                            <a:ext cx="650240" cy="956945"/>
-                          </a:xfrm>
-                          <a:prstGeom prst="rect">
-                            <a:avLst/>
-                          </a:prstGeom>
-                          <a:noFill/>
-                          <a:ln>
-                            <a:noFill/>
-                          </a:ln>
-                          <a:effectLst/>
-                        </wps:spPr>
-                        <wps:style>
-                          <a:lnRef idx="0">
-                            <a:schemeClr val="accent1"/>
-                          </a:lnRef>
-                          <a:fillRef idx="0">
-                            <a:schemeClr val="accent1"/>
-                          </a:fillRef>
-                          <a:effectRef idx="0">
-                            <a:schemeClr val="accent1"/>
-                          </a:effectRef>
-                          <a:fontRef idx="minor">
-                            <a:schemeClr val="dk1"/>
-                          </a:fontRef>
-                        </wps:style>
-                        <wps:txbx>
-                          <w:txbxContent>
-                            <w:p>
-                              <w:r>
-                                <w:t>A</w:t>
-                              </w:r>
-                            </w:p>
-                          </w:txbxContent>
-                        </wps:txbx>
-                        <wps:bodyPr rot="0" spcFirstLastPara="0" vertOverflow="overflow" horzOverflow="overflow" vert="horz" wrap="square" lIns="91440" tIns="45720" rIns="91440" bIns="45720" numCol="1" spcCol="0" rtlCol="0" fromWordArt="0" anchor="t" anchorCtr="0" forceAA="0" compatLnSpc="1">
-                          <a:prstTxWarp prst="textNoShape">
-                            <a:avLst/>
-                          </a:prstTxWarp>
-                          <a:noAutofit/>
-                        </wps:bodyPr>
-                      </wps:wsp>
-                      <wps:wsp>
-                        <wps:cNvPr id="1" name="Text Box 1"/>
-                        <wps:cNvSpPr txBox="1"/>
-                        <wps:spPr>
-                          <a:xfrm rot="10800000" flipV="1">
-                            <a:off x="447675" y="4391025"/>
-                            <a:ext cx="650240" cy="956945"/>
-                          </a:xfrm>
-                          <a:prstGeom prst="rect">
-                            <a:avLst/>
-                          </a:prstGeom>
-                          <a:noFill/>
-                          <a:ln>
-                            <a:noFill/>
-                          </a:ln>
-                          <a:effectLst/>
-                        </wps:spPr>
-                        <wps:style>
-                          <a:lnRef idx="0">
-                            <a:schemeClr val="accent1"/>
-                          </a:lnRef>
-                          <a:fillRef idx="0">
-                            <a:schemeClr val="accent1"/>
-                          </a:fillRef>
-                          <a:effectRef idx="0">
-                            <a:schemeClr val="accent1"/>
-                          </a:effectRef>
-                          <a:fontRef idx="minor">
-                            <a:schemeClr val="dk1"/>
-                          </a:fontRef>
-                        </wps:style>
-                        <wps:txbx>
-                          <w:txbxContent>
-                            <w:p>
-                              <w:r>
-                                <w:t>B</w:t>
-                              </w:r>
-                            </w:p>
-                          </w:txbxContent>
-                        </wps:txbx>
-                        <wps:bodyPr rot="0" spcFirstLastPara="0" vertOverflow="overflow" horzOverflow="overflow" vert="horz" wrap="square" lIns="91440" tIns="45720" rIns="91440" bIns="45720" numCol="1" spcCol="0" rtlCol="0" fromWordArt="0" anchor="t" anchorCtr="0" forceAA="0" compatLnSpc="1">
-                          <a:prstTxWarp prst="textNoShape">
-                            <a:avLst/>
-                          </a:prstTxWarp>
-                          <a:noAutofit/>
-                        </wps:bodyPr>
-                      </wps:wsp>
-                    </wpg:wgp>
-                  </a:graphicData>
-                </a:graphic>
-              </wp:anchor>
-            </w:drawing>
-          </mc:Choice>
-          <mc:Fallback>
-            <w:pict>
-              <v:group w14:anchorId="3F24ADB8" id="Group 5" o:spid="_x0000_s1034" style="position:absolute;left:0;text-align:left;margin-left:-3.75pt;margin-top:53.25pt;width:450.75pt;height:679.5pt;z-index:251662336" coordsize="57245,86296" o:gfxdata="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">
-                <v:shape id="Picture 3" o:spid="_x0000_s1035" type="#_x0000_t75" style="position:absolute;width:57245;height:42957;visibility:visible;mso-wrap-style:square" o:gfxdata="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">
-                  <v:imagedata r:id="rId28" o:title=""/>
-                </v:shape>
-                <v:shape id="Picture 4" o:spid="_x0000_s1036" type="#_x0000_t75" style="position:absolute;top:43338;width:57245;height:42958;visibility:visible;mso-wrap-style:square" o:gfxdata="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">
-                  <v:imagedata r:id="rId29" o:title=""/>
-                </v:shape>
-                <v:shape id="Text Box 47" o:spid="_x0000_s1037" type="#_x0000_t202" style="position:absolute;left:4286;top:190;width:6502;height:9569;rotation:180;flip:y;visibility:visible;mso-wrap-style:square;v-text-anchor:top" o:gfxdata="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" filled="f" stroked="f">
-                  <v:textbox>
-                    <w:txbxContent>
-                      <w:p>
-                        <w:r>
-                          <w:t>A</w:t>
-                        </w:r>
-                      </w:p>
-                    </w:txbxContent>
-                  </v:textbox>
-                </v:shape>
-                <v:shape id="Text Box 1" o:spid="_x0000_s1038" type="#_x0000_t202" style="position:absolute;left:4476;top:43910;width:6503;height:9569;rotation:180;flip:y;visibility:visible;mso-wrap-style:square;v-text-anchor:top" o:gfxdata="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" filled="f" stroked="f">
-                  <v:textbox>
-                    <w:txbxContent>
-                      <w:p>
-                        <w:r>
-                          <w:t>B</w:t>
-                        </w:r>
-                      </w:p>
-                    </w:txbxContent>
-                  </v:textbox>
-                </v:shape>
-              </v:group>
-            </w:pict>
-          </mc:Fallback>
-        </mc:AlternateContent>
-      </w:r>
+        <w:t xml:space="preserve">Figure </w:t>
+      </w:r>
+      <w:proofErr w:type="gramStart"/>
       <w:r>
         <w:rPr>
           <w:b/>
           <w:bCs/>
         </w:rPr>
-        <w:t>Figure S</w:t>
-      </w:r>
-      <w:proofErr w:type="gramStart"/>
+        <w:t>S</w:t>
+      </w:r>
       <w:r>
         <w:rPr>
           <w:b/>
@@ -24355,116 +24214,89 @@
         <w:t>s, identified using collar-mounted accelerometers.</w:t>
       </w:r>
     </w:p>
-    <w:p/>
-    <w:p/>
+    <w:p>
+      <w:r>
+        <w:rPr>
+          <w:noProof/>
+          <w:lang w:eastAsia="en-GB"/>
+        </w:rPr>
+        <w:drawing>
+          <wp:anchor distT="0" distB="0" distL="114300" distR="114300" simplePos="0" relativeHeight="251687936" behindDoc="1" locked="0" layoutInCell="1" allowOverlap="1" wp14:anchorId="6AE7153A" wp14:editId="161BD4DF">
+            <wp:simplePos x="0" y="0"/>
+            <wp:positionH relativeFrom="column">
+              <wp:posOffset>0</wp:posOffset>
+            </wp:positionH>
+            <wp:positionV relativeFrom="paragraph">
+              <wp:posOffset>140970</wp:posOffset>
+            </wp:positionV>
+            <wp:extent cx="5727700" cy="7810500"/>
+            <wp:effectExtent l="0" t="0" r="6350" b="0"/>
+            <wp:wrapTight wrapText="bothSides">
+              <wp:wrapPolygon edited="0">
+                <wp:start x="0" y="0"/>
+                <wp:lineTo x="0" y="21547"/>
+                <wp:lineTo x="21552" y="21547"/>
+                <wp:lineTo x="21552" y="0"/>
+                <wp:lineTo x="0" y="0"/>
+              </wp:wrapPolygon>
+            </wp:wrapTight>
+            <wp:docPr id="9" name="Picture 9"/>
+            <wp:cNvGraphicFramePr>
+              <a:graphicFrameLocks xmlns:a="http://schemas.openxmlformats.org/drawingml/2006/main" noChangeAspect="1"/>
+            </wp:cNvGraphicFramePr>
+            <a:graphic xmlns:a="http://schemas.openxmlformats.org/drawingml/2006/main">
+              <a:graphicData uri="http://schemas.openxmlformats.org/drawingml/2006/picture">
+                <pic:pic xmlns:pic="http://schemas.openxmlformats.org/drawingml/2006/picture">
+                  <pic:nvPicPr>
+                    <pic:cNvPr id="0" name="startstop_plot.jpg"/>
+                    <pic:cNvPicPr/>
+                  </pic:nvPicPr>
+                  <pic:blipFill>
+                    <a:blip r:embed="rId24">
+                      <a:extLst>
+                        <a:ext uri="{28A0092B-C50C-407E-A947-70E740481C1C}">
+                          <a14:useLocalDpi xmlns:a14="http://schemas.microsoft.com/office/drawing/2010/main" val="0"/>
+                        </a:ext>
+                      </a:extLst>
+                    </a:blip>
+                    <a:stretch>
+                      <a:fillRect/>
+                    </a:stretch>
+                  </pic:blipFill>
+                  <pic:spPr>
+                    <a:xfrm>
+                      <a:off x="0" y="0"/>
+                      <a:ext cx="5727700" cy="7810500"/>
+                    </a:xfrm>
+                    <a:prstGeom prst="rect">
+                      <a:avLst/>
+                    </a:prstGeom>
+                  </pic:spPr>
+                </pic:pic>
+              </a:graphicData>
+            </a:graphic>
+            <wp14:sizeRelH relativeFrom="page">
+              <wp14:pctWidth>0</wp14:pctWidth>
+            </wp14:sizeRelH>
+            <wp14:sizeRelV relativeFrom="page">
+              <wp14:pctHeight>0</wp14:pctHeight>
+            </wp14:sizeRelV>
+          </wp:anchor>
+        </w:drawing>
+      </w:r>
+    </w:p>
     <w:p>
       <w:pPr>
         <w:spacing w:line="240" w:lineRule="auto"/>
         <w:ind w:firstLine="0"/>
       </w:pPr>
       <w:r>
-        <w:rPr>
-          <w:noProof/>
-          <w:lang w:val="en-US"/>
-        </w:rPr>
-        <mc:AlternateContent>
-          <mc:Choice Requires="wps">
-            <w:drawing>
-              <wp:anchor distT="0" distB="0" distL="114300" distR="114300" simplePos="0" relativeHeight="251660288" behindDoc="0" locked="0" layoutInCell="1" allowOverlap="1" wp14:anchorId="3A346CA3" wp14:editId="241BA17E">
-                <wp:simplePos x="0" y="0"/>
-                <wp:positionH relativeFrom="column">
-                  <wp:posOffset>2313590</wp:posOffset>
-                </wp:positionH>
-                <wp:positionV relativeFrom="paragraph">
-                  <wp:posOffset>5006885</wp:posOffset>
-                </wp:positionV>
-                <wp:extent cx="1035698" cy="447676"/>
-                <wp:effectExtent l="0" t="0" r="0" b="0"/>
-                <wp:wrapNone/>
-                <wp:docPr id="2" name="Text Box 2"/>
-                <wp:cNvGraphicFramePr/>
-                <a:graphic xmlns:a="http://schemas.openxmlformats.org/drawingml/2006/main">
-                  <a:graphicData uri="http://schemas.microsoft.com/office/word/2010/wordprocessingShape">
-                    <wps:wsp>
-                      <wps:cNvSpPr txBox="1"/>
-                      <wps:spPr>
-                        <a:xfrm rot="10800000" flipV="1">
-                          <a:off x="0" y="0"/>
-                          <a:ext cx="1035698" cy="447676"/>
-                        </a:xfrm>
-                        <a:prstGeom prst="rect">
-                          <a:avLst/>
-                        </a:prstGeom>
-                        <a:noFill/>
-                        <a:ln>
-                          <a:noFill/>
-                        </a:ln>
-                        <a:effectLst/>
-                      </wps:spPr>
-                      <wps:style>
-                        <a:lnRef idx="0">
-                          <a:schemeClr val="accent1"/>
-                        </a:lnRef>
-                        <a:fillRef idx="0">
-                          <a:schemeClr val="accent1"/>
-                        </a:fillRef>
-                        <a:effectRef idx="0">
-                          <a:schemeClr val="accent1"/>
-                        </a:effectRef>
-                        <a:fontRef idx="minor">
-                          <a:schemeClr val="dk1"/>
-                        </a:fontRef>
-                      </wps:style>
-                      <wps:txbx>
-                        <w:txbxContent>
-                          <w:p>
-                            <w:r>
-                              <w:t>Time</w:t>
-                            </w:r>
-                          </w:p>
-                        </w:txbxContent>
-                      </wps:txbx>
-                      <wps:bodyPr rot="0" spcFirstLastPara="0" vertOverflow="overflow" horzOverflow="overflow" vert="horz" wrap="square" lIns="91440" tIns="45720" rIns="91440" bIns="45720" numCol="1" spcCol="0" rtlCol="0" fromWordArt="0" anchor="t" anchorCtr="0" forceAA="0" compatLnSpc="1">
-                        <a:prstTxWarp prst="textNoShape">
-                          <a:avLst/>
-                        </a:prstTxWarp>
-                        <a:noAutofit/>
-                      </wps:bodyPr>
-                    </wps:wsp>
-                  </a:graphicData>
-                </a:graphic>
-                <wp14:sizeRelH relativeFrom="margin">
-                  <wp14:pctWidth>0</wp14:pctWidth>
-                </wp14:sizeRelH>
-                <wp14:sizeRelV relativeFrom="margin">
-                  <wp14:pctHeight>0</wp14:pctHeight>
-                </wp14:sizeRelV>
-              </wp:anchor>
-            </w:drawing>
-          </mc:Choice>
-          <mc:Fallback>
-            <w:pict>
-              <v:shape w14:anchorId="3A346CA3" id="_x0000_s1039" type="#_x0000_t202" style="position:absolute;margin-left:182.15pt;margin-top:394.25pt;width:81.55pt;height:35.25pt;rotation:180;flip:y;z-index:251660288;visibility:visible;mso-wrap-style:square;mso-width-percent:0;mso-height-percent:0;mso-wrap-distance-left:9pt;mso-wrap-distance-top:0;mso-wrap-distance-right:9pt;mso-wrap-distance-bottom:0;mso-position-horizontal:absolute;mso-position-horizontal-relative:text;mso-position-vertical:absolute;mso-position-vertical-relative:text;mso-width-percent:0;mso-height-percent:0;mso-width-relative:margin;mso-height-relative:margin;v-text-anchor:top" o:gfxdata="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" filled="f" stroked="f">
-                <v:textbox>
-                  <w:txbxContent>
-                    <w:p>
-                      <w:r>
-                        <w:t>Time</w:t>
-                      </w:r>
-                    </w:p>
-                  </w:txbxContent>
-                </v:textbox>
-              </v:shape>
-            </w:pict>
-          </mc:Fallback>
-        </mc:AlternateContent>
-      </w:r>
-      <w:r>
         <w:br w:type="page"/>
       </w:r>
       <w:r>
         <w:rPr>
           <w:noProof/>
+          <w:lang w:eastAsia="en-GB"/>
         </w:rPr>
         <w:lastRenderedPageBreak/>
         <w:drawing>
@@ -24499,7 +24331,7 @@
                     <pic:cNvPicPr/>
                   </pic:nvPicPr>
                   <pic:blipFill>
-                    <a:blip r:embed="rId30" cstate="print">
+                    <a:blip r:embed="rId25" cstate="print">
                       <a:extLst>
                         <a:ext uri="{28A0092B-C50C-407E-A947-70E740481C1C}">
                           <a14:useLocalDpi xmlns:a14="http://schemas.microsoft.com/office/drawing/2010/main" val="0"/>
@@ -24532,39 +24364,24 @@
         </w:drawing>
       </w:r>
       <w:r>
-        <w:t>F</w:t>
+        <w:t>Figure S</w:t>
       </w:r>
       <w:r>
         <w:rPr>
           <w:b/>
           <w:bCs/>
         </w:rPr>
-        <w:t>igure S</w:t>
+        <w:t>2</w:t>
       </w:r>
       <w:r>
         <w:rPr>
           <w:b/>
           <w:bCs/>
         </w:rPr>
-        <w:t>2</w:t>
-      </w:r>
-      <w:r>
-        <w:rPr>
-          <w:b/>
-          <w:bCs/>
-        </w:rPr>
         <w:t xml:space="preserve"> </w:t>
       </w:r>
       <w:r>
-        <w:t xml:space="preserve">Distance to glades for wild dogs, impala and dikdik during morning, day, evening and </w:t>
-      </w:r>
-      <w:proofErr w:type="gramStart"/>
-      <w:r>
-        <w:t>night time</w:t>
-      </w:r>
-      <w:proofErr w:type="gramEnd"/>
-      <w:r>
-        <w:t xml:space="preserve"> periods.</w:t>
+        <w:t>Distance to glades for wild dogs, impala and dikdik during morning, day, evening and night time periods.</w:t>
       </w:r>
       <w:r>
         <w:br w:type="page"/>
@@ -24617,14 +24434,14 @@
                 <w:b/>
                 <w:bCs/>
               </w:rPr>
-              <w:t xml:space="preserve">Table </w:t>
+              <w:t>Table S</w:t>
             </w:r>
             <w:r>
               <w:rPr>
                 <w:b/>
                 <w:bCs/>
               </w:rPr>
-              <w:t>S1</w:t>
+              <w:t>1</w:t>
             </w:r>
             <w:r>
               <w:t xml:space="preserve"> </w:t>
@@ -24667,13 +24484,8 @@
             <w:pPr>
               <w:pStyle w:val="NoSpacing"/>
             </w:pPr>
-            <w:proofErr w:type="gramStart"/>
-            <w:r>
-              <w:t>Earliest  start</w:t>
-            </w:r>
-            <w:proofErr w:type="gramEnd"/>
-            <w:r>
-              <w:t xml:space="preserve"> time</w:t>
+            <w:r>
+              <w:t>Earliest  start time</w:t>
             </w:r>
           </w:p>
         </w:tc>
@@ -25046,11 +24858,9 @@
             <w:pPr>
               <w:pStyle w:val="NoSpacing"/>
             </w:pPr>
-            <w:bookmarkStart w:id="2" w:name="_GoBack"/>
             <w:r>
               <w:t>04:55:38</w:t>
             </w:r>
-            <w:bookmarkEnd w:id="2"/>
           </w:p>
         </w:tc>
         <w:tc>
@@ -25096,6 +24906,15 @@
         <w:pStyle w:val="NoSpacing"/>
       </w:pPr>
     </w:p>
+    <w:p>
+      <w:pPr>
+        <w:spacing w:line="240" w:lineRule="auto"/>
+        <w:ind w:firstLine="0"/>
+      </w:pPr>
+      <w:r>
+        <w:br w:type="page"/>
+      </w:r>
+    </w:p>
     <w:p/>
     <w:p>
       <w:pPr>
@@ -25106,14 +24925,7 @@
           <w:b/>
           <w:bCs/>
         </w:rPr>
-        <w:t xml:space="preserve">Table </w:t>
-      </w:r>
-      <w:r>
-        <w:rPr>
-          <w:b/>
-          <w:bCs/>
-        </w:rPr>
-        <w:t>S</w:t>
+        <w:t>Table S</w:t>
       </w:r>
       <w:r>
         <w:rPr>
@@ -26252,12 +26064,10 @@
               <w:pStyle w:val="NoSpacing"/>
             </w:pPr>
             <w:proofErr w:type="spellStart"/>
-            <w:proofErr w:type="gramStart"/>
             <w:r>
               <w:t>Rainfall:Temperature</w:t>
             </w:r>
             <w:proofErr w:type="spellEnd"/>
-            <w:proofErr w:type="gramEnd"/>
           </w:p>
         </w:tc>
         <w:tc>
@@ -26374,12 +26184,10 @@
               <w:pStyle w:val="NoSpacing"/>
             </w:pPr>
             <w:proofErr w:type="spellStart"/>
-            <w:proofErr w:type="gramStart"/>
             <w:r>
               <w:t>Denning:Temperature</w:t>
             </w:r>
             <w:proofErr w:type="spellEnd"/>
-            <w:proofErr w:type="gramEnd"/>
           </w:p>
         </w:tc>
         <w:tc>
@@ -27468,14 +27276,7 @@
           <w:bCs/>
         </w:rPr>
         <w:lastRenderedPageBreak/>
-        <w:t xml:space="preserve">Table </w:t>
-      </w:r>
-      <w:r>
-        <w:rPr>
-          <w:b/>
-          <w:bCs/>
-        </w:rPr>
-        <w:t>S</w:t>
+        <w:t>Table S</w:t>
       </w:r>
       <w:r>
         <w:rPr>
@@ -28833,12 +28634,10 @@
               <w:pStyle w:val="NoSpacing"/>
             </w:pPr>
             <w:proofErr w:type="spellStart"/>
-            <w:proofErr w:type="gramStart"/>
             <w:r>
               <w:t>Rainfall:Temperature</w:t>
             </w:r>
             <w:proofErr w:type="spellEnd"/>
-            <w:proofErr w:type="gramEnd"/>
           </w:p>
         </w:tc>
         <w:tc>
@@ -28950,12 +28749,10 @@
               <w:pStyle w:val="NoSpacing"/>
             </w:pPr>
             <w:proofErr w:type="spellStart"/>
-            <w:proofErr w:type="gramStart"/>
             <w:r>
               <w:t>Denning:Temperature</w:t>
             </w:r>
             <w:proofErr w:type="spellEnd"/>
-            <w:proofErr w:type="gramEnd"/>
           </w:p>
         </w:tc>
         <w:tc>
@@ -29622,12 +29419,10 @@
               <w:pStyle w:val="NoSpacing"/>
             </w:pPr>
             <w:proofErr w:type="spellStart"/>
-            <w:proofErr w:type="gramStart"/>
             <w:r>
               <w:t>Rainfall:Temperature</w:t>
             </w:r>
             <w:proofErr w:type="spellEnd"/>
-            <w:proofErr w:type="gramEnd"/>
           </w:p>
         </w:tc>
         <w:tc>
@@ -29721,12 +29516,10 @@
               <w:pStyle w:val="NoSpacing"/>
             </w:pPr>
             <w:proofErr w:type="spellStart"/>
-            <w:proofErr w:type="gramStart"/>
             <w:r>
               <w:t>Denning:Temperature</w:t>
             </w:r>
             <w:proofErr w:type="spellEnd"/>
-            <w:proofErr w:type="gramEnd"/>
           </w:p>
         </w:tc>
         <w:tc>
@@ -30774,14 +30567,7 @@
           <w:bCs/>
         </w:rPr>
         <w:lastRenderedPageBreak/>
-        <w:t xml:space="preserve">Table </w:t>
-      </w:r>
-      <w:r>
-        <w:rPr>
-          <w:b/>
-          <w:bCs/>
-        </w:rPr>
-        <w:t>S</w:t>
+        <w:t>Table S</w:t>
       </w:r>
       <w:r>
         <w:rPr>
@@ -32140,12 +31926,10 @@
               <w:pStyle w:val="NoSpacing"/>
             </w:pPr>
             <w:proofErr w:type="spellStart"/>
-            <w:proofErr w:type="gramStart"/>
             <w:r>
               <w:t>Rainfall:Temperature</w:t>
             </w:r>
             <w:proofErr w:type="spellEnd"/>
-            <w:proofErr w:type="gramEnd"/>
           </w:p>
         </w:tc>
         <w:tc>
@@ -32258,12 +32042,10 @@
               <w:pStyle w:val="NoSpacing"/>
             </w:pPr>
             <w:proofErr w:type="spellStart"/>
-            <w:proofErr w:type="gramStart"/>
             <w:r>
               <w:t>Denning:Temperature</w:t>
             </w:r>
             <w:proofErr w:type="spellEnd"/>
-            <w:proofErr w:type="gramEnd"/>
           </w:p>
         </w:tc>
         <w:tc>
@@ -33786,38 +33568,6 @@
 </w:document>
 </file>
 
-<file path=word/comments.xml><?xml version="1.0" encoding="utf-8"?>
-<w:comments xmlns:wpc="http://schemas.microsoft.com/office/word/2010/wordprocessingCanvas" xmlns:cx="http://schemas.microsoft.com/office/drawing/2014/chartex" xmlns:cx1="http://schemas.microsoft.com/office/drawing/2015/9/8/chartex" xmlns:cx2="http://schemas.microsoft.com/office/drawing/2015/10/21/chartex" xmlns:cx3="http://schemas.microsoft.com/office/drawing/2016/5/9/chartex" xmlns:cx4="http://schemas.microsoft.com/office/drawing/2016/5/10/chartex" xmlns:cx5="http://schemas.microsoft.com/office/drawing/2016/5/11/chartex" xmlns:cx6="http://schemas.microsoft.com/office/drawing/2016/5/12/chartex" xmlns:cx7="http://schemas.microsoft.com/office/drawing/2016/5/13/chartex" xmlns:cx8="http://schemas.microsoft.com/office/drawing/2016/5/14/chartex" xmlns:mc="http://schemas.openxmlformats.org/markup-compatibility/2006" xmlns:aink="http://schemas.microsoft.com/office/drawing/2016/ink" xmlns:am3d="http://schemas.microsoft.com/office/drawing/2017/model3d" xmlns:o="urn:schemas-microsoft-com:office:office" xmlns:r="http://schemas.openxmlformats.org/officeDocument/2006/relationships" xmlns:m="http://schemas.openxmlformats.org/officeDocument/2006/math" xmlns:v="urn:schemas-microsoft-com:vml" xmlns:wp14="http://schemas.microsoft.com/office/word/2010/wordprocessingDrawing" xmlns:wp="http://schemas.openxmlformats.org/drawingml/2006/wordprocessingDrawing" xmlns:w10="urn:schemas-microsoft-com:office:word" xmlns:w="http://schemas.openxmlformats.org/wordprocessingml/2006/main" xmlns:w14="http://schemas.microsoft.com/office/word/2010/wordml" xmlns:w15="http://schemas.microsoft.com/office/word/2012/wordml" xmlns:w16cid="http://schemas.microsoft.com/office/word/2016/wordml/cid" xmlns:w16se="http://schemas.microsoft.com/office/word/2015/wordml/symex" xmlns:wpg="http://schemas.microsoft.com/office/word/2010/wordprocessingGroup" xmlns:wpi="http://schemas.microsoft.com/office/word/2010/wordprocessingInk" xmlns:wne="http://schemas.microsoft.com/office/word/2006/wordml" xmlns:wps="http://schemas.microsoft.com/office/word/2010/wordprocessingShape" mc:Ignorable="w14 w15 w16se w16cid wp14">
-  <w:comment w:id="1" w:author="Rosie Woodroffe" w:date="2019-08-22T12:46:00Z" w:initials="RW">
-    <w:p>
-      <w:pPr>
-        <w:pStyle w:val="CommentText"/>
-        <w:rPr>
-          <w:i/>
-          <w:iCs/>
-        </w:rPr>
-      </w:pPr>
-      <w:r>
-        <w:rPr>
-          <w:rStyle w:val="CommentReference"/>
-        </w:rPr>
-        <w:annotationRef/>
-      </w:r>
-      <w:r>
-        <w:t xml:space="preserve">Check what it’s called for </w:t>
-      </w:r>
-      <w:r>
-        <w:rPr>
-          <w:i/>
-          <w:iCs/>
-        </w:rPr>
-        <w:t>Ecology</w:t>
-      </w:r>
-    </w:p>
-  </w:comment>
-</w:comments>
-</file>
-
 <file path=word/commentsExtended.xml><?xml version="1.0" encoding="utf-8"?>
 <w15:commentsEx xmlns:wpc="http://schemas.microsoft.com/office/word/2010/wordprocessingCanvas" xmlns:cx="http://schemas.microsoft.com/office/drawing/2014/chartex" xmlns:cx1="http://schemas.microsoft.com/office/drawing/2015/9/8/chartex" xmlns:cx2="http://schemas.microsoft.com/office/drawing/2015/10/21/chartex" xmlns:cx3="http://schemas.microsoft.com/office/drawing/2016/5/9/chartex" xmlns:cx4="http://schemas.microsoft.com/office/drawing/2016/5/10/chartex" xmlns:cx5="http://schemas.microsoft.com/office/drawing/2016/5/11/chartex" xmlns:cx6="http://schemas.microsoft.com/office/drawing/2016/5/12/chartex" xmlns:cx7="http://schemas.microsoft.com/office/drawing/2016/5/13/chartex" xmlns:cx8="http://schemas.microsoft.com/office/drawing/2016/5/14/chartex" xmlns:mc="http://schemas.openxmlformats.org/markup-compatibility/2006" xmlns:aink="http://schemas.microsoft.com/office/drawing/2016/ink" xmlns:am3d="http://schemas.microsoft.com/office/drawing/2017/model3d" xmlns:o="urn:schemas-microsoft-com:office:office" xmlns:r="http://schemas.openxmlformats.org/officeDocument/2006/relationships" xmlns:m="http://schemas.openxmlformats.org/officeDocument/2006/math" xmlns:v="urn:schemas-microsoft-com:vml" xmlns:wp14="http://schemas.microsoft.com/office/word/2010/wordprocessingDrawing" xmlns:wp="http://schemas.openxmlformats.org/drawingml/2006/wordprocessingDrawing" xmlns:w10="urn:schemas-microsoft-com:office:word" xmlns:w="http://schemas.openxmlformats.org/wordprocessingml/2006/main" xmlns:w14="http://schemas.microsoft.com/office/word/2010/wordml" xmlns:w15="http://schemas.microsoft.com/office/word/2012/wordml" xmlns:w16cid="http://schemas.microsoft.com/office/word/2016/wordml/cid" xmlns:w16se="http://schemas.microsoft.com/office/word/2015/wordml/symex" xmlns:wpg="http://schemas.microsoft.com/office/word/2010/wordprocessingGroup" xmlns:wpi="http://schemas.microsoft.com/office/word/2010/wordprocessingInk" xmlns:wne="http://schemas.microsoft.com/office/word/2006/wordml" xmlns:wps="http://schemas.microsoft.com/office/word/2010/wordprocessingShape" mc:Ignorable="w14 w15 w16se w16cid wp14">
   <w15:commentEx w15:paraId="391C5B5C" w15:done="0"/>
@@ -33831,7 +33581,7 @@
 </file>
 
 <file path=word/endnotes.xml><?xml version="1.0" encoding="utf-8"?>
-<w:endnotes xmlns:wpc="http://schemas.microsoft.com/office/word/2010/wordprocessingCanvas" xmlns:cx="http://schemas.microsoft.com/office/drawing/2014/chartex" xmlns:cx1="http://schemas.microsoft.com/office/drawing/2015/9/8/chartex" xmlns:cx2="http://schemas.microsoft.com/office/drawing/2015/10/21/chartex" xmlns:cx3="http://schemas.microsoft.com/office/drawing/2016/5/9/chartex" xmlns:cx4="http://schemas.microsoft.com/office/drawing/2016/5/10/chartex" xmlns:cx5="http://schemas.microsoft.com/office/drawing/2016/5/11/chartex" xmlns:cx6="http://schemas.microsoft.com/office/drawing/2016/5/12/chartex" xmlns:cx7="http://schemas.microsoft.com/office/drawing/2016/5/13/chartex" xmlns:cx8="http://schemas.microsoft.com/office/drawing/2016/5/14/chartex" xmlns:mc="http://schemas.openxmlformats.org/markup-compatibility/2006" xmlns:aink="http://schemas.microsoft.com/office/drawing/2016/ink" xmlns:am3d="http://schemas.microsoft.com/office/drawing/2017/model3d" xmlns:o="urn:schemas-microsoft-com:office:office" xmlns:r="http://schemas.openxmlformats.org/officeDocument/2006/relationships" xmlns:m="http://schemas.openxmlformats.org/officeDocument/2006/math" xmlns:v="urn:schemas-microsoft-com:vml" xmlns:wp14="http://schemas.microsoft.com/office/word/2010/wordprocessingDrawing" xmlns:wp="http://schemas.openxmlformats.org/drawingml/2006/wordprocessingDrawing" xmlns:w10="urn:schemas-microsoft-com:office:word" xmlns:w="http://schemas.openxmlformats.org/wordprocessingml/2006/main" xmlns:w14="http://schemas.microsoft.com/office/word/2010/wordml" xmlns:w15="http://schemas.microsoft.com/office/word/2012/wordml" xmlns:w16cid="http://schemas.microsoft.com/office/word/2016/wordml/cid" xmlns:w16se="http://schemas.microsoft.com/office/word/2015/wordml/symex" xmlns:wpg="http://schemas.microsoft.com/office/word/2010/wordprocessingGroup" xmlns:wpi="http://schemas.microsoft.com/office/word/2010/wordprocessingInk" xmlns:wne="http://schemas.microsoft.com/office/word/2006/wordml" xmlns:wps="http://schemas.microsoft.com/office/word/2010/wordprocessingShape" mc:Ignorable="w14 w15 w16se w16cid wp14">
+<w:endnotes xmlns:wpc="http://schemas.microsoft.com/office/word/2010/wordprocessingCanvas" xmlns:mc="http://schemas.openxmlformats.org/markup-compatibility/2006" xmlns:o="urn:schemas-microsoft-com:office:office" xmlns:r="http://schemas.openxmlformats.org/officeDocument/2006/relationships" xmlns:m="http://schemas.openxmlformats.org/officeDocument/2006/math" xmlns:v="urn:schemas-microsoft-com:vml" xmlns:wp14="http://schemas.microsoft.com/office/word/2010/wordprocessingDrawing" xmlns:wp="http://schemas.openxmlformats.org/drawingml/2006/wordprocessingDrawing" xmlns:w10="urn:schemas-microsoft-com:office:word" xmlns:w="http://schemas.openxmlformats.org/wordprocessingml/2006/main" xmlns:w14="http://schemas.microsoft.com/office/word/2010/wordml" xmlns:wpg="http://schemas.microsoft.com/office/word/2010/wordprocessingGroup" xmlns:wpi="http://schemas.microsoft.com/office/word/2010/wordprocessingInk" xmlns:wne="http://schemas.microsoft.com/office/word/2006/wordml" xmlns:wps="http://schemas.microsoft.com/office/word/2010/wordprocessingShape" mc:Ignorable="w14 wp14">
   <w:endnote w:type="separator" w:id="-1">
     <w:p>
       <w:r>
@@ -33850,7 +33600,7 @@
 </file>
 
 <file path=word/footer1.xml><?xml version="1.0" encoding="utf-8"?>
-<w:ftr xmlns:wpc="http://schemas.microsoft.com/office/word/2010/wordprocessingCanvas" xmlns:cx="http://schemas.microsoft.com/office/drawing/2014/chartex" xmlns:cx1="http://schemas.microsoft.com/office/drawing/2015/9/8/chartex" xmlns:cx2="http://schemas.microsoft.com/office/drawing/2015/10/21/chartex" xmlns:cx3="http://schemas.microsoft.com/office/drawing/2016/5/9/chartex" xmlns:cx4="http://schemas.microsoft.com/office/drawing/2016/5/10/chartex" xmlns:cx5="http://schemas.microsoft.com/office/drawing/2016/5/11/chartex" xmlns:cx6="http://schemas.microsoft.com/office/drawing/2016/5/12/chartex" xmlns:cx7="http://schemas.microsoft.com/office/drawing/2016/5/13/chartex" xmlns:cx8="http://schemas.microsoft.com/office/drawing/2016/5/14/chartex" xmlns:mc="http://schemas.openxmlformats.org/markup-compatibility/2006" xmlns:aink="http://schemas.microsoft.com/office/drawing/2016/ink" xmlns:am3d="http://schemas.microsoft.com/office/drawing/2017/model3d" xmlns:o="urn:schemas-microsoft-com:office:office" xmlns:r="http://schemas.openxmlformats.org/officeDocument/2006/relationships" xmlns:m="http://schemas.openxmlformats.org/officeDocument/2006/math" xmlns:v="urn:schemas-microsoft-com:vml" xmlns:wp14="http://schemas.microsoft.com/office/word/2010/wordprocessingDrawing" xmlns:wp="http://schemas.openxmlformats.org/drawingml/2006/wordprocessingDrawing" xmlns:w10="urn:schemas-microsoft-com:office:word" xmlns:w="http://schemas.openxmlformats.org/wordprocessingml/2006/main" xmlns:w14="http://schemas.microsoft.com/office/word/2010/wordml" xmlns:w15="http://schemas.microsoft.com/office/word/2012/wordml" xmlns:w16cid="http://schemas.microsoft.com/office/word/2016/wordml/cid" xmlns:w16se="http://schemas.microsoft.com/office/word/2015/wordml/symex" xmlns:wpg="http://schemas.microsoft.com/office/word/2010/wordprocessingGroup" xmlns:wpi="http://schemas.microsoft.com/office/word/2010/wordprocessingInk" xmlns:wne="http://schemas.microsoft.com/office/word/2006/wordml" xmlns:wps="http://schemas.microsoft.com/office/word/2010/wordprocessingShape" mc:Ignorable="w14 w15 w16se w16cid wp14">
+<w:ftr xmlns:wpc="http://schemas.microsoft.com/office/word/2010/wordprocessingCanvas" xmlns:mc="http://schemas.openxmlformats.org/markup-compatibility/2006" xmlns:o="urn:schemas-microsoft-com:office:office" xmlns:r="http://schemas.openxmlformats.org/officeDocument/2006/relationships" xmlns:m="http://schemas.openxmlformats.org/officeDocument/2006/math" xmlns:v="urn:schemas-microsoft-com:vml" xmlns:wp14="http://schemas.microsoft.com/office/word/2010/wordprocessingDrawing" xmlns:wp="http://schemas.openxmlformats.org/drawingml/2006/wordprocessingDrawing" xmlns:w10="urn:schemas-microsoft-com:office:word" xmlns:w="http://schemas.openxmlformats.org/wordprocessingml/2006/main" xmlns:w14="http://schemas.microsoft.com/office/word/2010/wordml" xmlns:wpg="http://schemas.microsoft.com/office/word/2010/wordprocessingGroup" xmlns:wpi="http://schemas.microsoft.com/office/word/2010/wordprocessingInk" xmlns:wne="http://schemas.microsoft.com/office/word/2006/wordml" xmlns:wps="http://schemas.microsoft.com/office/word/2010/wordprocessingShape" mc:Ignorable="w14 wp14">
   <w:sdt>
     <w:sdtPr>
       <w:rPr>
@@ -33900,7 +33650,7 @@
 </file>
 
 <file path=word/footer2.xml><?xml version="1.0" encoding="utf-8"?>
-<w:ftr xmlns:wpc="http://schemas.microsoft.com/office/word/2010/wordprocessingCanvas" xmlns:cx="http://schemas.microsoft.com/office/drawing/2014/chartex" xmlns:cx1="http://schemas.microsoft.com/office/drawing/2015/9/8/chartex" xmlns:cx2="http://schemas.microsoft.com/office/drawing/2015/10/21/chartex" xmlns:cx3="http://schemas.microsoft.com/office/drawing/2016/5/9/chartex" xmlns:cx4="http://schemas.microsoft.com/office/drawing/2016/5/10/chartex" xmlns:cx5="http://schemas.microsoft.com/office/drawing/2016/5/11/chartex" xmlns:cx6="http://schemas.microsoft.com/office/drawing/2016/5/12/chartex" xmlns:cx7="http://schemas.microsoft.com/office/drawing/2016/5/13/chartex" xmlns:cx8="http://schemas.microsoft.com/office/drawing/2016/5/14/chartex" xmlns:mc="http://schemas.openxmlformats.org/markup-compatibility/2006" xmlns:aink="http://schemas.microsoft.com/office/drawing/2016/ink" xmlns:am3d="http://schemas.microsoft.com/office/drawing/2017/model3d" xmlns:o="urn:schemas-microsoft-com:office:office" xmlns:r="http://schemas.openxmlformats.org/officeDocument/2006/relationships" xmlns:m="http://schemas.openxmlformats.org/officeDocument/2006/math" xmlns:v="urn:schemas-microsoft-com:vml" xmlns:wp14="http://schemas.microsoft.com/office/word/2010/wordprocessingDrawing" xmlns:wp="http://schemas.openxmlformats.org/drawingml/2006/wordprocessingDrawing" xmlns:w10="urn:schemas-microsoft-com:office:word" xmlns:w="http://schemas.openxmlformats.org/wordprocessingml/2006/main" xmlns:w14="http://schemas.microsoft.com/office/word/2010/wordml" xmlns:w15="http://schemas.microsoft.com/office/word/2012/wordml" xmlns:w16cid="http://schemas.microsoft.com/office/word/2016/wordml/cid" xmlns:w16se="http://schemas.microsoft.com/office/word/2015/wordml/symex" xmlns:wpg="http://schemas.microsoft.com/office/word/2010/wordprocessingGroup" xmlns:wpi="http://schemas.microsoft.com/office/word/2010/wordprocessingInk" xmlns:wne="http://schemas.microsoft.com/office/word/2006/wordml" xmlns:wps="http://schemas.microsoft.com/office/word/2010/wordprocessingShape" mc:Ignorable="w14 w15 w16se w16cid wp14">
+<w:ftr xmlns:wpc="http://schemas.microsoft.com/office/word/2010/wordprocessingCanvas" xmlns:mc="http://schemas.openxmlformats.org/markup-compatibility/2006" xmlns:o="urn:schemas-microsoft-com:office:office" xmlns:r="http://schemas.openxmlformats.org/officeDocument/2006/relationships" xmlns:m="http://schemas.openxmlformats.org/officeDocument/2006/math" xmlns:v="urn:schemas-microsoft-com:vml" xmlns:wp14="http://schemas.microsoft.com/office/word/2010/wordprocessingDrawing" xmlns:wp="http://schemas.openxmlformats.org/drawingml/2006/wordprocessingDrawing" xmlns:w10="urn:schemas-microsoft-com:office:word" xmlns:w="http://schemas.openxmlformats.org/wordprocessingml/2006/main" xmlns:w14="http://schemas.microsoft.com/office/word/2010/wordml" xmlns:wpg="http://schemas.microsoft.com/office/word/2010/wordprocessingGroup" xmlns:wpi="http://schemas.microsoft.com/office/word/2010/wordprocessingInk" xmlns:wne="http://schemas.microsoft.com/office/word/2006/wordml" xmlns:wps="http://schemas.microsoft.com/office/word/2010/wordprocessingShape" mc:Ignorable="w14 wp14">
   <w:sdt>
     <w:sdtPr>
       <w:rPr>
@@ -33977,7 +33727,7 @@
             <w:sz w:val="24"/>
             <w:szCs w:val="24"/>
           </w:rPr>
-          <w:t>2</w:t>
+          <w:t>36</w:t>
         </w:r>
         <w:r>
           <w:rPr>
@@ -34009,7 +33759,7 @@
 </file>
 
 <file path=word/footer3.xml><?xml version="1.0" encoding="utf-8"?>
-<w:ftr xmlns:wpc="http://schemas.microsoft.com/office/word/2010/wordprocessingCanvas" xmlns:cx="http://schemas.microsoft.com/office/drawing/2014/chartex" xmlns:cx1="http://schemas.microsoft.com/office/drawing/2015/9/8/chartex" xmlns:cx2="http://schemas.microsoft.com/office/drawing/2015/10/21/chartex" xmlns:cx3="http://schemas.microsoft.com/office/drawing/2016/5/9/chartex" xmlns:cx4="http://schemas.microsoft.com/office/drawing/2016/5/10/chartex" xmlns:cx5="http://schemas.microsoft.com/office/drawing/2016/5/11/chartex" xmlns:cx6="http://schemas.microsoft.com/office/drawing/2016/5/12/chartex" xmlns:cx7="http://schemas.microsoft.com/office/drawing/2016/5/13/chartex" xmlns:cx8="http://schemas.microsoft.com/office/drawing/2016/5/14/chartex" xmlns:mc="http://schemas.openxmlformats.org/markup-compatibility/2006" xmlns:aink="http://schemas.microsoft.com/office/drawing/2016/ink" xmlns:am3d="http://schemas.microsoft.com/office/drawing/2017/model3d" xmlns:o="urn:schemas-microsoft-com:office:office" xmlns:r="http://schemas.openxmlformats.org/officeDocument/2006/relationships" xmlns:m="http://schemas.openxmlformats.org/officeDocument/2006/math" xmlns:v="urn:schemas-microsoft-com:vml" xmlns:wp14="http://schemas.microsoft.com/office/word/2010/wordprocessingDrawing" xmlns:wp="http://schemas.openxmlformats.org/drawingml/2006/wordprocessingDrawing" xmlns:w10="urn:schemas-microsoft-com:office:word" xmlns:w="http://schemas.openxmlformats.org/wordprocessingml/2006/main" xmlns:w14="http://schemas.microsoft.com/office/word/2010/wordml" xmlns:w15="http://schemas.microsoft.com/office/word/2012/wordml" xmlns:w16cid="http://schemas.microsoft.com/office/word/2016/wordml/cid" xmlns:w16se="http://schemas.microsoft.com/office/word/2015/wordml/symex" xmlns:wpg="http://schemas.microsoft.com/office/word/2010/wordprocessingGroup" xmlns:wpi="http://schemas.microsoft.com/office/word/2010/wordprocessingInk" xmlns:wne="http://schemas.microsoft.com/office/word/2006/wordml" xmlns:wps="http://schemas.microsoft.com/office/word/2010/wordprocessingShape" mc:Ignorable="w14 w15 w16se w16cid wp14">
+<w:ftr xmlns:wpc="http://schemas.microsoft.com/office/word/2010/wordprocessingCanvas" xmlns:mc="http://schemas.openxmlformats.org/markup-compatibility/2006" xmlns:o="urn:schemas-microsoft-com:office:office" xmlns:r="http://schemas.openxmlformats.org/officeDocument/2006/relationships" xmlns:m="http://schemas.openxmlformats.org/officeDocument/2006/math" xmlns:v="urn:schemas-microsoft-com:vml" xmlns:wp14="http://schemas.microsoft.com/office/word/2010/wordprocessingDrawing" xmlns:wp="http://schemas.openxmlformats.org/drawingml/2006/wordprocessingDrawing" xmlns:w10="urn:schemas-microsoft-com:office:word" xmlns:w="http://schemas.openxmlformats.org/wordprocessingml/2006/main" xmlns:w14="http://schemas.microsoft.com/office/word/2010/wordml" xmlns:wpg="http://schemas.microsoft.com/office/word/2010/wordprocessingGroup" xmlns:wpi="http://schemas.microsoft.com/office/word/2010/wordprocessingInk" xmlns:wne="http://schemas.microsoft.com/office/word/2006/wordml" xmlns:wps="http://schemas.microsoft.com/office/word/2010/wordprocessingShape" mc:Ignorable="w14 wp14">
   <w:p>
     <w:pPr>
       <w:pStyle w:val="Footer"/>
@@ -34019,7 +33769,7 @@
 </file>
 
 <file path=word/footnotes.xml><?xml version="1.0" encoding="utf-8"?>
-<w:footnotes xmlns:wpc="http://schemas.microsoft.com/office/word/2010/wordprocessingCanvas" xmlns:cx="http://schemas.microsoft.com/office/drawing/2014/chartex" xmlns:cx1="http://schemas.microsoft.com/office/drawing/2015/9/8/chartex" xmlns:cx2="http://schemas.microsoft.com/office/drawing/2015/10/21/chartex" xmlns:cx3="http://schemas.microsoft.com/office/drawing/2016/5/9/chartex" xmlns:cx4="http://schemas.microsoft.com/office/drawing/2016/5/10/chartex" xmlns:cx5="http://schemas.microsoft.com/office/drawing/2016/5/11/chartex" xmlns:cx6="http://schemas.microsoft.com/office/drawing/2016/5/12/chartex" xmlns:cx7="http://schemas.microsoft.com/office/drawing/2016/5/13/chartex" xmlns:cx8="http://schemas.microsoft.com/office/drawing/2016/5/14/chartex" xmlns:mc="http://schemas.openxmlformats.org/markup-compatibility/2006" xmlns:aink="http://schemas.microsoft.com/office/drawing/2016/ink" xmlns:am3d="http://schemas.microsoft.com/office/drawing/2017/model3d" xmlns:o="urn:schemas-microsoft-com:office:office" xmlns:r="http://schemas.openxmlformats.org/officeDocument/2006/relationships" xmlns:m="http://schemas.openxmlformats.org/officeDocument/2006/math" xmlns:v="urn:schemas-microsoft-com:vml" xmlns:wp14="http://schemas.microsoft.com/office/word/2010/wordprocessingDrawing" xmlns:wp="http://schemas.openxmlformats.org/drawingml/2006/wordprocessingDrawing" xmlns:w10="urn:schemas-microsoft-com:office:word" xmlns:w="http://schemas.openxmlformats.org/wordprocessingml/2006/main" xmlns:w14="http://schemas.microsoft.com/office/word/2010/wordml" xmlns:w15="http://schemas.microsoft.com/office/word/2012/wordml" xmlns:w16cid="http://schemas.microsoft.com/office/word/2016/wordml/cid" xmlns:w16se="http://schemas.microsoft.com/office/word/2015/wordml/symex" xmlns:wpg="http://schemas.microsoft.com/office/word/2010/wordprocessingGroup" xmlns:wpi="http://schemas.microsoft.com/office/word/2010/wordprocessingInk" xmlns:wne="http://schemas.microsoft.com/office/word/2006/wordml" xmlns:wps="http://schemas.microsoft.com/office/word/2010/wordprocessingShape" mc:Ignorable="w14 w15 w16se w16cid wp14">
+<w:footnotes xmlns:wpc="http://schemas.microsoft.com/office/word/2010/wordprocessingCanvas" xmlns:mc="http://schemas.openxmlformats.org/markup-compatibility/2006" xmlns:o="urn:schemas-microsoft-com:office:office" xmlns:r="http://schemas.openxmlformats.org/officeDocument/2006/relationships" xmlns:m="http://schemas.openxmlformats.org/officeDocument/2006/math" xmlns:v="urn:schemas-microsoft-com:vml" xmlns:wp14="http://schemas.microsoft.com/office/word/2010/wordprocessingDrawing" xmlns:wp="http://schemas.openxmlformats.org/drawingml/2006/wordprocessingDrawing" xmlns:w10="urn:schemas-microsoft-com:office:word" xmlns:w="http://schemas.openxmlformats.org/wordprocessingml/2006/main" xmlns:w14="http://schemas.microsoft.com/office/word/2010/wordml" xmlns:wpg="http://schemas.microsoft.com/office/word/2010/wordprocessingGroup" xmlns:wpi="http://schemas.microsoft.com/office/word/2010/wordprocessingInk" xmlns:wne="http://schemas.microsoft.com/office/word/2006/wordml" xmlns:wps="http://schemas.microsoft.com/office/word/2010/wordprocessingShape" mc:Ignorable="w14 wp14">
   <w:footnote w:type="separator" w:id="-1">
     <w:p>
       <w:r>
@@ -34038,7 +33788,7 @@
 </file>
 
 <file path=word/header1.xml><?xml version="1.0" encoding="utf-8"?>
-<w:hdr xmlns:wpc="http://schemas.microsoft.com/office/word/2010/wordprocessingCanvas" xmlns:cx="http://schemas.microsoft.com/office/drawing/2014/chartex" xmlns:cx1="http://schemas.microsoft.com/office/drawing/2015/9/8/chartex" xmlns:cx2="http://schemas.microsoft.com/office/drawing/2015/10/21/chartex" xmlns:cx3="http://schemas.microsoft.com/office/drawing/2016/5/9/chartex" xmlns:cx4="http://schemas.microsoft.com/office/drawing/2016/5/10/chartex" xmlns:cx5="http://schemas.microsoft.com/office/drawing/2016/5/11/chartex" xmlns:cx6="http://schemas.microsoft.com/office/drawing/2016/5/12/chartex" xmlns:cx7="http://schemas.microsoft.com/office/drawing/2016/5/13/chartex" xmlns:cx8="http://schemas.microsoft.com/office/drawing/2016/5/14/chartex" xmlns:mc="http://schemas.openxmlformats.org/markup-compatibility/2006" xmlns:aink="http://schemas.microsoft.com/office/drawing/2016/ink" xmlns:am3d="http://schemas.microsoft.com/office/drawing/2017/model3d" xmlns:o="urn:schemas-microsoft-com:office:office" xmlns:r="http://schemas.openxmlformats.org/officeDocument/2006/relationships" xmlns:m="http://schemas.openxmlformats.org/officeDocument/2006/math" xmlns:v="urn:schemas-microsoft-com:vml" xmlns:wp14="http://schemas.microsoft.com/office/word/2010/wordprocessingDrawing" xmlns:wp="http://schemas.openxmlformats.org/drawingml/2006/wordprocessingDrawing" xmlns:w10="urn:schemas-microsoft-com:office:word" xmlns:w="http://schemas.openxmlformats.org/wordprocessingml/2006/main" xmlns:w14="http://schemas.microsoft.com/office/word/2010/wordml" xmlns:w15="http://schemas.microsoft.com/office/word/2012/wordml" xmlns:w16cid="http://schemas.microsoft.com/office/word/2016/wordml/cid" xmlns:w16se="http://schemas.microsoft.com/office/word/2015/wordml/symex" xmlns:wpg="http://schemas.microsoft.com/office/word/2010/wordprocessingGroup" xmlns:wpi="http://schemas.microsoft.com/office/word/2010/wordprocessingInk" xmlns:wne="http://schemas.microsoft.com/office/word/2006/wordml" xmlns:wps="http://schemas.microsoft.com/office/word/2010/wordprocessingShape" mc:Ignorable="w14 w15 w16se w16cid wp14">
+<w:hdr xmlns:wpc="http://schemas.microsoft.com/office/word/2010/wordprocessingCanvas" xmlns:mc="http://schemas.openxmlformats.org/markup-compatibility/2006" xmlns:o="urn:schemas-microsoft-com:office:office" xmlns:r="http://schemas.openxmlformats.org/officeDocument/2006/relationships" xmlns:m="http://schemas.openxmlformats.org/officeDocument/2006/math" xmlns:v="urn:schemas-microsoft-com:vml" xmlns:wp14="http://schemas.microsoft.com/office/word/2010/wordprocessingDrawing" xmlns:wp="http://schemas.openxmlformats.org/drawingml/2006/wordprocessingDrawing" xmlns:w10="urn:schemas-microsoft-com:office:word" xmlns:w="http://schemas.openxmlformats.org/wordprocessingml/2006/main" xmlns:w14="http://schemas.microsoft.com/office/word/2010/wordml" xmlns:wpg="http://schemas.microsoft.com/office/word/2010/wordprocessingGroup" xmlns:wpi="http://schemas.microsoft.com/office/word/2010/wordprocessingInk" xmlns:wne="http://schemas.microsoft.com/office/word/2006/wordml" xmlns:wps="http://schemas.microsoft.com/office/word/2010/wordprocessingShape" mc:Ignorable="w14 wp14">
   <w:p>
     <w:pPr>
       <w:pStyle w:val="Header"/>
@@ -34048,7 +33798,7 @@
 </file>
 
 <file path=word/header2.xml><?xml version="1.0" encoding="utf-8"?>
-<w:hdr xmlns:wpc="http://schemas.microsoft.com/office/word/2010/wordprocessingCanvas" xmlns:cx="http://schemas.microsoft.com/office/drawing/2014/chartex" xmlns:cx1="http://schemas.microsoft.com/office/drawing/2015/9/8/chartex" xmlns:cx2="http://schemas.microsoft.com/office/drawing/2015/10/21/chartex" xmlns:cx3="http://schemas.microsoft.com/office/drawing/2016/5/9/chartex" xmlns:cx4="http://schemas.microsoft.com/office/drawing/2016/5/10/chartex" xmlns:cx5="http://schemas.microsoft.com/office/drawing/2016/5/11/chartex" xmlns:cx6="http://schemas.microsoft.com/office/drawing/2016/5/12/chartex" xmlns:cx7="http://schemas.microsoft.com/office/drawing/2016/5/13/chartex" xmlns:cx8="http://schemas.microsoft.com/office/drawing/2016/5/14/chartex" xmlns:mc="http://schemas.openxmlformats.org/markup-compatibility/2006" xmlns:aink="http://schemas.microsoft.com/office/drawing/2016/ink" xmlns:am3d="http://schemas.microsoft.com/office/drawing/2017/model3d" xmlns:o="urn:schemas-microsoft-com:office:office" xmlns:r="http://schemas.openxmlformats.org/officeDocument/2006/relationships" xmlns:m="http://schemas.openxmlformats.org/officeDocument/2006/math" xmlns:v="urn:schemas-microsoft-com:vml" xmlns:wp14="http://schemas.microsoft.com/office/word/2010/wordprocessingDrawing" xmlns:wp="http://schemas.openxmlformats.org/drawingml/2006/wordprocessingDrawing" xmlns:w10="urn:schemas-microsoft-com:office:word" xmlns:w="http://schemas.openxmlformats.org/wordprocessingml/2006/main" xmlns:w14="http://schemas.microsoft.com/office/word/2010/wordml" xmlns:w15="http://schemas.microsoft.com/office/word/2012/wordml" xmlns:w16cid="http://schemas.microsoft.com/office/word/2016/wordml/cid" xmlns:w16se="http://schemas.microsoft.com/office/word/2015/wordml/symex" xmlns:wpg="http://schemas.microsoft.com/office/word/2010/wordprocessingGroup" xmlns:wpi="http://schemas.microsoft.com/office/word/2010/wordprocessingInk" xmlns:wne="http://schemas.microsoft.com/office/word/2006/wordml" xmlns:wps="http://schemas.microsoft.com/office/word/2010/wordprocessingShape" mc:Ignorable="w14 w15 w16se w16cid wp14">
+<w:hdr xmlns:wpc="http://schemas.microsoft.com/office/word/2010/wordprocessingCanvas" xmlns:mc="http://schemas.openxmlformats.org/markup-compatibility/2006" xmlns:o="urn:schemas-microsoft-com:office:office" xmlns:r="http://schemas.openxmlformats.org/officeDocument/2006/relationships" xmlns:m="http://schemas.openxmlformats.org/officeDocument/2006/math" xmlns:v="urn:schemas-microsoft-com:vml" xmlns:wp14="http://schemas.microsoft.com/office/word/2010/wordprocessingDrawing" xmlns:wp="http://schemas.openxmlformats.org/drawingml/2006/wordprocessingDrawing" xmlns:w10="urn:schemas-microsoft-com:office:word" xmlns:w="http://schemas.openxmlformats.org/wordprocessingml/2006/main" xmlns:w14="http://schemas.microsoft.com/office/word/2010/wordml" xmlns:wpg="http://schemas.microsoft.com/office/word/2010/wordprocessingGroup" xmlns:wpi="http://schemas.microsoft.com/office/word/2010/wordprocessingInk" xmlns:wne="http://schemas.microsoft.com/office/word/2006/wordml" xmlns:wps="http://schemas.microsoft.com/office/word/2010/wordprocessingShape" mc:Ignorable="w14 wp14">
   <w:p>
     <w:pPr>
       <w:pStyle w:val="Header"/>
@@ -34058,7 +33808,7 @@
 </file>
 
 <file path=word/header3.xml><?xml version="1.0" encoding="utf-8"?>
-<w:hdr xmlns:wpc="http://schemas.microsoft.com/office/word/2010/wordprocessingCanvas" xmlns:cx="http://schemas.microsoft.com/office/drawing/2014/chartex" xmlns:cx1="http://schemas.microsoft.com/office/drawing/2015/9/8/chartex" xmlns:cx2="http://schemas.microsoft.com/office/drawing/2015/10/21/chartex" xmlns:cx3="http://schemas.microsoft.com/office/drawing/2016/5/9/chartex" xmlns:cx4="http://schemas.microsoft.com/office/drawing/2016/5/10/chartex" xmlns:cx5="http://schemas.microsoft.com/office/drawing/2016/5/11/chartex" xmlns:cx6="http://schemas.microsoft.com/office/drawing/2016/5/12/chartex" xmlns:cx7="http://schemas.microsoft.com/office/drawing/2016/5/13/chartex" xmlns:cx8="http://schemas.microsoft.com/office/drawing/2016/5/14/chartex" xmlns:mc="http://schemas.openxmlformats.org/markup-compatibility/2006" xmlns:aink="http://schemas.microsoft.com/office/drawing/2016/ink" xmlns:am3d="http://schemas.microsoft.com/office/drawing/2017/model3d" xmlns:o="urn:schemas-microsoft-com:office:office" xmlns:r="http://schemas.openxmlformats.org/officeDocument/2006/relationships" xmlns:m="http://schemas.openxmlformats.org/officeDocument/2006/math" xmlns:v="urn:schemas-microsoft-com:vml" xmlns:wp14="http://schemas.microsoft.com/office/word/2010/wordprocessingDrawing" xmlns:wp="http://schemas.openxmlformats.org/drawingml/2006/wordprocessingDrawing" xmlns:w10="urn:schemas-microsoft-com:office:word" xmlns:w="http://schemas.openxmlformats.org/wordprocessingml/2006/main" xmlns:w14="http://schemas.microsoft.com/office/word/2010/wordml" xmlns:w15="http://schemas.microsoft.com/office/word/2012/wordml" xmlns:w16cid="http://schemas.microsoft.com/office/word/2016/wordml/cid" xmlns:w16se="http://schemas.microsoft.com/office/word/2015/wordml/symex" xmlns:wpg="http://schemas.microsoft.com/office/word/2010/wordprocessingGroup" xmlns:wpi="http://schemas.microsoft.com/office/word/2010/wordprocessingInk" xmlns:wne="http://schemas.microsoft.com/office/word/2006/wordml" xmlns:wps="http://schemas.microsoft.com/office/word/2010/wordprocessingShape" mc:Ignorable="w14 w15 w16se w16cid wp14">
+<w:hdr xmlns:wpc="http://schemas.microsoft.com/office/word/2010/wordprocessingCanvas" xmlns:mc="http://schemas.openxmlformats.org/markup-compatibility/2006" xmlns:o="urn:schemas-microsoft-com:office:office" xmlns:r="http://schemas.openxmlformats.org/officeDocument/2006/relationships" xmlns:m="http://schemas.openxmlformats.org/officeDocument/2006/math" xmlns:v="urn:schemas-microsoft-com:vml" xmlns:wp14="http://schemas.microsoft.com/office/word/2010/wordprocessingDrawing" xmlns:wp="http://schemas.openxmlformats.org/drawingml/2006/wordprocessingDrawing" xmlns:w10="urn:schemas-microsoft-com:office:word" xmlns:w="http://schemas.openxmlformats.org/wordprocessingml/2006/main" xmlns:w14="http://schemas.microsoft.com/office/word/2010/wordml" xmlns:wpg="http://schemas.microsoft.com/office/word/2010/wordprocessingGroup" xmlns:wpi="http://schemas.microsoft.com/office/word/2010/wordprocessingInk" xmlns:wne="http://schemas.microsoft.com/office/word/2006/wordml" xmlns:wps="http://schemas.microsoft.com/office/word/2010/wordprocessingShape" mc:Ignorable="w14 wp14">
   <w:p>
     <w:pPr>
       <w:pStyle w:val="Header"/>
@@ -34068,8 +33818,8 @@
 </file>
 
 <file path=word/numbering.xml><?xml version="1.0" encoding="utf-8"?>
-<w:numbering xmlns:wpc="http://schemas.microsoft.com/office/word/2010/wordprocessingCanvas" xmlns:cx="http://schemas.microsoft.com/office/drawing/2014/chartex" xmlns:cx1="http://schemas.microsoft.com/office/drawing/2015/9/8/chartex" xmlns:cx2="http://schemas.microsoft.com/office/drawing/2015/10/21/chartex" xmlns:cx3="http://schemas.microsoft.com/office/drawing/2016/5/9/chartex" xmlns:cx4="http://schemas.microsoft.com/office/drawing/2016/5/10/chartex" xmlns:cx5="http://schemas.microsoft.com/office/drawing/2016/5/11/chartex" xmlns:cx6="http://schemas.microsoft.com/office/drawing/2016/5/12/chartex" xmlns:cx7="http://schemas.microsoft.com/office/drawing/2016/5/13/chartex" xmlns:cx8="http://schemas.microsoft.com/office/drawing/2016/5/14/chartex" xmlns:mc="http://schemas.openxmlformats.org/markup-compatibility/2006" xmlns:aink="http://schemas.microsoft.com/office/drawing/2016/ink" xmlns:am3d="http://schemas.microsoft.com/office/drawing/2017/model3d" xmlns:o="urn:schemas-microsoft-com:office:office" xmlns:r="http://schemas.openxmlformats.org/officeDocument/2006/relationships" xmlns:m="http://schemas.openxmlformats.org/officeDocument/2006/math" xmlns:v="urn:schemas-microsoft-com:vml" xmlns:wp14="http://schemas.microsoft.com/office/word/2010/wordprocessingDrawing" xmlns:wp="http://schemas.openxmlformats.org/drawingml/2006/wordprocessingDrawing" xmlns:w10="urn:schemas-microsoft-com:office:word" xmlns:w="http://schemas.openxmlformats.org/wordprocessingml/2006/main" xmlns:w14="http://schemas.microsoft.com/office/word/2010/wordml" xmlns:w15="http://schemas.microsoft.com/office/word/2012/wordml" xmlns:w16cid="http://schemas.microsoft.com/office/word/2016/wordml/cid" xmlns:w16se="http://schemas.microsoft.com/office/word/2015/wordml/symex" xmlns:wpg="http://schemas.microsoft.com/office/word/2010/wordprocessingGroup" xmlns:wpi="http://schemas.microsoft.com/office/word/2010/wordprocessingInk" xmlns:wne="http://schemas.microsoft.com/office/word/2006/wordml" xmlns:wps="http://schemas.microsoft.com/office/word/2010/wordprocessingShape" mc:Ignorable="w14 w15 w16se w16cid wp14">
-  <w:abstractNum w:abstractNumId="0" w15:restartNumberingAfterBreak="0">
+<w:numbering xmlns:wpc="http://schemas.microsoft.com/office/word/2010/wordprocessingCanvas" xmlns:mc="http://schemas.openxmlformats.org/markup-compatibility/2006" xmlns:o="urn:schemas-microsoft-com:office:office" xmlns:r="http://schemas.openxmlformats.org/officeDocument/2006/relationships" xmlns:m="http://schemas.openxmlformats.org/officeDocument/2006/math" xmlns:v="urn:schemas-microsoft-com:vml" xmlns:wp14="http://schemas.microsoft.com/office/word/2010/wordprocessingDrawing" xmlns:wp="http://schemas.openxmlformats.org/drawingml/2006/wordprocessingDrawing" xmlns:w10="urn:schemas-microsoft-com:office:word" xmlns:w="http://schemas.openxmlformats.org/wordprocessingml/2006/main" xmlns:w14="http://schemas.microsoft.com/office/word/2010/wordml" xmlns:wpg="http://schemas.microsoft.com/office/word/2010/wordprocessingGroup" xmlns:wpi="http://schemas.microsoft.com/office/word/2010/wordprocessingInk" xmlns:wne="http://schemas.microsoft.com/office/word/2006/wordml" xmlns:wps="http://schemas.microsoft.com/office/word/2010/wordprocessingShape" mc:Ignorable="w14 wp14">
+  <w:abstractNum w:abstractNumId="0">
     <w:nsid w:val="0D2443BA"/>
     <w:multiLevelType w:val="hybridMultilevel"/>
     <w:tmpl w:val="E9C24A00"/>
@@ -34158,7 +33908,7 @@
       </w:pPr>
     </w:lvl>
   </w:abstractNum>
-  <w:abstractNum w:abstractNumId="1" w15:restartNumberingAfterBreak="0">
+  <w:abstractNum w:abstractNumId="1">
     <w:nsid w:val="1D3A69A3"/>
     <w:multiLevelType w:val="hybridMultilevel"/>
     <w:tmpl w:val="0422F04E"/>
@@ -34270,7 +34020,7 @@
       </w:rPr>
     </w:lvl>
   </w:abstractNum>
-  <w:abstractNum w:abstractNumId="2" w15:restartNumberingAfterBreak="0">
+  <w:abstractNum w:abstractNumId="2">
     <w:nsid w:val="1D940052"/>
     <w:multiLevelType w:val="hybridMultilevel"/>
     <w:tmpl w:val="BD30653A"/>
@@ -34383,7 +34133,7 @@
       </w:rPr>
     </w:lvl>
   </w:abstractNum>
-  <w:abstractNum w:abstractNumId="3" w15:restartNumberingAfterBreak="0">
+  <w:abstractNum w:abstractNumId="3">
     <w:nsid w:val="405075FA"/>
     <w:multiLevelType w:val="hybridMultilevel"/>
     <w:tmpl w:val="A602269C"/>
@@ -34469,7 +34219,7 @@
       </w:pPr>
     </w:lvl>
   </w:abstractNum>
-  <w:abstractNum w:abstractNumId="4" w15:restartNumberingAfterBreak="0">
+  <w:abstractNum w:abstractNumId="4">
     <w:nsid w:val="48582168"/>
     <w:multiLevelType w:val="hybridMultilevel"/>
     <w:tmpl w:val="88EA1D64"/>
@@ -34582,7 +34332,7 @@
       </w:rPr>
     </w:lvl>
   </w:abstractNum>
-  <w:abstractNum w:abstractNumId="5" w15:restartNumberingAfterBreak="0">
+  <w:abstractNum w:abstractNumId="5">
     <w:nsid w:val="4F14673F"/>
     <w:multiLevelType w:val="hybridMultilevel"/>
     <w:tmpl w:val="A51E05AE"/>
@@ -34695,7 +34445,7 @@
       </w:rPr>
     </w:lvl>
   </w:abstractNum>
-  <w:abstractNum w:abstractNumId="6" w15:restartNumberingAfterBreak="0">
+  <w:abstractNum w:abstractNumId="6">
     <w:nsid w:val="5BB040F3"/>
     <w:multiLevelType w:val="hybridMultilevel"/>
     <w:tmpl w:val="C87CC7DA"/>
@@ -34809,7 +34559,7 @@
       </w:rPr>
     </w:lvl>
   </w:abstractNum>
-  <w:abstractNum w:abstractNumId="7" w15:restartNumberingAfterBreak="0">
+  <w:abstractNum w:abstractNumId="7">
     <w:nsid w:val="5DDD2337"/>
     <w:multiLevelType w:val="hybridMultilevel"/>
     <w:tmpl w:val="4ACA9A88"/>
@@ -34923,7 +34673,7 @@
       </w:rPr>
     </w:lvl>
   </w:abstractNum>
-  <w:abstractNum w:abstractNumId="8" w15:restartNumberingAfterBreak="0">
+  <w:abstractNum w:abstractNumId="8">
     <w:nsid w:val="6F9900C1"/>
     <w:multiLevelType w:val="hybridMultilevel"/>
     <w:tmpl w:val="53044BFA"/>
@@ -35037,7 +34787,7 @@
       </w:rPr>
     </w:lvl>
   </w:abstractNum>
-  <w:abstractNum w:abstractNumId="9" w15:restartNumberingAfterBreak="0">
+  <w:abstractNum w:abstractNumId="9">
     <w:nsid w:val="77B81B78"/>
     <w:multiLevelType w:val="hybridMultilevel"/>
     <w:tmpl w:val="0A98AA06"/>
@@ -35151,7 +34901,7 @@
       </w:rPr>
     </w:lvl>
   </w:abstractNum>
-  <w:abstractNum w:abstractNumId="10" w15:restartNumberingAfterBreak="0">
+  <w:abstractNum w:abstractNumId="10">
     <w:nsid w:val="7B927141"/>
     <w:multiLevelType w:val="hybridMultilevel"/>
     <w:tmpl w:val="871CCA5E"/>
@@ -35240,7 +34990,7 @@
       </w:pPr>
     </w:lvl>
   </w:abstractNum>
-  <w:abstractNum w:abstractNumId="11" w15:restartNumberingAfterBreak="0">
+  <w:abstractNum w:abstractNumId="11">
     <w:nsid w:val="7F90076C"/>
     <w:multiLevelType w:val="hybridMultilevel"/>
     <w:tmpl w:val="DF42A754"/>
@@ -35401,7 +35151,7 @@
 </file>
 
 <file path=word/styles.xml><?xml version="1.0" encoding="utf-8"?>
-<w:styles xmlns:mc="http://schemas.openxmlformats.org/markup-compatibility/2006" xmlns:r="http://schemas.openxmlformats.org/officeDocument/2006/relationships" xmlns:w="http://schemas.openxmlformats.org/wordprocessingml/2006/main" xmlns:w14="http://schemas.microsoft.com/office/word/2010/wordml" xmlns:w15="http://schemas.microsoft.com/office/word/2012/wordml" xmlns:w16cid="http://schemas.microsoft.com/office/word/2016/wordml/cid" xmlns:w16se="http://schemas.microsoft.com/office/word/2015/wordml/symex" mc:Ignorable="w14 w15 w16se w16cid">
+<w:styles xmlns:mc="http://schemas.openxmlformats.org/markup-compatibility/2006" xmlns:r="http://schemas.openxmlformats.org/officeDocument/2006/relationships" xmlns:w="http://schemas.openxmlformats.org/wordprocessingml/2006/main" xmlns:w14="http://schemas.microsoft.com/office/word/2010/wordml" mc:Ignorable="w14">
   <w:docDefaults>
     <w:rPrDefault>
       <w:rPr>
@@ -35413,381 +35163,710 @@
     </w:rPrDefault>
     <w:pPrDefault/>
   </w:docDefaults>
-  <w:latentStyles w:defLockedState="0" w:defUIPriority="99" w:defSemiHidden="0" w:defUnhideWhenUsed="0" w:defQFormat="0" w:count="377">
-    <w:lsdException w:name="Normal" w:uiPriority="0" w:qFormat="1"/>
-    <w:lsdException w:name="heading 1" w:uiPriority="9" w:qFormat="1"/>
-    <w:lsdException w:name="heading 2" w:semiHidden="1" w:uiPriority="9" w:unhideWhenUsed="1" w:qFormat="1"/>
-    <w:lsdException w:name="heading 3" w:semiHidden="1" w:uiPriority="9" w:unhideWhenUsed="1" w:qFormat="1"/>
-    <w:lsdException w:name="heading 4" w:semiHidden="1" w:uiPriority="9" w:unhideWhenUsed="1" w:qFormat="1"/>
-    <w:lsdException w:name="heading 5" w:semiHidden="1" w:uiPriority="9" w:unhideWhenUsed="1" w:qFormat="1"/>
-    <w:lsdException w:name="heading 6" w:semiHidden="1" w:uiPriority="9" w:unhideWhenUsed="1" w:qFormat="1"/>
-    <w:lsdException w:name="heading 7" w:semiHidden="1" w:uiPriority="9" w:unhideWhenUsed="1" w:qFormat="1"/>
-    <w:lsdException w:name="heading 8" w:semiHidden="1" w:uiPriority="9" w:unhideWhenUsed="1" w:qFormat="1"/>
-    <w:lsdException w:name="heading 9" w:semiHidden="1" w:uiPriority="9" w:unhideWhenUsed="1" w:qFormat="1"/>
-    <w:lsdException w:name="index 1" w:semiHidden="1" w:unhideWhenUsed="1"/>
-    <w:lsdException w:name="index 2" w:semiHidden="1" w:unhideWhenUsed="1"/>
-    <w:lsdException w:name="index 3" w:semiHidden="1" w:unhideWhenUsed="1"/>
-    <w:lsdException w:name="index 4" w:semiHidden="1" w:unhideWhenUsed="1"/>
-    <w:lsdException w:name="index 5" w:semiHidden="1" w:unhideWhenUsed="1"/>
-    <w:lsdException w:name="index 6" w:semiHidden="1" w:unhideWhenUsed="1"/>
-    <w:lsdException w:name="index 7" w:semiHidden="1" w:unhideWhenUsed="1"/>
-    <w:lsdException w:name="index 8" w:semiHidden="1" w:unhideWhenUsed="1"/>
-    <w:lsdException w:name="index 9" w:semiHidden="1" w:unhideWhenUsed="1"/>
-    <w:lsdException w:name="toc 1" w:semiHidden="1" w:uiPriority="39" w:unhideWhenUsed="1"/>
-    <w:lsdException w:name="toc 2" w:semiHidden="1" w:uiPriority="39" w:unhideWhenUsed="1"/>
-    <w:lsdException w:name="toc 3" w:semiHidden="1" w:uiPriority="39" w:unhideWhenUsed="1"/>
-    <w:lsdException w:name="toc 4" w:semiHidden="1" w:uiPriority="39" w:unhideWhenUsed="1"/>
-    <w:lsdException w:name="toc 5" w:semiHidden="1" w:uiPriority="39" w:unhideWhenUsed="1"/>
-    <w:lsdException w:name="toc 6" w:semiHidden="1" w:uiPriority="39" w:unhideWhenUsed="1"/>
-    <w:lsdException w:name="toc 7" w:semiHidden="1" w:uiPriority="39" w:unhideWhenUsed="1"/>
-    <w:lsdException w:name="toc 8" w:semiHidden="1" w:uiPriority="39" w:unhideWhenUsed="1"/>
-    <w:lsdException w:name="toc 9" w:semiHidden="1" w:uiPriority="39" w:unhideWhenUsed="1"/>
-    <w:lsdException w:name="Normal Indent" w:semiHidden="1" w:unhideWhenUsed="1"/>
-    <w:lsdException w:name="footnote text" w:semiHidden="1" w:unhideWhenUsed="1"/>
-    <w:lsdException w:name="annotation text" w:semiHidden="1" w:unhideWhenUsed="1"/>
-    <w:lsdException w:name="header" w:semiHidden="1" w:unhideWhenUsed="1"/>
-    <w:lsdException w:name="footer" w:semiHidden="1" w:unhideWhenUsed="1"/>
-    <w:lsdException w:name="index heading" w:semiHidden="1" w:unhideWhenUsed="1"/>
-    <w:lsdException w:name="caption" w:semiHidden="1" w:uiPriority="35" w:unhideWhenUsed="1" w:qFormat="1"/>
-    <w:lsdException w:name="table of figures" w:semiHidden="1" w:unhideWhenUsed="1"/>
-    <w:lsdException w:name="envelope address" w:semiHidden="1" w:unhideWhenUsed="1"/>
-    <w:lsdException w:name="envelope return" w:semiHidden="1" w:unhideWhenUsed="1"/>
-    <w:lsdException w:name="footnote reference" w:semiHidden="1" w:unhideWhenUsed="1"/>
-    <w:lsdException w:name="annotation reference" w:semiHidden="1" w:unhideWhenUsed="1"/>
-    <w:lsdException w:name="line number" w:semiHidden="1" w:unhideWhenUsed="1"/>
-    <w:lsdException w:name="page number" w:semiHidden="1" w:unhideWhenUsed="1"/>
-    <w:lsdException w:name="endnote reference" w:semiHidden="1" w:unhideWhenUsed="1"/>
-    <w:lsdException w:name="endnote text" w:semiHidden="1" w:unhideWhenUsed="1"/>
-    <w:lsdException w:name="table of authorities" w:semiHidden="1" w:unhideWhenUsed="1"/>
-    <w:lsdException w:name="macro" w:semiHidden="1" w:unhideWhenUsed="1"/>
-    <w:lsdException w:name="toa heading" w:semiHidden="1" w:unhideWhenUsed="1"/>
-    <w:lsdException w:name="List" w:semiHidden="1" w:unhideWhenUsed="1"/>
-    <w:lsdException w:name="List Bullet" w:semiHidden="1" w:unhideWhenUsed="1"/>
-    <w:lsdException w:name="List Number" w:semiHidden="1" w:unhideWhenUsed="1"/>
-    <w:lsdException w:name="List 2" w:semiHidden="1" w:unhideWhenUsed="1"/>
-    <w:lsdException w:name="List 3" w:semiHidden="1" w:unhideWhenUsed="1"/>
-    <w:lsdException w:name="List 4" w:semiHidden="1" w:unhideWhenUsed="1"/>
-    <w:lsdException w:name="List 5" w:semiHidden="1" w:unhideWhenUsed="1"/>
-    <w:lsdException w:name="List Bullet 2" w:semiHidden="1" w:unhideWhenUsed="1"/>
-    <w:lsdException w:name="List Bullet 3" w:semiHidden="1" w:unhideWhenUsed="1"/>
-    <w:lsdException w:name="List Bullet 4" w:semiHidden="1" w:unhideWhenUsed="1"/>
-    <w:lsdException w:name="List Bullet 5" w:semiHidden="1" w:unhideWhenUsed="1"/>
-    <w:lsdException w:name="List Number 2" w:semiHidden="1" w:unhideWhenUsed="1"/>
-    <w:lsdException w:name="List Number 3" w:semiHidden="1" w:unhideWhenUsed="1"/>
-    <w:lsdException w:name="List Number 4" w:semiHidden="1" w:unhideWhenUsed="1"/>
-    <w:lsdException w:name="List Number 5" w:semiHidden="1" w:unhideWhenUsed="1"/>
-    <w:lsdException w:name="Title" w:uiPriority="10" w:qFormat="1"/>
-    <w:lsdException w:name="Closing" w:semiHidden="1" w:unhideWhenUsed="1"/>
-    <w:lsdException w:name="Signature" w:semiHidden="1" w:unhideWhenUsed="1"/>
-    <w:lsdException w:name="Default Paragraph Font" w:semiHidden="1" w:uiPriority="1" w:unhideWhenUsed="1"/>
-    <w:lsdException w:name="Body Text" w:semiHidden="1" w:unhideWhenUsed="1"/>
-    <w:lsdException w:name="Body Text Indent" w:semiHidden="1" w:unhideWhenUsed="1"/>
-    <w:lsdException w:name="List Continue" w:semiHidden="1" w:unhideWhenUsed="1"/>
-    <w:lsdException w:name="List Continue 2" w:semiHidden="1" w:unhideWhenUsed="1"/>
-    <w:lsdException w:name="List Continue 3" w:semiHidden="1" w:unhideWhenUsed="1"/>
-    <w:lsdException w:name="List Continue 4" w:semiHidden="1" w:unhideWhenUsed="1"/>
-    <w:lsdException w:name="List Continue 5" w:semiHidden="1" w:unhideWhenUsed="1"/>
-    <w:lsdException w:name="Message Header" w:semiHidden="1" w:unhideWhenUsed="1"/>
-    <w:lsdException w:name="Subtitle" w:uiPriority="11" w:qFormat="1"/>
-    <w:lsdException w:name="Salutation" w:semiHidden="1" w:unhideWhenUsed="1"/>
-    <w:lsdException w:name="Date" w:semiHidden="1" w:unhideWhenUsed="1"/>
-    <w:lsdException w:name="Body Text First Indent" w:semiHidden="1" w:unhideWhenUsed="1"/>
-    <w:lsdException w:name="Body Text First Indent 2" w:semiHidden="1" w:unhideWhenUsed="1"/>
-    <w:lsdException w:name="Note Heading" w:semiHidden="1" w:unhideWhenUsed="1"/>
-    <w:lsdException w:name="Body Text 2" w:semiHidden="1" w:unhideWhenUsed="1"/>
-    <w:lsdException w:name="Body Text 3" w:semiHidden="1" w:unhideWhenUsed="1"/>
-    <w:lsdException w:name="Body Text Indent 2" w:semiHidden="1" w:unhideWhenUsed="1"/>
-    <w:lsdException w:name="Body Text Indent 3" w:semiHidden="1" w:unhideWhenUsed="1"/>
-    <w:lsdException w:name="Block Text" w:semiHidden="1" w:unhideWhenUsed="1"/>
-    <w:lsdException w:name="Hyperlink" w:semiHidden="1" w:unhideWhenUsed="1"/>
-    <w:lsdException w:name="FollowedHyperlink" w:semiHidden="1" w:unhideWhenUsed="1"/>
-    <w:lsdException w:name="Strong" w:uiPriority="22" w:qFormat="1"/>
-    <w:lsdException w:name="Emphasis" w:uiPriority="20" w:qFormat="1"/>
-    <w:lsdException w:name="Document Map" w:semiHidden="1" w:unhideWhenUsed="1"/>
-    <w:lsdException w:name="Plain Text" w:semiHidden="1" w:unhideWhenUsed="1"/>
-    <w:lsdException w:name="E-mail Signature" w:semiHidden="1" w:unhideWhenUsed="1"/>
-    <w:lsdException w:name="HTML Top of Form" w:semiHidden="1" w:unhideWhenUsed="1"/>
-    <w:lsdException w:name="HTML Bottom of Form" w:semiHidden="1" w:unhideWhenUsed="1"/>
-    <w:lsdException w:name="Normal (Web)" w:semiHidden="1" w:unhideWhenUsed="1"/>
-    <w:lsdException w:name="HTML Acronym" w:semiHidden="1" w:unhideWhenUsed="1"/>
-    <w:lsdException w:name="HTML Address" w:semiHidden="1" w:unhideWhenUsed="1"/>
-    <w:lsdException w:name="HTML Cite" w:semiHidden="1" w:unhideWhenUsed="1"/>
-    <w:lsdException w:name="HTML Code" w:semiHidden="1" w:unhideWhenUsed="1"/>
-    <w:lsdException w:name="HTML Definition" w:semiHidden="1" w:unhideWhenUsed="1"/>
-    <w:lsdException w:name="HTML Keyboard" w:semiHidden="1" w:unhideWhenUsed="1"/>
-    <w:lsdException w:name="HTML Preformatted" w:semiHidden="1" w:unhideWhenUsed="1"/>
-    <w:lsdException w:name="HTML Sample" w:semiHidden="1" w:unhideWhenUsed="1"/>
-    <w:lsdException w:name="HTML Typewriter" w:semiHidden="1" w:unhideWhenUsed="1"/>
-    <w:lsdException w:name="HTML Variable" w:semiHidden="1" w:unhideWhenUsed="1"/>
-    <w:lsdException w:name="annotation subject" w:semiHidden="1" w:unhideWhenUsed="1"/>
-    <w:lsdException w:name="No List" w:semiHidden="1" w:unhideWhenUsed="1"/>
-    <w:lsdException w:name="Outline List 1" w:semiHidden="1" w:unhideWhenUsed="1"/>
-    <w:lsdException w:name="Outline List 2" w:semiHidden="1" w:unhideWhenUsed="1"/>
-    <w:lsdException w:name="Outline List 3" w:semiHidden="1" w:unhideWhenUsed="1"/>
-    <w:lsdException w:name="Table Simple 1" w:semiHidden="1" w:unhideWhenUsed="1"/>
-    <w:lsdException w:name="Table Simple 2" w:semiHidden="1" w:unhideWhenUsed="1"/>
-    <w:lsdException w:name="Table Simple 3" w:semiHidden="1" w:unhideWhenUsed="1"/>
-    <w:lsdException w:name="Table Classic 1" w:semiHidden="1" w:unhideWhenUsed="1"/>
-    <w:lsdException w:name="Table Classic 2" w:semiHidden="1" w:unhideWhenUsed="1"/>
-    <w:lsdException w:name="Table Classic 3" w:semiHidden="1" w:unhideWhenUsed="1"/>
-    <w:lsdException w:name="Table Classic 4" w:semiHidden="1" w:unhideWhenUsed="1"/>
-    <w:lsdException w:name="Table Colorful 1" w:semiHidden="1" w:unhideWhenUsed="1"/>
-    <w:lsdException w:name="Table Colorful 2" w:semiHidden="1" w:unhideWhenUsed="1"/>
-    <w:lsdException w:name="Table Colorful 3" w:semiHidden="1" w:unhideWhenUsed="1"/>
-    <w:lsdException w:name="Table Columns 1" w:semiHidden="1" w:unhideWhenUsed="1"/>
-    <w:lsdException w:name="Table Columns 2" w:semiHidden="1" w:unhideWhenUsed="1"/>
-    <w:lsdException w:name="Table Columns 3" w:semiHidden="1" w:unhideWhenUsed="1"/>
-    <w:lsdException w:name="Table Columns 4" w:semiHidden="1" w:unhideWhenUsed="1"/>
-    <w:lsdException w:name="Table Columns 5" w:semiHidden="1" w:unhideWhenUsed="1"/>
-    <w:lsdException w:name="Table Grid 1" w:semiHidden="1" w:unhideWhenUsed="1"/>
-    <w:lsdException w:name="Table Grid 2" w:semiHidden="1" w:unhideWhenUsed="1"/>
-    <w:lsdException w:name="Table Grid 3" w:semiHidden="1" w:unhideWhenUsed="1"/>
-    <w:lsdException w:name="Table Grid 4" w:semiHidden="1" w:unhideWhenUsed="1"/>
-    <w:lsdException w:name="Table Grid 5" w:semiHidden="1" w:unhideWhenUsed="1"/>
-    <w:lsdException w:name="Table Grid 6" w:semiHidden="1" w:unhideWhenUsed="1"/>
-    <w:lsdException w:name="Table Grid 7" w:semiHidden="1" w:unhideWhenUsed="1"/>
-    <w:lsdException w:name="Table Grid 8" w:semiHidden="1" w:unhideWhenUsed="1"/>
-    <w:lsdException w:name="Table List 1" w:semiHidden="1" w:unhideWhenUsed="1"/>
-    <w:lsdException w:name="Table List 2" w:semiHidden="1" w:unhideWhenUsed="1"/>
-    <w:lsdException w:name="Table List 3" w:semiHidden="1" w:unhideWhenUsed="1"/>
-    <w:lsdException w:name="Table List 4" w:semiHidden="1" w:unhideWhenUsed="1"/>
-    <w:lsdException w:name="Table List 5" w:semiHidden="1" w:unhideWhenUsed="1"/>
-    <w:lsdException w:name="Table List 6" w:semiHidden="1" w:unhideWhenUsed="1"/>
-    <w:lsdException w:name="Table List 7" w:semiHidden="1" w:unhideWhenUsed="1"/>
-    <w:lsdException w:name="Table List 8" w:semiHidden="1" w:unhideWhenUsed="1"/>
-    <w:lsdException w:name="Table 3D effects 1" w:semiHidden="1" w:unhideWhenUsed="1"/>
-    <w:lsdException w:name="Table 3D effects 2" w:semiHidden="1" w:unhideWhenUsed="1"/>
-    <w:lsdException w:name="Table 3D effects 3" w:semiHidden="1" w:unhideWhenUsed="1"/>
-    <w:lsdException w:name="Table Contemporary" w:semiHidden="1" w:unhideWhenUsed="1"/>
-    <w:lsdException w:name="Table Elegant" w:semiHidden="1" w:unhideWhenUsed="1"/>
-    <w:lsdException w:name="Table Professional" w:semiHidden="1" w:unhideWhenUsed="1"/>
-    <w:lsdException w:name="Table Subtle 1" w:semiHidden="1" w:unhideWhenUsed="1"/>
-    <w:lsdException w:name="Table Subtle 2" w:semiHidden="1" w:unhideWhenUsed="1"/>
-    <w:lsdException w:name="Table Web 1" w:semiHidden="1" w:unhideWhenUsed="1"/>
-    <w:lsdException w:name="Table Web 2" w:semiHidden="1" w:unhideWhenUsed="1"/>
-    <w:lsdException w:name="Balloon Text" w:semiHidden="1" w:unhideWhenUsed="1"/>
-    <w:lsdException w:name="Table Grid" w:uiPriority="39"/>
-    <w:lsdException w:name="Placeholder Text" w:semiHidden="1"/>
-    <w:lsdException w:name="No Spacing" w:uiPriority="1" w:qFormat="1"/>
-    <w:lsdException w:name="Light Shading" w:uiPriority="60"/>
-    <w:lsdException w:name="Light List" w:uiPriority="61"/>
-    <w:lsdException w:name="Light Grid" w:uiPriority="62"/>
-    <w:lsdException w:name="Medium Shading 1" w:uiPriority="63"/>
-    <w:lsdException w:name="Medium Shading 2" w:uiPriority="64"/>
-    <w:lsdException w:name="Medium List 1" w:uiPriority="65"/>
-    <w:lsdException w:name="Medium List 2" w:uiPriority="66"/>
-    <w:lsdException w:name="Medium Grid 1" w:uiPriority="67"/>
-    <w:lsdException w:name="Medium Grid 2" w:uiPriority="68"/>
-    <w:lsdException w:name="Medium Grid 3" w:uiPriority="69"/>
-    <w:lsdException w:name="Dark List" w:uiPriority="70"/>
-    <w:lsdException w:name="Colorful Shading" w:uiPriority="71"/>
-    <w:lsdException w:name="Colorful List" w:uiPriority="72"/>
-    <w:lsdException w:name="Colorful Grid" w:uiPriority="73"/>
-    <w:lsdException w:name="Light Shading Accent 1" w:uiPriority="60"/>
-    <w:lsdException w:name="Light List Accent 1" w:uiPriority="61"/>
-    <w:lsdException w:name="Light Grid Accent 1" w:uiPriority="62"/>
-    <w:lsdException w:name="Medium Shading 1 Accent 1" w:uiPriority="63"/>
-    <w:lsdException w:name="Medium Shading 2 Accent 1" w:uiPriority="64"/>
-    <w:lsdException w:name="Medium List 1 Accent 1" w:uiPriority="65"/>
-    <w:lsdException w:name="Revision" w:semiHidden="1"/>
-    <w:lsdException w:name="List Paragraph" w:uiPriority="34" w:qFormat="1"/>
-    <w:lsdException w:name="Quote" w:uiPriority="29" w:qFormat="1"/>
-    <w:lsdException w:name="Intense Quote" w:uiPriority="30" w:qFormat="1"/>
-    <w:lsdException w:name="Medium List 2 Accent 1" w:uiPriority="66"/>
-    <w:lsdException w:name="Medium Grid 1 Accent 1" w:uiPriority="67"/>
-    <w:lsdException w:name="Medium Grid 2 Accent 1" w:uiPriority="68"/>
-    <w:lsdException w:name="Medium Grid 3 Accent 1" w:uiPriority="69"/>
-    <w:lsdException w:name="Dark List Accent 1" w:uiPriority="70"/>
-    <w:lsdException w:name="Colorful Shading Accent 1" w:uiPriority="71"/>
-    <w:lsdException w:name="Colorful List Accent 1" w:uiPriority="72"/>
-    <w:lsdException w:name="Colorful Grid Accent 1" w:uiPriority="73"/>
-    <w:lsdException w:name="Light Shading Accent 2" w:uiPriority="60"/>
-    <w:lsdException w:name="Light List Accent 2" w:uiPriority="61"/>
-    <w:lsdException w:name="Light Grid Accent 2" w:uiPriority="62"/>
-    <w:lsdException w:name="Medium Shading 1 Accent 2" w:uiPriority="63"/>
-    <w:lsdException w:name="Medium Shading 2 Accent 2" w:uiPriority="64"/>
-    <w:lsdException w:name="Medium List 1 Accent 2" w:uiPriority="65"/>
-    <w:lsdException w:name="Medium List 2 Accent 2" w:uiPriority="66"/>
-    <w:lsdException w:name="Medium Grid 1 Accent 2" w:uiPriority="67"/>
-    <w:lsdException w:name="Medium Grid 2 Accent 2" w:uiPriority="68"/>
-    <w:lsdException w:name="Medium Grid 3 Accent 2" w:uiPriority="69"/>
-    <w:lsdException w:name="Dark List Accent 2" w:uiPriority="70"/>
-    <w:lsdException w:name="Colorful Shading Accent 2" w:uiPriority="71"/>
-    <w:lsdException w:name="Colorful List Accent 2" w:uiPriority="72"/>
-    <w:lsdException w:name="Colorful Grid Accent 2" w:uiPriority="73"/>
-    <w:lsdException w:name="Light Shading Accent 3" w:uiPriority="60"/>
-    <w:lsdException w:name="Light List Accent 3" w:uiPriority="61"/>
-    <w:lsdException w:name="Light Grid Accent 3" w:uiPriority="62"/>
-    <w:lsdException w:name="Medium Shading 1 Accent 3" w:uiPriority="63"/>
-    <w:lsdException w:name="Medium Shading 2 Accent 3" w:uiPriority="64"/>
-    <w:lsdException w:name="Medium List 1 Accent 3" w:uiPriority="65"/>
-    <w:lsdException w:name="Medium List 2 Accent 3" w:uiPriority="66"/>
-    <w:lsdException w:name="Medium Grid 1 Accent 3" w:uiPriority="67"/>
-    <w:lsdException w:name="Medium Grid 2 Accent 3" w:uiPriority="68"/>
-    <w:lsdException w:name="Medium Grid 3 Accent 3" w:uiPriority="69"/>
-    <w:lsdException w:name="Dark List Accent 3" w:uiPriority="70"/>
-    <w:lsdException w:name="Colorful Shading Accent 3" w:uiPriority="71"/>
-    <w:lsdException w:name="Colorful List Accent 3" w:uiPriority="72"/>
-    <w:lsdException w:name="Colorful Grid Accent 3" w:uiPriority="73"/>
-    <w:lsdException w:name="Light Shading Accent 4" w:uiPriority="60"/>
-    <w:lsdException w:name="Light List Accent 4" w:uiPriority="61"/>
-    <w:lsdException w:name="Light Grid Accent 4" w:uiPriority="62"/>
-    <w:lsdException w:name="Medium Shading 1 Accent 4" w:uiPriority="63"/>
-    <w:lsdException w:name="Medium Shading 2 Accent 4" w:uiPriority="64"/>
-    <w:lsdException w:name="Medium List 1 Accent 4" w:uiPriority="65"/>
-    <w:lsdException w:name="Medium List 2 Accent 4" w:uiPriority="66"/>
-    <w:lsdException w:name="Medium Grid 1 Accent 4" w:uiPriority="67"/>
-    <w:lsdException w:name="Medium Grid 2 Accent 4" w:uiPriority="68"/>
-    <w:lsdException w:name="Medium Grid 3 Accent 4" w:uiPriority="69"/>
-    <w:lsdException w:name="Dark List Accent 4" w:uiPriority="70"/>
-    <w:lsdException w:name="Colorful Shading Accent 4" w:uiPriority="71"/>
-    <w:lsdException w:name="Colorful List Accent 4" w:uiPriority="72"/>
-    <w:lsdException w:name="Colorful Grid Accent 4" w:uiPriority="73"/>
-    <w:lsdException w:name="Light Shading Accent 5" w:uiPriority="60"/>
-    <w:lsdException w:name="Light List Accent 5" w:uiPriority="61"/>
-    <w:lsdException w:name="Light Grid Accent 5" w:uiPriority="62"/>
-    <w:lsdException w:name="Medium Shading 1 Accent 5" w:uiPriority="63"/>
-    <w:lsdException w:name="Medium Shading 2 Accent 5" w:uiPriority="64"/>
-    <w:lsdException w:name="Medium List 1 Accent 5" w:uiPriority="65"/>
-    <w:lsdException w:name="Medium List 2 Accent 5" w:uiPriority="66"/>
-    <w:lsdException w:name="Medium Grid 1 Accent 5" w:uiPriority="67"/>
-    <w:lsdException w:name="Medium Grid 2 Accent 5" w:uiPriority="68"/>
-    <w:lsdException w:name="Medium Grid 3 Accent 5" w:uiPriority="69"/>
-    <w:lsdException w:name="Dark List Accent 5" w:uiPriority="70"/>
-    <w:lsdException w:name="Colorful Shading Accent 5" w:uiPriority="71"/>
-    <w:lsdException w:name="Colorful List Accent 5" w:uiPriority="72"/>
-    <w:lsdException w:name="Colorful Grid Accent 5" w:uiPriority="73"/>
-    <w:lsdException w:name="Light Shading Accent 6" w:uiPriority="60"/>
-    <w:lsdException w:name="Light List Accent 6" w:uiPriority="61"/>
-    <w:lsdException w:name="Light Grid Accent 6" w:uiPriority="62"/>
-    <w:lsdException w:name="Medium Shading 1 Accent 6" w:uiPriority="63"/>
-    <w:lsdException w:name="Medium Shading 2 Accent 6" w:uiPriority="64"/>
-    <w:lsdException w:name="Medium List 1 Accent 6" w:uiPriority="65"/>
-    <w:lsdException w:name="Medium List 2 Accent 6" w:uiPriority="66"/>
-    <w:lsdException w:name="Medium Grid 1 Accent 6" w:uiPriority="67"/>
-    <w:lsdException w:name="Medium Grid 2 Accent 6" w:uiPriority="68"/>
-    <w:lsdException w:name="Medium Grid 3 Accent 6" w:uiPriority="69"/>
-    <w:lsdException w:name="Dark List Accent 6" w:uiPriority="70"/>
-    <w:lsdException w:name="Colorful Shading Accent 6" w:uiPriority="71"/>
-    <w:lsdException w:name="Colorful List Accent 6" w:uiPriority="72"/>
-    <w:lsdException w:name="Colorful Grid Accent 6" w:uiPriority="73"/>
-    <w:lsdException w:name="Subtle Emphasis" w:uiPriority="19" w:qFormat="1"/>
-    <w:lsdException w:name="Intense Emphasis" w:uiPriority="21" w:qFormat="1"/>
-    <w:lsdException w:name="Subtle Reference" w:uiPriority="31" w:qFormat="1"/>
-    <w:lsdException w:name="Intense Reference" w:uiPriority="32" w:qFormat="1"/>
-    <w:lsdException w:name="Book Title" w:uiPriority="33" w:qFormat="1"/>
-    <w:lsdException w:name="Bibliography" w:semiHidden="1" w:uiPriority="37" w:unhideWhenUsed="1"/>
-    <w:lsdException w:name="TOC Heading" w:semiHidden="1" w:uiPriority="39" w:unhideWhenUsed="1" w:qFormat="1"/>
-    <w:lsdException w:name="Plain Table 1" w:uiPriority="41"/>
-    <w:lsdException w:name="Plain Table 2" w:uiPriority="42"/>
-    <w:lsdException w:name="Plain Table 3" w:uiPriority="43"/>
-    <w:lsdException w:name="Plain Table 4" w:uiPriority="44"/>
-    <w:lsdException w:name="Plain Table 5" w:uiPriority="45"/>
-    <w:lsdException w:name="Grid Table Light" w:uiPriority="40"/>
-    <w:lsdException w:name="Grid Table 1 Light" w:uiPriority="46"/>
-    <w:lsdException w:name="Grid Table 2" w:uiPriority="47"/>
-    <w:lsdException w:name="Grid Table 3" w:uiPriority="48"/>
-    <w:lsdException w:name="Grid Table 4" w:uiPriority="49"/>
-    <w:lsdException w:name="Grid Table 5 Dark" w:uiPriority="50"/>
-    <w:lsdException w:name="Grid Table 6 Colorful" w:uiPriority="51"/>
-    <w:lsdException w:name="Grid Table 7 Colorful" w:uiPriority="52"/>
-    <w:lsdException w:name="Grid Table 1 Light Accent 1" w:uiPriority="46"/>
-    <w:lsdException w:name="Grid Table 2 Accent 1" w:uiPriority="47"/>
-    <w:lsdException w:name="Grid Table 3 Accent 1" w:uiPriority="48"/>
-    <w:lsdException w:name="Grid Table 4 Accent 1" w:uiPriority="49"/>
-    <w:lsdException w:name="Grid Table 5 Dark Accent 1" w:uiPriority="50"/>
-    <w:lsdException w:name="Grid Table 6 Colorful Accent 1" w:uiPriority="51"/>
-    <w:lsdException w:name="Grid Table 7 Colorful Accent 1" w:uiPriority="52"/>
-    <w:lsdException w:name="Grid Table 1 Light Accent 2" w:uiPriority="46"/>
-    <w:lsdException w:name="Grid Table 2 Accent 2" w:uiPriority="47"/>
-    <w:lsdException w:name="Grid Table 3 Accent 2" w:uiPriority="48"/>
-    <w:lsdException w:name="Grid Table 4 Accent 2" w:uiPriority="49"/>
-    <w:lsdException w:name="Grid Table 5 Dark Accent 2" w:uiPriority="50"/>
-    <w:lsdException w:name="Grid Table 6 Colorful Accent 2" w:uiPriority="51"/>
-    <w:lsdException w:name="Grid Table 7 Colorful Accent 2" w:uiPriority="52"/>
-    <w:lsdException w:name="Grid Table 1 Light Accent 3" w:uiPriority="46"/>
-    <w:lsdException w:name="Grid Table 2 Accent 3" w:uiPriority="47"/>
-    <w:lsdException w:name="Grid Table 3 Accent 3" w:uiPriority="48"/>
-    <w:lsdException w:name="Grid Table 4 Accent 3" w:uiPriority="49"/>
-    <w:lsdException w:name="Grid Table 5 Dark Accent 3" w:uiPriority="50"/>
-    <w:lsdException w:name="Grid Table 6 Colorful Accent 3" w:uiPriority="51"/>
-    <w:lsdException w:name="Grid Table 7 Colorful Accent 3" w:uiPriority="52"/>
-    <w:lsdException w:name="Grid Table 1 Light Accent 4" w:uiPriority="46"/>
-    <w:lsdException w:name="Grid Table 2 Accent 4" w:uiPriority="47"/>
-    <w:lsdException w:name="Grid Table 3 Accent 4" w:uiPriority="48"/>
-    <w:lsdException w:name="Grid Table 4 Accent 4" w:uiPriority="49"/>
-    <w:lsdException w:name="Grid Table 5 Dark Accent 4" w:uiPriority="50"/>
-    <w:lsdException w:name="Grid Table 6 Colorful Accent 4" w:uiPriority="51"/>
-    <w:lsdException w:name="Grid Table 7 Colorful Accent 4" w:uiPriority="52"/>
-    <w:lsdException w:name="Grid Table 1 Light Accent 5" w:uiPriority="46"/>
-    <w:lsdException w:name="Grid Table 2 Accent 5" w:uiPriority="47"/>
-    <w:lsdException w:name="Grid Table 3 Accent 5" w:uiPriority="48"/>
-    <w:lsdException w:name="Grid Table 4 Accent 5" w:uiPriority="49"/>
-    <w:lsdException w:name="Grid Table 5 Dark Accent 5" w:uiPriority="50"/>
-    <w:lsdException w:name="Grid Table 6 Colorful Accent 5" w:uiPriority="51"/>
-    <w:lsdException w:name="Grid Table 7 Colorful Accent 5" w:uiPriority="52"/>
-    <w:lsdException w:name="Grid Table 1 Light Accent 6" w:uiPriority="46"/>
-    <w:lsdException w:name="Grid Table 2 Accent 6" w:uiPriority="47"/>
-    <w:lsdException w:name="Grid Table 3 Accent 6" w:uiPriority="48"/>
-    <w:lsdException w:name="Grid Table 4 Accent 6" w:uiPriority="49"/>
-    <w:lsdException w:name="Grid Table 5 Dark Accent 6" w:uiPriority="50"/>
-    <w:lsdException w:name="Grid Table 6 Colorful Accent 6" w:uiPriority="51"/>
-    <w:lsdException w:name="Grid Table 7 Colorful Accent 6" w:uiPriority="52"/>
-    <w:lsdException w:name="List Table 1 Light" w:uiPriority="46"/>
-    <w:lsdException w:name="List Table 2" w:uiPriority="47"/>
-    <w:lsdException w:name="List Table 3" w:uiPriority="48"/>
-    <w:lsdException w:name="List Table 4" w:uiPriority="49"/>
-    <w:lsdException w:name="List Table 5 Dark" w:uiPriority="50"/>
-    <w:lsdException w:name="List Table 6 Colorful" w:uiPriority="51"/>
-    <w:lsdException w:name="List Table 7 Colorful" w:uiPriority="52"/>
-    <w:lsdException w:name="List Table 1 Light Accent 1" w:uiPriority="46"/>
-    <w:lsdException w:name="List Table 2 Accent 1" w:uiPriority="47"/>
-    <w:lsdException w:name="List Table 3 Accent 1" w:uiPriority="48"/>
-    <w:lsdException w:name="List Table 4 Accent 1" w:uiPriority="49"/>
-    <w:lsdException w:name="List Table 5 Dark Accent 1" w:uiPriority="50"/>
-    <w:lsdException w:name="List Table 6 Colorful Accent 1" w:uiPriority="51"/>
-    <w:lsdException w:name="List Table 7 Colorful Accent 1" w:uiPriority="52"/>
-    <w:lsdException w:name="List Table 1 Light Accent 2" w:uiPriority="46"/>
-    <w:lsdException w:name="List Table 2 Accent 2" w:uiPriority="47"/>
-    <w:lsdException w:name="List Table 3 Accent 2" w:uiPriority="48"/>
-    <w:lsdException w:name="List Table 4 Accent 2" w:uiPriority="49"/>
-    <w:lsdException w:name="List Table 5 Dark Accent 2" w:uiPriority="50"/>
-    <w:lsdException w:name="List Table 6 Colorful Accent 2" w:uiPriority="51"/>
-    <w:lsdException w:name="List Table 7 Colorful Accent 2" w:uiPriority="52"/>
-    <w:lsdException w:name="List Table 1 Light Accent 3" w:uiPriority="46"/>
-    <w:lsdException w:name="List Table 2 Accent 3" w:uiPriority="47"/>
-    <w:lsdException w:name="List Table 3 Accent 3" w:uiPriority="48"/>
-    <w:lsdException w:name="List Table 4 Accent 3" w:uiPriority="49"/>
-    <w:lsdException w:name="List Table 5 Dark Accent 3" w:uiPriority="50"/>
-    <w:lsdException w:name="List Table 6 Colorful Accent 3" w:uiPriority="51"/>
-    <w:lsdException w:name="List Table 7 Colorful Accent 3" w:uiPriority="52"/>
-    <w:lsdException w:name="List Table 1 Light Accent 4" w:uiPriority="46"/>
-    <w:lsdException w:name="List Table 2 Accent 4" w:uiPriority="47"/>
-    <w:lsdException w:name="List Table 3 Accent 4" w:uiPriority="48"/>
-    <w:lsdException w:name="List Table 4 Accent 4" w:uiPriority="49"/>
-    <w:lsdException w:name="List Table 5 Dark Accent 4" w:uiPriority="50"/>
-    <w:lsdException w:name="List Table 6 Colorful Accent 4" w:uiPriority="51"/>
-    <w:lsdException w:name="List Table 7 Colorful Accent 4" w:uiPriority="52"/>
-    <w:lsdException w:name="List Table 1 Light Accent 5" w:uiPriority="46"/>
-    <w:lsdException w:name="List Table 2 Accent 5" w:uiPriority="47"/>
-    <w:lsdException w:name="List Table 3 Accent 5" w:uiPriority="48"/>
-    <w:lsdException w:name="List Table 4 Accent 5" w:uiPriority="49"/>
-    <w:lsdException w:name="List Table 5 Dark Accent 5" w:uiPriority="50"/>
-    <w:lsdException w:name="List Table 6 Colorful Accent 5" w:uiPriority="51"/>
-    <w:lsdException w:name="List Table 7 Colorful Accent 5" w:uiPriority="52"/>
-    <w:lsdException w:name="List Table 1 Light Accent 6" w:uiPriority="46"/>
-    <w:lsdException w:name="List Table 2 Accent 6" w:uiPriority="47"/>
-    <w:lsdException w:name="List Table 3 Accent 6" w:uiPriority="48"/>
-    <w:lsdException w:name="List Table 4 Accent 6" w:uiPriority="49"/>
-    <w:lsdException w:name="List Table 5 Dark Accent 6" w:uiPriority="50"/>
-    <w:lsdException w:name="List Table 6 Colorful Accent 6" w:uiPriority="51"/>
-    <w:lsdException w:name="List Table 7 Colorful Accent 6" w:uiPriority="52"/>
-    <w:lsdException w:name="Mention" w:semiHidden="1" w:unhideWhenUsed="1"/>
-    <w:lsdException w:name="Smart Hyperlink" w:semiHidden="1" w:unhideWhenUsed="1"/>
-    <w:lsdException w:name="Hashtag" w:semiHidden="1" w:unhideWhenUsed="1"/>
-    <w:lsdException w:name="Unresolved Mention" w:semiHidden="1" w:unhideWhenUsed="1"/>
-    <w:lsdException w:name="Smart Link" w:semiHidden="1" w:unhideWhenUsed="1"/>
-    <w:lsdException w:name="Smart Link Error" w:semiHidden="1" w:unhideWhenUsed="1"/>
+  <w:latentStyles w:defLockedState="0" w:defUIPriority="99" w:defSemiHidden="1" w:defUnhideWhenUsed="1" w:defQFormat="0" w:count="267">
+    <w:lsdException w:name="Normal" w:semiHidden="0" w:uiPriority="0" w:unhideWhenUsed="0" w:qFormat="1"/>
+    <w:lsdException w:name="heading 1" w:semiHidden="0" w:uiPriority="9" w:unhideWhenUsed="0" w:qFormat="1"/>
+    <w:lsdException w:name="heading 2" w:uiPriority="9" w:qFormat="1"/>
+    <w:lsdException w:name="heading 3" w:uiPriority="9" w:qFormat="1"/>
+    <w:lsdException w:name="heading 4" w:uiPriority="9" w:qFormat="1"/>
+    <w:lsdException w:name="heading 5" w:uiPriority="9" w:qFormat="1"/>
+    <w:lsdException w:name="heading 6" w:uiPriority="9" w:qFormat="1"/>
+    <w:lsdException w:name="heading 7" w:uiPriority="9" w:qFormat="1"/>
+    <w:lsdException w:name="heading 8" w:uiPriority="9" w:qFormat="1"/>
+    <w:lsdException w:name="heading 9" w:uiPriority="9" w:qFormat="1"/>
+    <w:lsdException w:name="toc 1" w:uiPriority="39"/>
+    <w:lsdException w:name="toc 2" w:uiPriority="39"/>
+    <w:lsdException w:name="toc 3" w:uiPriority="39"/>
+    <w:lsdException w:name="toc 4" w:uiPriority="39"/>
+    <w:lsdException w:name="toc 5" w:uiPriority="39"/>
+    <w:lsdException w:name="toc 6" w:uiPriority="39"/>
+    <w:lsdException w:name="toc 7" w:uiPriority="39"/>
+    <w:lsdException w:name="toc 8" w:uiPriority="39"/>
+    <w:lsdException w:name="toc 9" w:uiPriority="39"/>
+    <w:lsdException w:name="caption" w:uiPriority="35" w:qFormat="1"/>
+    <w:lsdException w:name="Title" w:semiHidden="0" w:uiPriority="10" w:unhideWhenUsed="0" w:qFormat="1"/>
+    <w:lsdException w:name="Default Paragraph Font" w:uiPriority="1"/>
+    <w:lsdException w:name="Subtitle" w:semiHidden="0" w:uiPriority="11" w:unhideWhenUsed="0" w:qFormat="1"/>
+    <w:lsdException w:name="Strong" w:semiHidden="0" w:uiPriority="22" w:unhideWhenUsed="0" w:qFormat="1"/>
+    <w:lsdException w:name="Emphasis" w:semiHidden="0" w:uiPriority="20" w:unhideWhenUsed="0" w:qFormat="1"/>
+    <w:lsdException w:name="Normal Table" w:semiHidden="0" w:unhideWhenUsed="0"/>
+    <w:lsdException w:name="Table Web 3" w:semiHidden="0" w:unhideWhenUsed="0"/>
+    <w:lsdException w:name="Table Grid" w:semiHidden="0" w:uiPriority="39" w:unhideWhenUsed="0"/>
+    <w:lsdException w:name="Table Theme" w:semiHidden="0" w:unhideWhenUsed="0"/>
+    <w:lsdException w:name="Placeholder Text" w:unhideWhenUsed="0"/>
+    <w:lsdException w:name="No Spacing" w:semiHidden="0" w:uiPriority="1" w:unhideWhenUsed="0" w:qFormat="1"/>
+    <w:lsdException w:name="Light Shading" w:semiHidden="0" w:uiPriority="60" w:unhideWhenUsed="0"/>
+    <w:lsdException w:name="Light List" w:semiHidden="0" w:uiPriority="61" w:unhideWhenUsed="0"/>
+    <w:lsdException w:name="Light Grid" w:semiHidden="0" w:uiPriority="62" w:unhideWhenUsed="0"/>
+    <w:lsdException w:name="Medium Shading 1" w:semiHidden="0" w:uiPriority="63" w:unhideWhenUsed="0"/>
+    <w:lsdException w:name="Medium Shading 2" w:semiHidden="0" w:uiPriority="64" w:unhideWhenUsed="0"/>
+    <w:lsdException w:name="Medium List 1" w:semiHidden="0" w:uiPriority="65" w:unhideWhenUsed="0"/>
+    <w:lsdException w:name="Medium List 2" w:semiHidden="0" w:uiPriority="66" w:unhideWhenUsed="0"/>
+    <w:lsdException w:name="Medium Grid 1" w:semiHidden="0" w:uiPriority="67" w:unhideWhenUsed="0"/>
+    <w:lsdException w:name="Medium Grid 2" w:semiHidden="0" w:uiPriority="68" w:unhideWhenUsed="0"/>
+    <w:lsdException w:name="Medium Grid 3" w:semiHidden="0" w:uiPriority="69" w:unhideWhenUsed="0"/>
+    <w:lsdException w:name="Dark List" w:semiHidden="0" w:uiPriority="70" w:unhideWhenUsed="0"/>
+    <w:lsdException w:name="Colorful Shading" w:semiHidden="0" w:uiPriority="71" w:unhideWhenUsed="0"/>
+    <w:lsdException w:name="Colorful List" w:semiHidden="0" w:uiPriority="72" w:unhideWhenUsed="0"/>
+    <w:lsdException w:name="Colorful Grid" w:semiHidden="0" w:uiPriority="73" w:unhideWhenUsed="0"/>
+    <w:lsdException w:name="Light Shading Accent 1" w:semiHidden="0" w:uiPriority="60" w:unhideWhenUsed="0"/>
+    <w:lsdException w:name="Light List Accent 1" w:semiHidden="0" w:uiPriority="61" w:unhideWhenUsed="0"/>
+    <w:lsdException w:name="Light Grid Accent 1" w:semiHidden="0" w:uiPriority="62" w:unhideWhenUsed="0"/>
+    <w:lsdException w:name="Medium Shading 1 Accent 1" w:semiHidden="0" w:uiPriority="63" w:unhideWhenUsed="0"/>
+    <w:lsdException w:name="Medium Shading 2 Accent 1" w:semiHidden="0" w:uiPriority="64" w:unhideWhenUsed="0"/>
+    <w:lsdException w:name="Medium List 1 Accent 1" w:semiHidden="0" w:uiPriority="65" w:unhideWhenUsed="0"/>
+    <w:lsdException w:name="Revision" w:unhideWhenUsed="0"/>
+    <w:lsdException w:name="List Paragraph" w:semiHidden="0" w:uiPriority="34" w:unhideWhenUsed="0" w:qFormat="1"/>
+    <w:lsdException w:name="Quote" w:semiHidden="0" w:uiPriority="29" w:unhideWhenUsed="0" w:qFormat="1"/>
+    <w:lsdException w:name="Intense Quote" w:semiHidden="0" w:uiPriority="30" w:unhideWhenUsed="0" w:qFormat="1"/>
+    <w:lsdException w:name="Medium List 2 Accent 1" w:semiHidden="0" w:uiPriority="66" w:unhideWhenUsed="0"/>
+    <w:lsdException w:name="Medium Grid 1 Accent 1" w:semiHidden="0" w:uiPriority="67" w:unhideWhenUsed="0"/>
+    <w:lsdException w:name="Medium Grid 2 Accent 1" w:semiHidden="0" w:uiPriority="68" w:unhideWhenUsed="0"/>
+    <w:lsdException w:name="Medium Grid 3 Accent 1" w:semiHidden="0" w:uiPriority="69" w:unhideWhenUsed="0"/>
+    <w:lsdException w:name="Dark List Accent 1" w:semiHidden="0" w:uiPriority="70" w:unhideWhenUsed="0"/>
+    <w:lsdException w:name="Colorful Shading Accent 1" w:semiHidden="0" w:uiPriority="71" w:unhideWhenUsed="0"/>
+    <w:lsdException w:name="Colorful List Accent 1" w:semiHidden="0" w:uiPriority="72" w:unhideWhenUsed="0"/>
+    <w:lsdException w:name="Colorful Grid Accent 1" w:semiHidden="0" w:uiPriority="73" w:unhideWhenUsed="0"/>
+    <w:lsdException w:name="Light Shading Accent 2" w:semiHidden="0" w:uiPriority="60" w:unhideWhenUsed="0"/>
+    <w:lsdException w:name="Light List Accent 2" w:semiHidden="0" w:uiPriority="61" w:unhideWhenUsed="0"/>
+    <w:lsdException w:name="Light Grid Accent 2" w:semiHidden="0" w:uiPriority="62" w:unhideWhenUsed="0"/>
+    <w:lsdException w:name="Medium Shading 1 Accent 2" w:semiHidden="0" w:uiPriority="63" w:unhideWhenUsed="0"/>
+    <w:lsdException w:name="Medium Shading 2 Accent 2" w:semiHidden="0" w:uiPriority="64" w:unhideWhenUsed="0"/>
+    <w:lsdException w:name="Medium List 1 Accent 2" w:semiHidden="0" w:uiPriority="65" w:unhideWhenUsed="0"/>
+    <w:lsdException w:name="Medium List 2 Accent 2" w:semiHidden="0" w:uiPriority="66" w:unhideWhenUsed="0"/>
+    <w:lsdException w:name="Medium Grid 1 Accent 2" w:semiHidden="0" w:uiPriority="67" w:unhideWhenUsed="0"/>
+    <w:lsdException w:name="Medium Grid 2 Accent 2" w:semiHidden="0" w:uiPriority="68" w:unhideWhenUsed="0"/>
+    <w:lsdException w:name="Medium Grid 3 Accent 2" w:semiHidden="0" w:uiPriority="69" w:unhideWhenUsed="0"/>
+    <w:lsdException w:name="Dark List Accent 2" w:semiHidden="0" w:uiPriority="70" w:unhideWhenUsed="0"/>
+    <w:lsdException w:name="Colorful Shading Accent 2" w:semiHidden="0" w:uiPriority="71" w:unhideWhenUsed="0"/>
+    <w:lsdException w:name="Colorful List Accent 2" w:semiHidden="0" w:uiPriority="72" w:unhideWhenUsed="0"/>
+    <w:lsdException w:name="Colorful Grid Accent 2" w:semiHidden="0" w:uiPriority="73" w:unhideWhenUsed="0"/>
+    <w:lsdException w:name="Light Shading Accent 3" w:semiHidden="0" w:uiPriority="60" w:unhideWhenUsed="0"/>
+    <w:lsdException w:name="Light List Accent 3" w:semiHidden="0" w:uiPriority="61" w:unhideWhenUsed="0"/>
+    <w:lsdException w:name="Light Grid Accent 3" w:semiHidden="0" w:uiPriority="62" w:unhideWhenUsed="0"/>
+    <w:lsdException w:name="Medium Shading 1 Accent 3" w:semiHidden="0" w:uiPriority="63" w:unhideWhenUsed="0"/>
+    <w:lsdException w:name="Medium Shading 2 Accent 3" w:semiHidden="0" w:uiPriority="64" w:unhideWhenUsed="0"/>
+    <w:lsdException w:name="Medium List 1 Accent 3" w:semiHidden="0" w:uiPriority="65" w:unhideWhenUsed="0"/>
+    <w:lsdException w:name="Medium List 2 Accent 3" w:semiHidden="0" w:uiPriority="66" w:unhideWhenUsed="0"/>
+    <w:lsdException w:name="Medium Grid 1 Accent 3" w:semiHidden="0" w:uiPriority="67" w:unhideWhenUsed="0"/>
+    <w:lsdException w:name="Medium Grid 2 Accent 3" w:semiHidden="0" w:uiPriority="68" w:unhideWhenUsed="0"/>
+    <w:lsdException w:name="Medium Grid 3 Accent 3" w:semiHidden="0" w:uiPriority="69" w:unhideWhenUsed="0"/>
+    <w:lsdException w:name="Dark List Accent 3" w:semiHidden="0" w:uiPriority="70" w:unhideWhenUsed="0"/>
+    <w:lsdException w:name="Colorful Shading Accent 3" w:semiHidden="0" w:uiPriority="71" w:unhideWhenUsed="0"/>
+    <w:lsdException w:name="Colorful List Accent 3" w:semiHidden="0" w:uiPriority="72" w:unhideWhenUsed="0"/>
+    <w:lsdException w:name="Colorful Grid Accent 3" w:semiHidden="0" w:uiPriority="73" w:unhideWhenUsed="0"/>
+    <w:lsdException w:name="Light Shading Accent 4" w:semiHidden="0" w:uiPriority="60" w:unhideWhenUsed="0"/>
+    <w:lsdException w:name="Light List Accent 4" w:semiHidden="0" w:uiPriority="61" w:unhideWhenUsed="0"/>
+    <w:lsdException w:name="Light Grid Accent 4" w:semiHidden="0" w:uiPriority="62" w:unhideWhenUsed="0"/>
+    <w:lsdException w:name="Medium Shading 1 Accent 4" w:semiHidden="0" w:uiPriority="63" w:unhideWhenUsed="0"/>
+    <w:lsdException w:name="Medium Shading 2 Accent 4" w:semiHidden="0" w:uiPriority="64" w:unhideWhenUsed="0"/>
+    <w:lsdException w:name="Medium List 1 Accent 4" w:semiHidden="0" w:uiPriority="65" w:unhideWhenUsed="0"/>
+    <w:lsdException w:name="Medium List 2 Accent 4" w:semiHidden="0" w:uiPriority="66" w:unhideWhenUsed="0"/>
+    <w:lsdException w:name="Medium Grid 1 Accent 4" w:semiHidden="0" w:uiPriority="67" w:unhideWhenUsed="0"/>
+    <w:lsdException w:name="Medium Grid 2 Accent 4" w:semiHidden="0" w:uiPriority="68" w:unhideWhenUsed="0"/>
+    <w:lsdException w:name="Medium Grid 3 Accent 4" w:semiHidden="0" w:uiPriority="69" w:unhideWhenUsed="0"/>
+    <w:lsdException w:name="Dark List Accent 4" w:semiHidden="0" w:uiPriority="70" w:unhideWhenUsed="0"/>
+    <w:lsdException w:name="Colorful Shading Accent 4" w:semiHidden="0" w:uiPriority="71" w:unhideWhenUsed="0"/>
+    <w:lsdException w:name="Colorful List Accent 4" w:semiHidden="0" w:uiPriority="72" w:unhideWhenUsed="0"/>
+    <w:lsdException w:name="Colorful Grid Accent 4" w:semiHidden="0" w:uiPriority="73" w:unhideWhenUsed="0"/>
+    <w:lsdException w:name="Light Shading Accent 5" w:semiHidden="0" w:uiPriority="60" w:unhideWhenUsed="0"/>
+    <w:lsdException w:name="Light List Accent 5" w:semiHidden="0" w:uiPriority="61" w:unhideWhenUsed="0"/>
+    <w:lsdException w:name="Light Grid Accent 5" w:semiHidden="0" w:uiPriority="62" w:unhideWhenUsed="0"/>
+    <w:lsdException w:name="Medium Shading 1 Accent 5" w:semiHidden="0" w:uiPriority="63" w:unhideWhenUsed="0"/>
+    <w:lsdException w:name="Medium Shading 2 Accent 5" w:semiHidden="0" w:uiPriority="64" w:unhideWhenUsed="0"/>
+    <w:lsdException w:name="Medium List 1 Accent 5" w:semiHidden="0" w:uiPriority="65" w:unhideWhenUsed="0"/>
+    <w:lsdException w:name="Medium List 2 Accent 5" w:semiHidden="0" w:uiPriority="66" w:unhideWhenUsed="0"/>
+    <w:lsdException w:name="Medium Grid 1 Accent 5" w:semiHidden="0" w:uiPriority="67" w:unhideWhenUsed="0"/>
+    <w:lsdException w:name="Medium Grid 2 Accent 5" w:semiHidden="0" w:uiPriority="68" w:unhideWhenUsed="0"/>
+    <w:lsdException w:name="Medium Grid 3 Accent 5" w:semiHidden="0" w:uiPriority="69" w:unhideWhenUsed="0"/>
+    <w:lsdException w:name="Dark List Accent 5" w:semiHidden="0" w:uiPriority="70" w:unhideWhenUsed="0"/>
+    <w:lsdException w:name="Colorful Shading Accent 5" w:semiHidden="0" w:uiPriority="71" w:unhideWhenUsed="0"/>
+    <w:lsdException w:name="Colorful List Accent 5" w:semiHidden="0" w:uiPriority="72" w:unhideWhenUsed="0"/>
+    <w:lsdException w:name="Colorful Grid Accent 5" w:semiHidden="0" w:uiPriority="73" w:unhideWhenUsed="0"/>
+    <w:lsdException w:name="Light Shading Accent 6" w:semiHidden="0" w:uiPriority="60" w:unhideWhenUsed="0"/>
+    <w:lsdException w:name="Light List Accent 6" w:semiHidden="0" w:uiPriority="61" w:unhideWhenUsed="0"/>
+    <w:lsdException w:name="Light Grid Accent 6" w:semiHidden="0" w:uiPriority="62" w:unhideWhenUsed="0"/>
+    <w:lsdException w:name="Medium Shading 1 Accent 6" w:semiHidden="0" w:uiPriority="63" w:unhideWhenUsed="0"/>
+    <w:lsdException w:name="Medium Shading 2 Accent 6" w:semiHidden="0" w:uiPriority="64" w:unhideWhenUsed="0"/>
+    <w:lsdException w:name="Medium List 1 Accent 6" w:semiHidden="0" w:uiPriority="65" w:unhideWhenUsed="0"/>
+    <w:lsdException w:name="Medium List 2 Accent 6" w:semiHidden="0" w:uiPriority="66" w:unhideWhenUsed="0"/>
+    <w:lsdException w:name="Medium Grid 1 Accent 6" w:semiHidden="0" w:uiPriority="67" w:unhideWhenUsed="0"/>
+    <w:lsdException w:name="Medium Grid 2 Accent 6" w:semiHidden="0" w:uiPriority="68" w:unhideWhenUsed="0"/>
+    <w:lsdException w:name="Medium Grid 3 Accent 6" w:semiHidden="0" w:uiPriority="69" w:unhideWhenUsed="0"/>
+    <w:lsdException w:name="Dark List Accent 6" w:semiHidden="0" w:uiPriority="70" w:unhideWhenUsed="0"/>
+    <w:lsdException w:name="Colorful Shading Accent 6" w:semiHidden="0" w:uiPriority="71" w:unhideWhenUsed="0"/>
+    <w:lsdException w:name="Colorful List Accent 6" w:semiHidden="0" w:uiPriority="72" w:unhideWhenUsed="0"/>
+    <w:lsdException w:name="Colorful Grid Accent 6" w:semiHidden="0" w:uiPriority="73" w:unhideWhenUsed="0"/>
+    <w:lsdException w:name="Subtle Emphasis" w:semiHidden="0" w:uiPriority="19" w:unhideWhenUsed="0" w:qFormat="1"/>
+    <w:lsdException w:name="Intense Emphasis" w:semiHidden="0" w:uiPriority="21" w:unhideWhenUsed="0" w:qFormat="1"/>
+    <w:lsdException w:name="Subtle Reference" w:semiHidden="0" w:uiPriority="31" w:unhideWhenUsed="0" w:qFormat="1"/>
+    <w:lsdException w:name="Intense Reference" w:semiHidden="0" w:uiPriority="32" w:unhideWhenUsed="0" w:qFormat="1"/>
+    <w:lsdException w:name="Book Title" w:semiHidden="0" w:uiPriority="33" w:unhideWhenUsed="0" w:qFormat="1"/>
+    <w:lsdException w:name="Bibliography" w:uiPriority="37"/>
+    <w:lsdException w:name="TOC Heading" w:uiPriority="39" w:qFormat="1"/>
+  </w:latentStyles>
+  <w:style w:type="paragraph" w:default="1" w:styleId="Normal">
+    <w:name w:val="Normal"/>
+    <w:qFormat/>
+    <w:rsid w:val="004B6878"/>
+    <w:pPr>
+      <w:spacing w:line="440" w:lineRule="atLeast"/>
+      <w:ind w:firstLine="284"/>
+    </w:pPr>
+    <w:rPr>
+      <w:rFonts w:ascii="Times New Roman" w:eastAsiaTheme="minorEastAsia" w:hAnsi="Times New Roman" w:cs="Times New Roman"/>
+    </w:rPr>
+  </w:style>
+  <w:style w:type="paragraph" w:styleId="Heading1">
+    <w:name w:val="heading 1"/>
+    <w:basedOn w:val="Normal"/>
+    <w:next w:val="Normal"/>
+    <w:link w:val="Heading1Char"/>
+    <w:uiPriority w:val="9"/>
+    <w:qFormat/>
+    <w:rsid w:val="007C2A70"/>
+    <w:pPr>
+      <w:ind w:firstLine="0"/>
+      <w:outlineLvl w:val="0"/>
+    </w:pPr>
+    <w:rPr>
+      <w:b/>
+      <w:i/>
+    </w:rPr>
+  </w:style>
+  <w:style w:type="paragraph" w:styleId="Heading2">
+    <w:name w:val="heading 2"/>
+    <w:basedOn w:val="Normal"/>
+    <w:next w:val="Normal"/>
+    <w:link w:val="Heading2Char"/>
+    <w:uiPriority w:val="9"/>
+    <w:unhideWhenUsed/>
+    <w:qFormat/>
+    <w:rsid w:val="007C2A70"/>
+    <w:pPr>
+      <w:ind w:firstLine="0"/>
+      <w:outlineLvl w:val="1"/>
+    </w:pPr>
+    <w:rPr>
+      <w:i/>
+    </w:rPr>
+  </w:style>
+  <w:style w:type="character" w:default="1" w:styleId="DefaultParagraphFont">
+    <w:name w:val="Default Paragraph Font"/>
+    <w:uiPriority w:val="1"/>
+    <w:semiHidden/>
+    <w:unhideWhenUsed/>
+  </w:style>
+  <w:style w:type="table" w:default="1" w:styleId="TableNormal">
+    <w:name w:val="Normal Table"/>
+    <w:uiPriority w:val="99"/>
+    <w:semiHidden/>
+    <w:unhideWhenUsed/>
+    <w:tblPr>
+      <w:tblInd w:w="0" w:type="dxa"/>
+      <w:tblCellMar>
+        <w:top w:w="0" w:type="dxa"/>
+        <w:left w:w="108" w:type="dxa"/>
+        <w:bottom w:w="0" w:type="dxa"/>
+        <w:right w:w="108" w:type="dxa"/>
+      </w:tblCellMar>
+    </w:tblPr>
+  </w:style>
+  <w:style w:type="numbering" w:default="1" w:styleId="NoList">
+    <w:name w:val="No List"/>
+    <w:uiPriority w:val="99"/>
+    <w:semiHidden/>
+    <w:unhideWhenUsed/>
+  </w:style>
+  <w:style w:type="paragraph" w:customStyle="1" w:styleId="EndNoteBibliographyTitle">
+    <w:name w:val="EndNote Bibliography Title"/>
+    <w:basedOn w:val="Normal"/>
+    <w:link w:val="EndNoteBibliographyTitleChar"/>
+    <w:rsid w:val="00235153"/>
+    <w:pPr>
+      <w:jc w:val="center"/>
+    </w:pPr>
+    <w:rPr>
+      <w:rFonts w:ascii="Calibri" w:hAnsi="Calibri" w:cs="Calibri"/>
+      <w:lang w:val="en-US"/>
+    </w:rPr>
+  </w:style>
+  <w:style w:type="character" w:customStyle="1" w:styleId="EndNoteBibliographyTitleChar">
+    <w:name w:val="EndNote Bibliography Title Char"/>
+    <w:basedOn w:val="DefaultParagraphFont"/>
+    <w:link w:val="EndNoteBibliographyTitle"/>
+    <w:rsid w:val="00235153"/>
+    <w:rPr>
+      <w:rFonts w:ascii="Calibri" w:eastAsiaTheme="minorEastAsia" w:hAnsi="Calibri" w:cs="Calibri"/>
+      <w:lang w:val="en-US"/>
+    </w:rPr>
+  </w:style>
+  <w:style w:type="paragraph" w:customStyle="1" w:styleId="EndNoteBibliography">
+    <w:name w:val="EndNote Bibliography"/>
+    <w:basedOn w:val="Normal"/>
+    <w:link w:val="EndNoteBibliographyChar"/>
+    <w:rsid w:val="00235153"/>
+    <w:rPr>
+      <w:rFonts w:ascii="Calibri" w:hAnsi="Calibri" w:cs="Calibri"/>
+      <w:lang w:val="en-US"/>
+    </w:rPr>
+  </w:style>
+  <w:style w:type="character" w:customStyle="1" w:styleId="EndNoteBibliographyChar">
+    <w:name w:val="EndNote Bibliography Char"/>
+    <w:basedOn w:val="DefaultParagraphFont"/>
+    <w:link w:val="EndNoteBibliography"/>
+    <w:rsid w:val="00235153"/>
+    <w:rPr>
+      <w:rFonts w:ascii="Calibri" w:eastAsiaTheme="minorEastAsia" w:hAnsi="Calibri" w:cs="Calibri"/>
+      <w:lang w:val="en-US"/>
+    </w:rPr>
+  </w:style>
+  <w:style w:type="character" w:styleId="CommentReference">
+    <w:name w:val="annotation reference"/>
+    <w:basedOn w:val="DefaultParagraphFont"/>
+    <w:uiPriority w:val="99"/>
+    <w:semiHidden/>
+    <w:unhideWhenUsed/>
+    <w:rsid w:val="006C62C9"/>
+    <w:rPr>
+      <w:sz w:val="16"/>
+      <w:szCs w:val="16"/>
+    </w:rPr>
+  </w:style>
+  <w:style w:type="paragraph" w:styleId="CommentText">
+    <w:name w:val="annotation text"/>
+    <w:basedOn w:val="Normal"/>
+    <w:link w:val="CommentTextChar"/>
+    <w:uiPriority w:val="99"/>
+    <w:unhideWhenUsed/>
+    <w:rsid w:val="006C62C9"/>
+    <w:rPr>
+      <w:sz w:val="20"/>
+      <w:szCs w:val="20"/>
+    </w:rPr>
+  </w:style>
+  <w:style w:type="character" w:customStyle="1" w:styleId="CommentTextChar">
+    <w:name w:val="Comment Text Char"/>
+    <w:basedOn w:val="DefaultParagraphFont"/>
+    <w:link w:val="CommentText"/>
+    <w:uiPriority w:val="99"/>
+    <w:rsid w:val="006C62C9"/>
+    <w:rPr>
+      <w:rFonts w:eastAsiaTheme="minorEastAsia"/>
+      <w:sz w:val="20"/>
+      <w:szCs w:val="20"/>
+    </w:rPr>
+  </w:style>
+  <w:style w:type="paragraph" w:styleId="CommentSubject">
+    <w:name w:val="annotation subject"/>
+    <w:basedOn w:val="CommentText"/>
+    <w:next w:val="CommentText"/>
+    <w:link w:val="CommentSubjectChar"/>
+    <w:uiPriority w:val="99"/>
+    <w:semiHidden/>
+    <w:unhideWhenUsed/>
+    <w:rsid w:val="006C62C9"/>
+    <w:rPr>
+      <w:b/>
+      <w:bCs/>
+    </w:rPr>
+  </w:style>
+  <w:style w:type="character" w:customStyle="1" w:styleId="CommentSubjectChar">
+    <w:name w:val="Comment Subject Char"/>
+    <w:basedOn w:val="CommentTextChar"/>
+    <w:link w:val="CommentSubject"/>
+    <w:uiPriority w:val="99"/>
+    <w:semiHidden/>
+    <w:rsid w:val="006C62C9"/>
+    <w:rPr>
+      <w:rFonts w:eastAsiaTheme="minorEastAsia"/>
+      <w:b/>
+      <w:bCs/>
+      <w:sz w:val="20"/>
+      <w:szCs w:val="20"/>
+    </w:rPr>
+  </w:style>
+  <w:style w:type="paragraph" w:styleId="BalloonText">
+    <w:name w:val="Balloon Text"/>
+    <w:basedOn w:val="Normal"/>
+    <w:link w:val="BalloonTextChar"/>
+    <w:uiPriority w:val="99"/>
+    <w:semiHidden/>
+    <w:unhideWhenUsed/>
+    <w:rsid w:val="006C62C9"/>
+    <w:rPr>
+      <w:sz w:val="18"/>
+      <w:szCs w:val="18"/>
+    </w:rPr>
+  </w:style>
+  <w:style w:type="character" w:customStyle="1" w:styleId="BalloonTextChar">
+    <w:name w:val="Balloon Text Char"/>
+    <w:basedOn w:val="DefaultParagraphFont"/>
+    <w:link w:val="BalloonText"/>
+    <w:uiPriority w:val="99"/>
+    <w:semiHidden/>
+    <w:rsid w:val="006C62C9"/>
+    <w:rPr>
+      <w:rFonts w:ascii="Times New Roman" w:eastAsiaTheme="minorEastAsia" w:hAnsi="Times New Roman" w:cs="Times New Roman"/>
+      <w:sz w:val="18"/>
+      <w:szCs w:val="18"/>
+    </w:rPr>
+  </w:style>
+  <w:style w:type="paragraph" w:styleId="NoSpacing">
+    <w:name w:val="No Spacing"/>
+    <w:uiPriority w:val="1"/>
+    <w:qFormat/>
+    <w:rsid w:val="000E7D60"/>
+    <w:rPr>
+      <w:rFonts w:ascii="Times New Roman" w:hAnsi="Times New Roman"/>
+      <w:sz w:val="23"/>
+      <w:szCs w:val="23"/>
+    </w:rPr>
+  </w:style>
+  <w:style w:type="paragraph" w:styleId="Header">
+    <w:name w:val="header"/>
+    <w:basedOn w:val="Normal"/>
+    <w:link w:val="HeaderChar"/>
+    <w:uiPriority w:val="99"/>
+    <w:unhideWhenUsed/>
+    <w:rsid w:val="000E7D60"/>
+    <w:pPr>
+      <w:tabs>
+        <w:tab w:val="center" w:pos="4513"/>
+        <w:tab w:val="right" w:pos="9026"/>
+      </w:tabs>
+      <w:ind w:firstLine="567"/>
+    </w:pPr>
+    <w:rPr>
+      <w:rFonts w:eastAsiaTheme="minorHAnsi"/>
+      <w:sz w:val="23"/>
+      <w:szCs w:val="23"/>
+    </w:rPr>
+  </w:style>
+  <w:style w:type="character" w:customStyle="1" w:styleId="HeaderChar">
+    <w:name w:val="Header Char"/>
+    <w:basedOn w:val="DefaultParagraphFont"/>
+    <w:link w:val="Header"/>
+    <w:uiPriority w:val="99"/>
+    <w:rsid w:val="000E7D60"/>
+    <w:rPr>
+      <w:rFonts w:ascii="Times New Roman" w:hAnsi="Times New Roman"/>
+      <w:sz w:val="23"/>
+      <w:szCs w:val="23"/>
+    </w:rPr>
+  </w:style>
+  <w:style w:type="paragraph" w:styleId="Footer">
+    <w:name w:val="footer"/>
+    <w:basedOn w:val="Normal"/>
+    <w:link w:val="FooterChar"/>
+    <w:uiPriority w:val="99"/>
+    <w:unhideWhenUsed/>
+    <w:rsid w:val="000E7D60"/>
+    <w:pPr>
+      <w:tabs>
+        <w:tab w:val="center" w:pos="4513"/>
+        <w:tab w:val="right" w:pos="9026"/>
+      </w:tabs>
+      <w:ind w:firstLine="567"/>
+    </w:pPr>
+    <w:rPr>
+      <w:rFonts w:eastAsiaTheme="minorHAnsi"/>
+      <w:sz w:val="23"/>
+      <w:szCs w:val="23"/>
+    </w:rPr>
+  </w:style>
+  <w:style w:type="character" w:customStyle="1" w:styleId="FooterChar">
+    <w:name w:val="Footer Char"/>
+    <w:basedOn w:val="DefaultParagraphFont"/>
+    <w:link w:val="Footer"/>
+    <w:uiPriority w:val="99"/>
+    <w:rsid w:val="000E7D60"/>
+    <w:rPr>
+      <w:rFonts w:ascii="Times New Roman" w:hAnsi="Times New Roman"/>
+      <w:sz w:val="23"/>
+      <w:szCs w:val="23"/>
+    </w:rPr>
+  </w:style>
+  <w:style w:type="character" w:styleId="PageNumber">
+    <w:name w:val="page number"/>
+    <w:basedOn w:val="DefaultParagraphFont"/>
+    <w:uiPriority w:val="99"/>
+    <w:semiHidden/>
+    <w:unhideWhenUsed/>
+    <w:rsid w:val="00670977"/>
+  </w:style>
+  <w:style w:type="character" w:styleId="LineNumber">
+    <w:name w:val="line number"/>
+    <w:basedOn w:val="DefaultParagraphFont"/>
+    <w:uiPriority w:val="99"/>
+    <w:semiHidden/>
+    <w:unhideWhenUsed/>
+    <w:rsid w:val="00670977"/>
+  </w:style>
+  <w:style w:type="character" w:styleId="Hyperlink">
+    <w:name w:val="Hyperlink"/>
+    <w:basedOn w:val="DefaultParagraphFont"/>
+    <w:uiPriority w:val="99"/>
+    <w:unhideWhenUsed/>
+    <w:rsid w:val="009F5E83"/>
+    <w:rPr>
+      <w:color w:val="0563C1" w:themeColor="hyperlink"/>
+      <w:u w:val="single"/>
+    </w:rPr>
+  </w:style>
+  <w:style w:type="character" w:customStyle="1" w:styleId="UnresolvedMention1">
+    <w:name w:val="Unresolved Mention1"/>
+    <w:basedOn w:val="DefaultParagraphFont"/>
+    <w:uiPriority w:val="99"/>
+    <w:semiHidden/>
+    <w:unhideWhenUsed/>
+    <w:rsid w:val="009F5E83"/>
+    <w:rPr>
+      <w:color w:val="605E5C"/>
+      <w:shd w:val="clear" w:color="auto" w:fill="E1DFDD"/>
+    </w:rPr>
+  </w:style>
+  <w:style w:type="table" w:styleId="TableGrid">
+    <w:name w:val="Table Grid"/>
+    <w:basedOn w:val="TableNormal"/>
+    <w:uiPriority w:val="39"/>
+    <w:rsid w:val="00680E35"/>
+    <w:rPr>
+      <w:sz w:val="22"/>
+      <w:szCs w:val="22"/>
+      <w:lang w:val="en-US"/>
+    </w:rPr>
+    <w:tblPr>
+      <w:tblInd w:w="0" w:type="nil"/>
+      <w:tblBorders>
+        <w:top w:val="single" w:sz="4" w:space="0" w:color="auto"/>
+        <w:left w:val="single" w:sz="4" w:space="0" w:color="auto"/>
+        <w:bottom w:val="single" w:sz="4" w:space="0" w:color="auto"/>
+        <w:right w:val="single" w:sz="4" w:space="0" w:color="auto"/>
+        <w:insideH w:val="single" w:sz="4" w:space="0" w:color="auto"/>
+        <w:insideV w:val="single" w:sz="4" w:space="0" w:color="auto"/>
+      </w:tblBorders>
+    </w:tblPr>
+  </w:style>
+  <w:style w:type="paragraph" w:styleId="ListParagraph">
+    <w:name w:val="List Paragraph"/>
+    <w:basedOn w:val="Normal"/>
+    <w:uiPriority w:val="34"/>
+    <w:qFormat/>
+    <w:rsid w:val="00680E35"/>
+    <w:pPr>
+      <w:spacing w:after="200" w:line="276" w:lineRule="auto"/>
+      <w:ind w:left="720"/>
+      <w:contextualSpacing/>
+    </w:pPr>
+    <w:rPr>
+      <w:rFonts w:eastAsiaTheme="minorHAnsi"/>
+      <w:sz w:val="22"/>
+      <w:szCs w:val="22"/>
+    </w:rPr>
+  </w:style>
+  <w:style w:type="character" w:styleId="FollowedHyperlink">
+    <w:name w:val="FollowedHyperlink"/>
+    <w:basedOn w:val="DefaultParagraphFont"/>
+    <w:uiPriority w:val="99"/>
+    <w:semiHidden/>
+    <w:unhideWhenUsed/>
+    <w:rsid w:val="00BD41DE"/>
+    <w:rPr>
+      <w:color w:val="954F72" w:themeColor="followedHyperlink"/>
+      <w:u w:val="single"/>
+    </w:rPr>
+  </w:style>
+  <w:style w:type="paragraph" w:styleId="Revision">
+    <w:name w:val="Revision"/>
+    <w:hidden/>
+    <w:uiPriority w:val="99"/>
+    <w:semiHidden/>
+    <w:rsid w:val="00AD784D"/>
+    <w:rPr>
+      <w:rFonts w:eastAsiaTheme="minorEastAsia"/>
+    </w:rPr>
+  </w:style>
+  <w:style w:type="character" w:customStyle="1" w:styleId="Heading1Char">
+    <w:name w:val="Heading 1 Char"/>
+    <w:basedOn w:val="DefaultParagraphFont"/>
+    <w:link w:val="Heading1"/>
+    <w:uiPriority w:val="9"/>
+    <w:rsid w:val="007C2A70"/>
+    <w:rPr>
+      <w:rFonts w:ascii="Times New Roman" w:eastAsiaTheme="minorEastAsia" w:hAnsi="Times New Roman" w:cs="Times New Roman"/>
+      <w:b/>
+      <w:i/>
+    </w:rPr>
+  </w:style>
+  <w:style w:type="character" w:customStyle="1" w:styleId="Heading2Char">
+    <w:name w:val="Heading 2 Char"/>
+    <w:basedOn w:val="DefaultParagraphFont"/>
+    <w:link w:val="Heading2"/>
+    <w:uiPriority w:val="9"/>
+    <w:rsid w:val="007C2A70"/>
+    <w:rPr>
+      <w:rFonts w:ascii="Times New Roman" w:eastAsiaTheme="minorEastAsia" w:hAnsi="Times New Roman" w:cs="Times New Roman"/>
+      <w:i/>
+    </w:rPr>
+  </w:style>
+</w:styles>
+</file>
+
+<file path=word/stylesWithEffects.xml><?xml version="1.0" encoding="utf-8"?>
+<w:styles xmlns:wpc="http://schemas.microsoft.com/office/word/2010/wordprocessingCanvas" xmlns:mc="http://schemas.openxmlformats.org/markup-compatibility/2006" xmlns:o="urn:schemas-microsoft-com:office:office" xmlns:r="http://schemas.openxmlformats.org/officeDocument/2006/relationships" xmlns:m="http://schemas.openxmlformats.org/officeDocument/2006/math" xmlns:v="urn:schemas-microsoft-com:vml" xmlns:wp14="http://schemas.microsoft.com/office/word/2010/wordprocessingDrawing" xmlns:wp="http://schemas.openxmlformats.org/drawingml/2006/wordprocessingDrawing" xmlns:w10="urn:schemas-microsoft-com:office:word" xmlns:w="http://schemas.openxmlformats.org/wordprocessingml/2006/main" xmlns:w14="http://schemas.microsoft.com/office/word/2010/wordml" xmlns:wpg="http://schemas.microsoft.com/office/word/2010/wordprocessingGroup" xmlns:wpi="http://schemas.microsoft.com/office/word/2010/wordprocessingInk" xmlns:wne="http://schemas.microsoft.com/office/word/2006/wordml" xmlns:wps="http://schemas.microsoft.com/office/word/2010/wordprocessingShape" mc:Ignorable="w14 wp14">
+  <w:docDefaults>
+    <w:rPrDefault>
+      <w:rPr>
+        <w:rFonts w:asciiTheme="minorHAnsi" w:eastAsiaTheme="minorHAnsi" w:hAnsiTheme="minorHAnsi" w:cstheme="minorBidi"/>
+        <w:sz w:val="24"/>
+        <w:szCs w:val="24"/>
+        <w:lang w:val="en-GB" w:eastAsia="en-US" w:bidi="ar-SA"/>
+      </w:rPr>
+    </w:rPrDefault>
+    <w:pPrDefault/>
+  </w:docDefaults>
+  <w:latentStyles w:defLockedState="0" w:defUIPriority="99" w:defSemiHidden="1" w:defUnhideWhenUsed="1" w:defQFormat="0" w:count="267">
+    <w:lsdException w:name="Normal" w:semiHidden="0" w:uiPriority="0" w:unhideWhenUsed="0" w:qFormat="1"/>
+    <w:lsdException w:name="heading 1" w:semiHidden="0" w:uiPriority="9" w:unhideWhenUsed="0" w:qFormat="1"/>
+    <w:lsdException w:name="heading 2" w:uiPriority="9" w:qFormat="1"/>
+    <w:lsdException w:name="heading 3" w:uiPriority="9" w:qFormat="1"/>
+    <w:lsdException w:name="heading 4" w:uiPriority="9" w:qFormat="1"/>
+    <w:lsdException w:name="heading 5" w:uiPriority="9" w:qFormat="1"/>
+    <w:lsdException w:name="heading 6" w:uiPriority="9" w:qFormat="1"/>
+    <w:lsdException w:name="heading 7" w:uiPriority="9" w:qFormat="1"/>
+    <w:lsdException w:name="heading 8" w:uiPriority="9" w:qFormat="1"/>
+    <w:lsdException w:name="heading 9" w:uiPriority="9" w:qFormat="1"/>
+    <w:lsdException w:name="toc 1" w:uiPriority="39"/>
+    <w:lsdException w:name="toc 2" w:uiPriority="39"/>
+    <w:lsdException w:name="toc 3" w:uiPriority="39"/>
+    <w:lsdException w:name="toc 4" w:uiPriority="39"/>
+    <w:lsdException w:name="toc 5" w:uiPriority="39"/>
+    <w:lsdException w:name="toc 6" w:uiPriority="39"/>
+    <w:lsdException w:name="toc 7" w:uiPriority="39"/>
+    <w:lsdException w:name="toc 8" w:uiPriority="39"/>
+    <w:lsdException w:name="toc 9" w:uiPriority="39"/>
+    <w:lsdException w:name="caption" w:uiPriority="35" w:qFormat="1"/>
+    <w:lsdException w:name="Title" w:semiHidden="0" w:uiPriority="10" w:unhideWhenUsed="0" w:qFormat="1"/>
+    <w:lsdException w:name="Default Paragraph Font" w:uiPriority="1"/>
+    <w:lsdException w:name="Subtitle" w:semiHidden="0" w:uiPriority="11" w:unhideWhenUsed="0" w:qFormat="1"/>
+    <w:lsdException w:name="Strong" w:semiHidden="0" w:uiPriority="22" w:unhideWhenUsed="0" w:qFormat="1"/>
+    <w:lsdException w:name="Emphasis" w:semiHidden="0" w:uiPriority="20" w:unhideWhenUsed="0" w:qFormat="1"/>
+    <w:lsdException w:name="Normal Table" w:semiHidden="0" w:unhideWhenUsed="0"/>
+    <w:lsdException w:name="Table Web 3" w:semiHidden="0" w:unhideWhenUsed="0"/>
+    <w:lsdException w:name="Table Grid" w:semiHidden="0" w:uiPriority="39" w:unhideWhenUsed="0"/>
+    <w:lsdException w:name="Table Theme" w:semiHidden="0" w:unhideWhenUsed="0"/>
+    <w:lsdException w:name="Placeholder Text" w:unhideWhenUsed="0"/>
+    <w:lsdException w:name="No Spacing" w:semiHidden="0" w:uiPriority="1" w:unhideWhenUsed="0" w:qFormat="1"/>
+    <w:lsdException w:name="Light Shading" w:semiHidden="0" w:uiPriority="60" w:unhideWhenUsed="0"/>
+    <w:lsdException w:name="Light List" w:semiHidden="0" w:uiPriority="61" w:unhideWhenUsed="0"/>
+    <w:lsdException w:name="Light Grid" w:semiHidden="0" w:uiPriority="62" w:unhideWhenUsed="0"/>
+    <w:lsdException w:name="Medium Shading 1" w:semiHidden="0" w:uiPriority="63" w:unhideWhenUsed="0"/>
+    <w:lsdException w:name="Medium Shading 2" w:semiHidden="0" w:uiPriority="64" w:unhideWhenUsed="0"/>
+    <w:lsdException w:name="Medium List 1" w:semiHidden="0" w:uiPriority="65" w:unhideWhenUsed="0"/>
+    <w:lsdException w:name="Medium List 2" w:semiHidden="0" w:uiPriority="66" w:unhideWhenUsed="0"/>
+    <w:lsdException w:name="Medium Grid 1" w:semiHidden="0" w:uiPriority="67" w:unhideWhenUsed="0"/>
+    <w:lsdException w:name="Medium Grid 2" w:semiHidden="0" w:uiPriority="68" w:unhideWhenUsed="0"/>
+    <w:lsdException w:name="Medium Grid 3" w:semiHidden="0" w:uiPriority="69" w:unhideWhenUsed="0"/>
+    <w:lsdException w:name="Dark List" w:semiHidden="0" w:uiPriority="70" w:unhideWhenUsed="0"/>
+    <w:lsdException w:name="Colorful Shading" w:semiHidden="0" w:uiPriority="71" w:unhideWhenUsed="0"/>
+    <w:lsdException w:name="Colorful List" w:semiHidden="0" w:uiPriority="72" w:unhideWhenUsed="0"/>
+    <w:lsdException w:name="Colorful Grid" w:semiHidden="0" w:uiPriority="73" w:unhideWhenUsed="0"/>
+    <w:lsdException w:name="Light Shading Accent 1" w:semiHidden="0" w:uiPriority="60" w:unhideWhenUsed="0"/>
+    <w:lsdException w:name="Light List Accent 1" w:semiHidden="0" w:uiPriority="61" w:unhideWhenUsed="0"/>
+    <w:lsdException w:name="Light Grid Accent 1" w:semiHidden="0" w:uiPriority="62" w:unhideWhenUsed="0"/>
+    <w:lsdException w:name="Medium Shading 1 Accent 1" w:semiHidden="0" w:uiPriority="63" w:unhideWhenUsed="0"/>
+    <w:lsdException w:name="Medium Shading 2 Accent 1" w:semiHidden="0" w:uiPriority="64" w:unhideWhenUsed="0"/>
+    <w:lsdException w:name="Medium List 1 Accent 1" w:semiHidden="0" w:uiPriority="65" w:unhideWhenUsed="0"/>
+    <w:lsdException w:name="Revision" w:unhideWhenUsed="0"/>
+    <w:lsdException w:name="List Paragraph" w:semiHidden="0" w:uiPriority="34" w:unhideWhenUsed="0" w:qFormat="1"/>
+    <w:lsdException w:name="Quote" w:semiHidden="0" w:uiPriority="29" w:unhideWhenUsed="0" w:qFormat="1"/>
+    <w:lsdException w:name="Intense Quote" w:semiHidden="0" w:uiPriority="30" w:unhideWhenUsed="0" w:qFormat="1"/>
+    <w:lsdException w:name="Medium List 2 Accent 1" w:semiHidden="0" w:uiPriority="66" w:unhideWhenUsed="0"/>
+    <w:lsdException w:name="Medium Grid 1 Accent 1" w:semiHidden="0" w:uiPriority="67" w:unhideWhenUsed="0"/>
+    <w:lsdException w:name="Medium Grid 2 Accent 1" w:semiHidden="0" w:uiPriority="68" w:unhideWhenUsed="0"/>
+    <w:lsdException w:name="Medium Grid 3 Accent 1" w:semiHidden="0" w:uiPriority="69" w:unhideWhenUsed="0"/>
+    <w:lsdException w:name="Dark List Accent 1" w:semiHidden="0" w:uiPriority="70" w:unhideWhenUsed="0"/>
+    <w:lsdException w:name="Colorful Shading Accent 1" w:semiHidden="0" w:uiPriority="71" w:unhideWhenUsed="0"/>
+    <w:lsdException w:name="Colorful List Accent 1" w:semiHidden="0" w:uiPriority="72" w:unhideWhenUsed="0"/>
+    <w:lsdException w:name="Colorful Grid Accent 1" w:semiHidden="0" w:uiPriority="73" w:unhideWhenUsed="0"/>
+    <w:lsdException w:name="Light Shading Accent 2" w:semiHidden="0" w:uiPriority="60" w:unhideWhenUsed="0"/>
+    <w:lsdException w:name="Light List Accent 2" w:semiHidden="0" w:uiPriority="61" w:unhideWhenUsed="0"/>
+    <w:lsdException w:name="Light Grid Accent 2" w:semiHidden="0" w:uiPriority="62" w:unhideWhenUsed="0"/>
+    <w:lsdException w:name="Medium Shading 1 Accent 2" w:semiHidden="0" w:uiPriority="63" w:unhideWhenUsed="0"/>
+    <w:lsdException w:name="Medium Shading 2 Accent 2" w:semiHidden="0" w:uiPriority="64" w:unhideWhenUsed="0"/>
+    <w:lsdException w:name="Medium List 1 Accent 2" w:semiHidden="0" w:uiPriority="65" w:unhideWhenUsed="0"/>
+    <w:lsdException w:name="Medium List 2 Accent 2" w:semiHidden="0" w:uiPriority="66" w:unhideWhenUsed="0"/>
+    <w:lsdException w:name="Medium Grid 1 Accent 2" w:semiHidden="0" w:uiPriority="67" w:unhideWhenUsed="0"/>
+    <w:lsdException w:name="Medium Grid 2 Accent 2" w:semiHidden="0" w:uiPriority="68" w:unhideWhenUsed="0"/>
+    <w:lsdException w:name="Medium Grid 3 Accent 2" w:semiHidden="0" w:uiPriority="69" w:unhideWhenUsed="0"/>
+    <w:lsdException w:name="Dark List Accent 2" w:semiHidden="0" w:uiPriority="70" w:unhideWhenUsed="0"/>
+    <w:lsdException w:name="Colorful Shading Accent 2" w:semiHidden="0" w:uiPriority="71" w:unhideWhenUsed="0"/>
+    <w:lsdException w:name="Colorful List Accent 2" w:semiHidden="0" w:uiPriority="72" w:unhideWhenUsed="0"/>
+    <w:lsdException w:name="Colorful Grid Accent 2" w:semiHidden="0" w:uiPriority="73" w:unhideWhenUsed="0"/>
+    <w:lsdException w:name="Light Shading Accent 3" w:semiHidden="0" w:uiPriority="60" w:unhideWhenUsed="0"/>
+    <w:lsdException w:name="Light List Accent 3" w:semiHidden="0" w:uiPriority="61" w:unhideWhenUsed="0"/>
+    <w:lsdException w:name="Light Grid Accent 3" w:semiHidden="0" w:uiPriority="62" w:unhideWhenUsed="0"/>
+    <w:lsdException w:name="Medium Shading 1 Accent 3" w:semiHidden="0" w:uiPriority="63" w:unhideWhenUsed="0"/>
+    <w:lsdException w:name="Medium Shading 2 Accent 3" w:semiHidden="0" w:uiPriority="64" w:unhideWhenUsed="0"/>
+    <w:lsdException w:name="Medium List 1 Accent 3" w:semiHidden="0" w:uiPriority="65" w:unhideWhenUsed="0"/>
+    <w:lsdException w:name="Medium List 2 Accent 3" w:semiHidden="0" w:uiPriority="66" w:unhideWhenUsed="0"/>
+    <w:lsdException w:name="Medium Grid 1 Accent 3" w:semiHidden="0" w:uiPriority="67" w:unhideWhenUsed="0"/>
+    <w:lsdException w:name="Medium Grid 2 Accent 3" w:semiHidden="0" w:uiPriority="68" w:unhideWhenUsed="0"/>
+    <w:lsdException w:name="Medium Grid 3 Accent 3" w:semiHidden="0" w:uiPriority="69" w:unhideWhenUsed="0"/>
+    <w:lsdException w:name="Dark List Accent 3" w:semiHidden="0" w:uiPriority="70" w:unhideWhenUsed="0"/>
+    <w:lsdException w:name="Colorful Shading Accent 3" w:semiHidden="0" w:uiPriority="71" w:unhideWhenUsed="0"/>
+    <w:lsdException w:name="Colorful List Accent 3" w:semiHidden="0" w:uiPriority="72" w:unhideWhenUsed="0"/>
+    <w:lsdException w:name="Colorful Grid Accent 3" w:semiHidden="0" w:uiPriority="73" w:unhideWhenUsed="0"/>
+    <w:lsdException w:name="Light Shading Accent 4" w:semiHidden="0" w:uiPriority="60" w:unhideWhenUsed="0"/>
+    <w:lsdException w:name="Light List Accent 4" w:semiHidden="0" w:uiPriority="61" w:unhideWhenUsed="0"/>
+    <w:lsdException w:name="Light Grid Accent 4" w:semiHidden="0" w:uiPriority="62" w:unhideWhenUsed="0"/>
+    <w:lsdException w:name="Medium Shading 1 Accent 4" w:semiHidden="0" w:uiPriority="63" w:unhideWhenUsed="0"/>
+    <w:lsdException w:name="Medium Shading 2 Accent 4" w:semiHidden="0" w:uiPriority="64" w:unhideWhenUsed="0"/>
+    <w:lsdException w:name="Medium List 1 Accent 4" w:semiHidden="0" w:uiPriority="65" w:unhideWhenUsed="0"/>
+    <w:lsdException w:name="Medium List 2 Accent 4" w:semiHidden="0" w:uiPriority="66" w:unhideWhenUsed="0"/>
+    <w:lsdException w:name="Medium Grid 1 Accent 4" w:semiHidden="0" w:uiPriority="67" w:unhideWhenUsed="0"/>
+    <w:lsdException w:name="Medium Grid 2 Accent 4" w:semiHidden="0" w:uiPriority="68" w:unhideWhenUsed="0"/>
+    <w:lsdException w:name="Medium Grid 3 Accent 4" w:semiHidden="0" w:uiPriority="69" w:unhideWhenUsed="0"/>
+    <w:lsdException w:name="Dark List Accent 4" w:semiHidden="0" w:uiPriority="70" w:unhideWhenUsed="0"/>
+    <w:lsdException w:name="Colorful Shading Accent 4" w:semiHidden="0" w:uiPriority="71" w:unhideWhenUsed="0"/>
+    <w:lsdException w:name="Colorful List Accent 4" w:semiHidden="0" w:uiPriority="72" w:unhideWhenUsed="0"/>
+    <w:lsdException w:name="Colorful Grid Accent 4" w:semiHidden="0" w:uiPriority="73" w:unhideWhenUsed="0"/>
+    <w:lsdException w:name="Light Shading Accent 5" w:semiHidden="0" w:uiPriority="60" w:unhideWhenUsed="0"/>
+    <w:lsdException w:name="Light List Accent 5" w:semiHidden="0" w:uiPriority="61" w:unhideWhenUsed="0"/>
+    <w:lsdException w:name="Light Grid Accent 5" w:semiHidden="0" w:uiPriority="62" w:unhideWhenUsed="0"/>
+    <w:lsdException w:name="Medium Shading 1 Accent 5" w:semiHidden="0" w:uiPriority="63" w:unhideWhenUsed="0"/>
+    <w:lsdException w:name="Medium Shading 2 Accent 5" w:semiHidden="0" w:uiPriority="64" w:unhideWhenUsed="0"/>
+    <w:lsdException w:name="Medium List 1 Accent 5" w:semiHidden="0" w:uiPriority="65" w:unhideWhenUsed="0"/>
+    <w:lsdException w:name="Medium List 2 Accent 5" w:semiHidden="0" w:uiPriority="66" w:unhideWhenUsed="0"/>
+    <w:lsdException w:name="Medium Grid 1 Accent 5" w:semiHidden="0" w:uiPriority="67" w:unhideWhenUsed="0"/>
+    <w:lsdException w:name="Medium Grid 2 Accent 5" w:semiHidden="0" w:uiPriority="68" w:unhideWhenUsed="0"/>
+    <w:lsdException w:name="Medium Grid 3 Accent 5" w:semiHidden="0" w:uiPriority="69" w:unhideWhenUsed="0"/>
+    <w:lsdException w:name="Dark List Accent 5" w:semiHidden="0" w:uiPriority="70" w:unhideWhenUsed="0"/>
+    <w:lsdException w:name="Colorful Shading Accent 5" w:semiHidden="0" w:uiPriority="71" w:unhideWhenUsed="0"/>
+    <w:lsdException w:name="Colorful List Accent 5" w:semiHidden="0" w:uiPriority="72" w:unhideWhenUsed="0"/>
+    <w:lsdException w:name="Colorful Grid Accent 5" w:semiHidden="0" w:uiPriority="73" w:unhideWhenUsed="0"/>
+    <w:lsdException w:name="Light Shading Accent 6" w:semiHidden="0" w:uiPriority="60" w:unhideWhenUsed="0"/>
+    <w:lsdException w:name="Light List Accent 6" w:semiHidden="0" w:uiPriority="61" w:unhideWhenUsed="0"/>
+    <w:lsdException w:name="Light Grid Accent 6" w:semiHidden="0" w:uiPriority="62" w:unhideWhenUsed="0"/>
+    <w:lsdException w:name="Medium Shading 1 Accent 6" w:semiHidden="0" w:uiPriority="63" w:unhideWhenUsed="0"/>
+    <w:lsdException w:name="Medium Shading 2 Accent 6" w:semiHidden="0" w:uiPriority="64" w:unhideWhenUsed="0"/>
+    <w:lsdException w:name="Medium List 1 Accent 6" w:semiHidden="0" w:uiPriority="65" w:unhideWhenUsed="0"/>
+    <w:lsdException w:name="Medium List 2 Accent 6" w:semiHidden="0" w:uiPriority="66" w:unhideWhenUsed="0"/>
+    <w:lsdException w:name="Medium Grid 1 Accent 6" w:semiHidden="0" w:uiPriority="67" w:unhideWhenUsed="0"/>
+    <w:lsdException w:name="Medium Grid 2 Accent 6" w:semiHidden="0" w:uiPriority="68" w:unhideWhenUsed="0"/>
+    <w:lsdException w:name="Medium Grid 3 Accent 6" w:semiHidden="0" w:uiPriority="69" w:unhideWhenUsed="0"/>
+    <w:lsdException w:name="Dark List Accent 6" w:semiHidden="0" w:uiPriority="70" w:unhideWhenUsed="0"/>
+    <w:lsdException w:name="Colorful Shading Accent 6" w:semiHidden="0" w:uiPriority="71" w:unhideWhenUsed="0"/>
+    <w:lsdException w:name="Colorful List Accent 6" w:semiHidden="0" w:uiPriority="72" w:unhideWhenUsed="0"/>
+    <w:lsdException w:name="Colorful Grid Accent 6" w:semiHidden="0" w:uiPriority="73" w:unhideWhenUsed="0"/>
+    <w:lsdException w:name="Subtle Emphasis" w:semiHidden="0" w:uiPriority="19" w:unhideWhenUsed="0" w:qFormat="1"/>
+    <w:lsdException w:name="Intense Emphasis" w:semiHidden="0" w:uiPriority="21" w:unhideWhenUsed="0" w:qFormat="1"/>
+    <w:lsdException w:name="Subtle Reference" w:semiHidden="0" w:uiPriority="31" w:unhideWhenUsed="0" w:qFormat="1"/>
+    <w:lsdException w:name="Intense Reference" w:semiHidden="0" w:uiPriority="32" w:unhideWhenUsed="0" w:qFormat="1"/>
+    <w:lsdException w:name="Book Title" w:semiHidden="0" w:uiPriority="33" w:unhideWhenUsed="0" w:qFormat="1"/>
+    <w:lsdException w:name="Bibliography" w:uiPriority="37"/>
+    <w:lsdException w:name="TOC Heading" w:uiPriority="39" w:qFormat="1"/>
   </w:latentStyles>
   <w:style w:type="paragraph" w:default="1" w:styleId="Normal">
     <w:name w:val="Normal"/>
@@ -36486,7 +36565,7 @@
   <a:extraClrSchemeLst/>
   <a:extLst>
     <a:ext uri="{05A4C25C-085E-4340-85A3-A5531E510DB2}">
-      <thm15:themeFamily xmlns:thm15="http://schemas.microsoft.com/office/thememl/2012/main" name="Office Theme" id="{62F939B6-93AF-4DB8-9C6B-D6C7DFDC589F}" vid="{4A3C46E8-61CC-4603-A589-7422A47A8E4A}"/>
+      <thm15:themeFamily xmlns:thm15="http://schemas.microsoft.com/office/thememl/2012/main" xmlns="" name="Office Theme" id="{62F939B6-93AF-4DB8-9C6B-D6C7DFDC589F}" vid="{4A3C46E8-61CC-4603-A589-7422A47A8E4A}"/>
     </a:ext>
   </a:extLst>
 </a:theme>
@@ -36497,7 +36576,7 @@
 </file>
 
 <file path=customXml/itemProps1.xml><?xml version="1.0" encoding="utf-8"?>
-<ds:datastoreItem xmlns:ds="http://schemas.openxmlformats.org/officeDocument/2006/customXml" ds:itemID="{4C851271-F583-49E2-994E-C9755B28408C}">
+<ds:datastoreItem xmlns:ds="http://schemas.openxmlformats.org/officeDocument/2006/customXml" ds:itemID="{F201F3EA-D881-409B-92F7-57309BD80956}">
   <ds:schemaRefs>
     <ds:schemaRef ds:uri="http://schemas.openxmlformats.org/officeDocument/2006/bibliography"/>
   </ds:schemaRefs>

</xml_diff>